<commit_message>
Updated lecture notes file
</commit_message>
<xml_diff>
--- a/Notes/SOC5850_Notes_Lectures.docx
+++ b/Notes/SOC5850_Notes_Lectures.docx
@@ -94,8 +94,6 @@
             <w:r>
               <w:t>Melissa</w:t>
             </w:r>
-            <w:bookmarkStart w:id="0" w:name="_GoBack"/>
-            <w:bookmarkEnd w:id="0"/>
           </w:p>
         </w:tc>
         <w:tc>
@@ -318,10 +316,35 @@
         <w:t xml:space="preserve"> after implementation to evaluation ongoing program and make changes</w:t>
       </w:r>
     </w:p>
+    <w:p>
+      <w:pPr>
+        <w:spacing w:after="0"/>
+      </w:pPr>
+    </w:p>
+    <w:p>
+      <w:pPr>
+        <w:spacing w:after="0"/>
+        <w:sectPr>
+          <w:headerReference w:type="default" r:id="rId7"/>
+          <w:pgSz w:w="12240" w:h="15840"/>
+          <w:pgMar w:top="1440" w:right="1440" w:bottom="1440" w:left="1440" w:header="720" w:footer="720" w:gutter="0"/>
+          <w:cols w:space="720"/>
+          <w:docGrid w:linePitch="360"/>
+        </w:sectPr>
+      </w:pPr>
+    </w:p>
+    <w:p>
+      <w:pPr>
+        <w:spacing w:after="0"/>
+      </w:pPr>
+      <w:bookmarkStart w:id="0" w:name="_GoBack"/>
+      <w:bookmarkEnd w:id="0"/>
+    </w:p>
     <w:sectPr>
-      <w:headerReference w:type="default" r:id="rId7"/>
+      <w:headerReference w:type="default" r:id="rId8"/>
       <w:pgSz w:w="12240" w:h="15840"/>
       <w:pgMar w:top="1440" w:right="1440" w:bottom="1440" w:left="1440" w:header="720" w:footer="720" w:gutter="0"/>
+      <w:pgNumType w:start="1"/>
       <w:cols w:space="720"/>
       <w:docGrid w:linePitch="360"/>
     </w:sectPr>
@@ -455,7 +478,101 @@
       <w:rPr>
         <w:b/>
       </w:rPr>
-      <w:instrText xml:space="preserve"> NUMPAGES  \* Arabic  \* MERGEFORMAT </w:instrText>
+      <w:instrText xml:space="preserve"> SECTIONPAGES   \* MERGEFORMAT </w:instrText>
+    </w:r>
+    <w:r>
+      <w:rPr>
+        <w:b/>
+      </w:rPr>
+      <w:fldChar w:fldCharType="separate"/>
+    </w:r>
+    <w:r>
+      <w:rPr>
+        <w:b/>
+        <w:noProof/>
+      </w:rPr>
+      <w:t>1</w:t>
+    </w:r>
+    <w:r>
+      <w:rPr>
+        <w:b/>
+      </w:rPr>
+      <w:fldChar w:fldCharType="end"/>
+    </w:r>
+  </w:p>
+  <w:p>
+    <w:pPr>
+      <w:pStyle w:val="Header"/>
+    </w:pPr>
+  </w:p>
+</w:hdr>
+</file>
+
+<file path=word/header2.xml><?xml version="1.0" encoding="utf-8"?>
+<w:hdr xmlns:wpc="http://schemas.microsoft.com/office/word/2010/wordprocessingCanvas" xmlns:mc="http://schemas.openxmlformats.org/markup-compatibility/2006" xmlns:o="urn:schemas-microsoft-com:office:office" xmlns:r="http://schemas.openxmlformats.org/officeDocument/2006/relationships" xmlns:m="http://schemas.openxmlformats.org/officeDocument/2006/math" xmlns:v="urn:schemas-microsoft-com:vml" xmlns:wp14="http://schemas.microsoft.com/office/word/2010/wordprocessingDrawing" xmlns:wp="http://schemas.openxmlformats.org/drawingml/2006/wordprocessingDrawing" xmlns:w10="urn:schemas-microsoft-com:office:word" xmlns:w="http://schemas.openxmlformats.org/wordprocessingml/2006/main" xmlns:w14="http://schemas.microsoft.com/office/word/2010/wordml" xmlns:wpg="http://schemas.microsoft.com/office/word/2010/wordprocessingGroup" xmlns:wpi="http://schemas.microsoft.com/office/word/2010/wordprocessingInk" xmlns:wne="http://schemas.microsoft.com/office/word/2006/wordml" xmlns:wps="http://schemas.microsoft.com/office/word/2010/wordprocessingShape" mc:Ignorable="w14 wp14">
+  <w:p>
+    <w:pPr>
+      <w:pStyle w:val="Header"/>
+    </w:pPr>
+    <w:r>
+      <w:t>SOC 5850 Policy Evaluation and Assessment</w:t>
+    </w:r>
+  </w:p>
+  <w:p>
+    <w:pPr>
+      <w:pStyle w:val="Header"/>
+      <w:rPr>
+        <w:b/>
+      </w:rPr>
+    </w:pPr>
+    <w:r>
+      <w:t xml:space="preserve">Lecture 2 on September 6, 2018 | Page </w:t>
+    </w:r>
+    <w:r>
+      <w:rPr>
+        <w:b/>
+      </w:rPr>
+      <w:fldChar w:fldCharType="begin"/>
+    </w:r>
+    <w:r>
+      <w:rPr>
+        <w:b/>
+      </w:rPr>
+      <w:instrText xml:space="preserve"> PAGE  \* Arabic  \* MERGEFORMAT </w:instrText>
+    </w:r>
+    <w:r>
+      <w:rPr>
+        <w:b/>
+      </w:rPr>
+      <w:fldChar w:fldCharType="separate"/>
+    </w:r>
+    <w:r>
+      <w:rPr>
+        <w:b/>
+        <w:noProof/>
+      </w:rPr>
+      <w:t>1</w:t>
+    </w:r>
+    <w:r>
+      <w:rPr>
+        <w:b/>
+      </w:rPr>
+      <w:fldChar w:fldCharType="end"/>
+    </w:r>
+    <w:r>
+      <w:t xml:space="preserve"> of </w:t>
+    </w:r>
+    <w:r>
+      <w:rPr>
+        <w:b/>
+      </w:rPr>
+      <w:fldChar w:fldCharType="begin"/>
+    </w:r>
+    <w:r>
+      <w:rPr>
+        <w:b/>
+      </w:rPr>
+      <w:instrText xml:space="preserve"> SECTIONPAGES   \* MERGEFORMAT </w:instrText>
     </w:r>
     <w:r>
       <w:rPr>

</xml_diff>

<commit_message>
SOC 5850 Lecture 02 notes
</commit_message>
<xml_diff>
--- a/Notes/SOC5850_Notes_Lectures.docx
+++ b/Notes/SOC5850_Notes_Lectures.docx
@@ -325,7 +325,7 @@
       <w:pPr>
         <w:spacing w:after="0"/>
         <w:sectPr>
-          <w:headerReference w:type="default" r:id="rId7"/>
+          <w:headerReference w:type="default" r:id="rId8"/>
           <w:pgSz w:w="12240" w:h="15840"/>
           <w:pgMar w:top="1440" w:right="1440" w:bottom="1440" w:left="1440" w:header="720" w:footer="720" w:gutter="0"/>
           <w:cols w:space="720"/>
@@ -337,11 +337,197 @@
       <w:pPr>
         <w:spacing w:after="0"/>
       </w:pPr>
+      <w:r>
+        <w:lastRenderedPageBreak/>
+        <w:t>Uses of Logic Models</w:t>
+      </w:r>
+    </w:p>
+    <w:p>
+      <w:pPr>
+        <w:pStyle w:val="ListParagraph"/>
+        <w:numPr>
+          <w:ilvl w:val="0"/>
+          <w:numId w:val="1"/>
+        </w:numPr>
+        <w:spacing w:after="0"/>
+      </w:pPr>
+      <w:r>
+        <w:t>Develop consensus among partners</w:t>
+      </w:r>
+    </w:p>
+    <w:p>
+      <w:pPr>
+        <w:pStyle w:val="ListParagraph"/>
+        <w:numPr>
+          <w:ilvl w:val="0"/>
+          <w:numId w:val="1"/>
+        </w:numPr>
+        <w:spacing w:after="0"/>
+      </w:pPr>
+      <w:r>
+        <w:t>Facilitate strategic planning</w:t>
+      </w:r>
+    </w:p>
+    <w:p>
+      <w:pPr>
+        <w:pStyle w:val="ListParagraph"/>
+        <w:numPr>
+          <w:ilvl w:val="0"/>
+          <w:numId w:val="1"/>
+        </w:numPr>
+        <w:spacing w:after="0"/>
+      </w:pPr>
+      <w:r>
+        <w:t>Facilitate project implementation</w:t>
+      </w:r>
+    </w:p>
+    <w:p>
+      <w:pPr>
+        <w:pStyle w:val="ListParagraph"/>
+        <w:numPr>
+          <w:ilvl w:val="0"/>
+          <w:numId w:val="1"/>
+        </w:numPr>
+        <w:spacing w:after="0"/>
+      </w:pPr>
+      <w:r>
+        <w:t>Communicate with stakeholders</w:t>
+      </w:r>
+    </w:p>
+    <w:p>
+      <w:pPr>
+        <w:pStyle w:val="ListParagraph"/>
+        <w:numPr>
+          <w:ilvl w:val="0"/>
+          <w:numId w:val="1"/>
+        </w:numPr>
+        <w:spacing w:after="0"/>
+      </w:pPr>
+      <w:r>
+        <w:t>Facilitate evaluation</w:t>
+      </w:r>
+    </w:p>
+    <w:p>
+      <w:pPr>
+        <w:spacing w:after="0"/>
+      </w:pPr>
+      <w:r>
+        <w:t>Program activity statements begin with an infinitive verb.</w:t>
+      </w:r>
+    </w:p>
+    <w:p>
+      <w:pPr>
+        <w:spacing w:after="0"/>
+      </w:pPr>
+      <w:r>
+        <w:t>Program outputs are tangible and countable or measureable.</w:t>
+      </w:r>
       <w:bookmarkStart w:id="0" w:name="_GoBack"/>
       <w:bookmarkEnd w:id="0"/>
     </w:p>
+    <w:p>
+      <w:pPr>
+        <w:spacing w:after="0"/>
+      </w:pPr>
+    </w:p>
+    <w:p>
+      <w:pPr>
+        <w:spacing w:after="0"/>
+        <w:rPr>
+          <w:u w:val="single"/>
+        </w:rPr>
+      </w:pPr>
+      <w:r>
+        <w:rPr>
+          <w:u w:val="single"/>
+        </w:rPr>
+        <w:t>Questions</w:t>
+      </w:r>
+    </w:p>
+    <w:p>
+      <w:pPr>
+        <w:pStyle w:val="ListParagraph"/>
+        <w:numPr>
+          <w:ilvl w:val="0"/>
+          <w:numId w:val="2"/>
+        </w:numPr>
+        <w:spacing w:after="0"/>
+      </w:pPr>
+      <w:r>
+        <w:t>What is the difference between a policy and a program?</w:t>
+      </w:r>
+      <w:r>
+        <w:t xml:space="preserve"> (See Lecture 01 presentation, slide 4)</w:t>
+      </w:r>
+    </w:p>
+    <w:p>
+      <w:pPr>
+        <w:pStyle w:val="ListParagraph"/>
+        <w:numPr>
+          <w:ilvl w:val="0"/>
+          <w:numId w:val="2"/>
+        </w:numPr>
+        <w:spacing w:after="0"/>
+      </w:pPr>
+      <w:r>
+        <w:t>How well do</w:t>
+      </w:r>
+      <w:r>
+        <w:t xml:space="preserve"> logic models apply to policy evaluation?</w:t>
+      </w:r>
+    </w:p>
+    <w:p>
+      <w:pPr>
+        <w:pStyle w:val="ListParagraph"/>
+        <w:numPr>
+          <w:ilvl w:val="0"/>
+          <w:numId w:val="2"/>
+        </w:numPr>
+        <w:spacing w:after="0"/>
+      </w:pPr>
+      <w:r>
+        <w:t>What modifications must be made to apply logic models to policy?</w:t>
+      </w:r>
+    </w:p>
+    <w:p>
+      <w:pPr>
+        <w:pStyle w:val="ListParagraph"/>
+        <w:numPr>
+          <w:ilvl w:val="0"/>
+          <w:numId w:val="2"/>
+        </w:numPr>
+        <w:spacing w:after="0"/>
+      </w:pPr>
+      <w:r>
+        <w:t>In practice, do program funders systematically review similar programs that have been tried before?</w:t>
+      </w:r>
+    </w:p>
+    <w:p>
+      <w:pPr>
+        <w:pStyle w:val="ListParagraph"/>
+        <w:numPr>
+          <w:ilvl w:val="0"/>
+          <w:numId w:val="2"/>
+        </w:numPr>
+        <w:spacing w:after="0"/>
+      </w:pPr>
+      <w:r>
+        <w:t>Must</w:t>
+      </w:r>
+      <w:r>
+        <w:t xml:space="preserve"> one</w:t>
+      </w:r>
+      <w:r>
+        <w:t xml:space="preserve"> have an underlying hypothesis about the causes of an undesired social phenomenon in order to develop a logic model?</w:t>
+      </w:r>
+    </w:p>
+    <w:p>
+      <w:pPr>
+        <w:spacing w:after="0"/>
+      </w:pPr>
+    </w:p>
     <w:sectPr>
-      <w:headerReference w:type="default" r:id="rId8"/>
+      <w:headerReference w:type="default" r:id="rId9"/>
       <w:pgSz w:w="12240" w:h="15840"/>
       <w:pgMar w:top="1440" w:right="1440" w:bottom="1440" w:left="1440" w:header="720" w:footer="720" w:gutter="0"/>
       <w:pgNumType w:start="1"/>
@@ -600,6 +786,243 @@
     </w:pPr>
   </w:p>
 </w:hdr>
+</file>
+
+<file path=word/numbering.xml><?xml version="1.0" encoding="utf-8"?>
+<w:numbering xmlns:wpc="http://schemas.microsoft.com/office/word/2010/wordprocessingCanvas" xmlns:mc="http://schemas.openxmlformats.org/markup-compatibility/2006" xmlns:o="urn:schemas-microsoft-com:office:office" xmlns:r="http://schemas.openxmlformats.org/officeDocument/2006/relationships" xmlns:m="http://schemas.openxmlformats.org/officeDocument/2006/math" xmlns:v="urn:schemas-microsoft-com:vml" xmlns:wp14="http://schemas.microsoft.com/office/word/2010/wordprocessingDrawing" xmlns:wp="http://schemas.openxmlformats.org/drawingml/2006/wordprocessingDrawing" xmlns:w10="urn:schemas-microsoft-com:office:word" xmlns:w="http://schemas.openxmlformats.org/wordprocessingml/2006/main" xmlns:w14="http://schemas.microsoft.com/office/word/2010/wordml" xmlns:wpg="http://schemas.microsoft.com/office/word/2010/wordprocessingGroup" xmlns:wpi="http://schemas.microsoft.com/office/word/2010/wordprocessingInk" xmlns:wne="http://schemas.microsoft.com/office/word/2006/wordml" xmlns:wps="http://schemas.microsoft.com/office/word/2010/wordprocessingShape" mc:Ignorable="w14 wp14">
+  <w:abstractNum w:abstractNumId="0">
+    <w:nsid w:val="2DAF3D2B"/>
+    <w:multiLevelType w:val="hybridMultilevel"/>
+    <w:tmpl w:val="B6347A8C"/>
+    <w:lvl w:ilvl="0" w:tplc="04090001">
+      <w:start w:val="1"/>
+      <w:numFmt w:val="bullet"/>
+      <w:lvlText w:val=""/>
+      <w:lvlJc w:val="left"/>
+      <w:pPr>
+        <w:ind w:left="720" w:hanging="360"/>
+      </w:pPr>
+      <w:rPr>
+        <w:rFonts w:ascii="Symbol" w:hAnsi="Symbol" w:hint="default"/>
+      </w:rPr>
+    </w:lvl>
+    <w:lvl w:ilvl="1" w:tplc="04090003" w:tentative="1">
+      <w:start w:val="1"/>
+      <w:numFmt w:val="bullet"/>
+      <w:lvlText w:val="o"/>
+      <w:lvlJc w:val="left"/>
+      <w:pPr>
+        <w:ind w:left="1440" w:hanging="360"/>
+      </w:pPr>
+      <w:rPr>
+        <w:rFonts w:ascii="Courier New" w:hAnsi="Courier New" w:cs="Courier New" w:hint="default"/>
+      </w:rPr>
+    </w:lvl>
+    <w:lvl w:ilvl="2" w:tplc="04090005" w:tentative="1">
+      <w:start w:val="1"/>
+      <w:numFmt w:val="bullet"/>
+      <w:lvlText w:val=""/>
+      <w:lvlJc w:val="left"/>
+      <w:pPr>
+        <w:ind w:left="2160" w:hanging="360"/>
+      </w:pPr>
+      <w:rPr>
+        <w:rFonts w:ascii="Wingdings" w:hAnsi="Wingdings" w:hint="default"/>
+      </w:rPr>
+    </w:lvl>
+    <w:lvl w:ilvl="3" w:tplc="04090001" w:tentative="1">
+      <w:start w:val="1"/>
+      <w:numFmt w:val="bullet"/>
+      <w:lvlText w:val=""/>
+      <w:lvlJc w:val="left"/>
+      <w:pPr>
+        <w:ind w:left="2880" w:hanging="360"/>
+      </w:pPr>
+      <w:rPr>
+        <w:rFonts w:ascii="Symbol" w:hAnsi="Symbol" w:hint="default"/>
+      </w:rPr>
+    </w:lvl>
+    <w:lvl w:ilvl="4" w:tplc="04090003" w:tentative="1">
+      <w:start w:val="1"/>
+      <w:numFmt w:val="bullet"/>
+      <w:lvlText w:val="o"/>
+      <w:lvlJc w:val="left"/>
+      <w:pPr>
+        <w:ind w:left="3600" w:hanging="360"/>
+      </w:pPr>
+      <w:rPr>
+        <w:rFonts w:ascii="Courier New" w:hAnsi="Courier New" w:cs="Courier New" w:hint="default"/>
+      </w:rPr>
+    </w:lvl>
+    <w:lvl w:ilvl="5" w:tplc="04090005" w:tentative="1">
+      <w:start w:val="1"/>
+      <w:numFmt w:val="bullet"/>
+      <w:lvlText w:val=""/>
+      <w:lvlJc w:val="left"/>
+      <w:pPr>
+        <w:ind w:left="4320" w:hanging="360"/>
+      </w:pPr>
+      <w:rPr>
+        <w:rFonts w:ascii="Wingdings" w:hAnsi="Wingdings" w:hint="default"/>
+      </w:rPr>
+    </w:lvl>
+    <w:lvl w:ilvl="6" w:tplc="04090001" w:tentative="1">
+      <w:start w:val="1"/>
+      <w:numFmt w:val="bullet"/>
+      <w:lvlText w:val=""/>
+      <w:lvlJc w:val="left"/>
+      <w:pPr>
+        <w:ind w:left="5040" w:hanging="360"/>
+      </w:pPr>
+      <w:rPr>
+        <w:rFonts w:ascii="Symbol" w:hAnsi="Symbol" w:hint="default"/>
+      </w:rPr>
+    </w:lvl>
+    <w:lvl w:ilvl="7" w:tplc="04090003" w:tentative="1">
+      <w:start w:val="1"/>
+      <w:numFmt w:val="bullet"/>
+      <w:lvlText w:val="o"/>
+      <w:lvlJc w:val="left"/>
+      <w:pPr>
+        <w:ind w:left="5760" w:hanging="360"/>
+      </w:pPr>
+      <w:rPr>
+        <w:rFonts w:ascii="Courier New" w:hAnsi="Courier New" w:cs="Courier New" w:hint="default"/>
+      </w:rPr>
+    </w:lvl>
+    <w:lvl w:ilvl="8" w:tplc="04090005" w:tentative="1">
+      <w:start w:val="1"/>
+      <w:numFmt w:val="bullet"/>
+      <w:lvlText w:val=""/>
+      <w:lvlJc w:val="left"/>
+      <w:pPr>
+        <w:ind w:left="6480" w:hanging="360"/>
+      </w:pPr>
+      <w:rPr>
+        <w:rFonts w:ascii="Wingdings" w:hAnsi="Wingdings" w:hint="default"/>
+      </w:rPr>
+    </w:lvl>
+  </w:abstractNum>
+  <w:abstractNum w:abstractNumId="1">
+    <w:nsid w:val="756A3171"/>
+    <w:multiLevelType w:val="hybridMultilevel"/>
+    <w:tmpl w:val="E11EC0D2"/>
+    <w:lvl w:ilvl="0" w:tplc="04090001">
+      <w:start w:val="1"/>
+      <w:numFmt w:val="bullet"/>
+      <w:lvlText w:val=""/>
+      <w:lvlJc w:val="left"/>
+      <w:pPr>
+        <w:ind w:left="720" w:hanging="360"/>
+      </w:pPr>
+      <w:rPr>
+        <w:rFonts w:ascii="Symbol" w:hAnsi="Symbol" w:hint="default"/>
+      </w:rPr>
+    </w:lvl>
+    <w:lvl w:ilvl="1" w:tplc="04090003" w:tentative="1">
+      <w:start w:val="1"/>
+      <w:numFmt w:val="bullet"/>
+      <w:lvlText w:val="o"/>
+      <w:lvlJc w:val="left"/>
+      <w:pPr>
+        <w:ind w:left="1440" w:hanging="360"/>
+      </w:pPr>
+      <w:rPr>
+        <w:rFonts w:ascii="Courier New" w:hAnsi="Courier New" w:cs="Courier New" w:hint="default"/>
+      </w:rPr>
+    </w:lvl>
+    <w:lvl w:ilvl="2" w:tplc="04090005" w:tentative="1">
+      <w:start w:val="1"/>
+      <w:numFmt w:val="bullet"/>
+      <w:lvlText w:val=""/>
+      <w:lvlJc w:val="left"/>
+      <w:pPr>
+        <w:ind w:left="2160" w:hanging="360"/>
+      </w:pPr>
+      <w:rPr>
+        <w:rFonts w:ascii="Wingdings" w:hAnsi="Wingdings" w:hint="default"/>
+      </w:rPr>
+    </w:lvl>
+    <w:lvl w:ilvl="3" w:tplc="04090001" w:tentative="1">
+      <w:start w:val="1"/>
+      <w:numFmt w:val="bullet"/>
+      <w:lvlText w:val=""/>
+      <w:lvlJc w:val="left"/>
+      <w:pPr>
+        <w:ind w:left="2880" w:hanging="360"/>
+      </w:pPr>
+      <w:rPr>
+        <w:rFonts w:ascii="Symbol" w:hAnsi="Symbol" w:hint="default"/>
+      </w:rPr>
+    </w:lvl>
+    <w:lvl w:ilvl="4" w:tplc="04090003" w:tentative="1">
+      <w:start w:val="1"/>
+      <w:numFmt w:val="bullet"/>
+      <w:lvlText w:val="o"/>
+      <w:lvlJc w:val="left"/>
+      <w:pPr>
+        <w:ind w:left="3600" w:hanging="360"/>
+      </w:pPr>
+      <w:rPr>
+        <w:rFonts w:ascii="Courier New" w:hAnsi="Courier New" w:cs="Courier New" w:hint="default"/>
+      </w:rPr>
+    </w:lvl>
+    <w:lvl w:ilvl="5" w:tplc="04090005" w:tentative="1">
+      <w:start w:val="1"/>
+      <w:numFmt w:val="bullet"/>
+      <w:lvlText w:val=""/>
+      <w:lvlJc w:val="left"/>
+      <w:pPr>
+        <w:ind w:left="4320" w:hanging="360"/>
+      </w:pPr>
+      <w:rPr>
+        <w:rFonts w:ascii="Wingdings" w:hAnsi="Wingdings" w:hint="default"/>
+      </w:rPr>
+    </w:lvl>
+    <w:lvl w:ilvl="6" w:tplc="04090001" w:tentative="1">
+      <w:start w:val="1"/>
+      <w:numFmt w:val="bullet"/>
+      <w:lvlText w:val=""/>
+      <w:lvlJc w:val="left"/>
+      <w:pPr>
+        <w:ind w:left="5040" w:hanging="360"/>
+      </w:pPr>
+      <w:rPr>
+        <w:rFonts w:ascii="Symbol" w:hAnsi="Symbol" w:hint="default"/>
+      </w:rPr>
+    </w:lvl>
+    <w:lvl w:ilvl="7" w:tplc="04090003" w:tentative="1">
+      <w:start w:val="1"/>
+      <w:numFmt w:val="bullet"/>
+      <w:lvlText w:val="o"/>
+      <w:lvlJc w:val="left"/>
+      <w:pPr>
+        <w:ind w:left="5760" w:hanging="360"/>
+      </w:pPr>
+      <w:rPr>
+        <w:rFonts w:ascii="Courier New" w:hAnsi="Courier New" w:cs="Courier New" w:hint="default"/>
+      </w:rPr>
+    </w:lvl>
+    <w:lvl w:ilvl="8" w:tplc="04090005" w:tentative="1">
+      <w:start w:val="1"/>
+      <w:numFmt w:val="bullet"/>
+      <w:lvlText w:val=""/>
+      <w:lvlJc w:val="left"/>
+      <w:pPr>
+        <w:ind w:left="6480" w:hanging="360"/>
+      </w:pPr>
+      <w:rPr>
+        <w:rFonts w:ascii="Wingdings" w:hAnsi="Wingdings" w:hint="default"/>
+      </w:rPr>
+    </w:lvl>
+  </w:abstractNum>
+  <w:num w:numId="1">
+    <w:abstractNumId w:val="0"/>
+  </w:num>
+  <w:num w:numId="2">
+    <w:abstractNumId w:val="1"/>
+  </w:num>
+</w:numbering>
 </file>
 
 <file path=word/styles.xml><?xml version="1.0" encoding="utf-8"?>
@@ -852,6 +1275,17 @@
       </w:tblBorders>
     </w:tblPr>
   </w:style>
+  <w:style w:type="paragraph" w:styleId="ListParagraph">
+    <w:name w:val="List Paragraph"/>
+    <w:basedOn w:val="Normal"/>
+    <w:uiPriority w:val="34"/>
+    <w:qFormat/>
+    <w:rsid w:val="00A266CA"/>
+    <w:pPr>
+      <w:ind w:left="720"/>
+      <w:contextualSpacing/>
+    </w:pPr>
+  </w:style>
 </w:styles>
 </file>
 
@@ -1104,6 +1538,17 @@
         <w:insideV w:val="single" w:sz="4" w:space="0" w:color="auto"/>
       </w:tblBorders>
     </w:tblPr>
+  </w:style>
+  <w:style w:type="paragraph" w:styleId="ListParagraph">
+    <w:name w:val="List Paragraph"/>
+    <w:basedOn w:val="Normal"/>
+    <w:uiPriority w:val="34"/>
+    <w:qFormat/>
+    <w:rsid w:val="00A266CA"/>
+    <w:pPr>
+      <w:ind w:left="720"/>
+      <w:contextualSpacing/>
+    </w:pPr>
   </w:style>
 </w:styles>
 </file>

</xml_diff>

<commit_message>
McDavide, Huse & Hawthorn (2013) chapter 3 notes through p. 114
</commit_message>
<xml_diff>
--- a/Notes/SOC5850_Notes_Lectures.docx
+++ b/Notes/SOC5850_Notes_Lectures.docx
@@ -1,6 +1,6 @@
 
 <file path=word/document.xml><?xml version="1.0" encoding="utf-8"?>
-<w:document xmlns:wpc="http://schemas.microsoft.com/office/word/2010/wordprocessingCanvas" xmlns:mc="http://schemas.openxmlformats.org/markup-compatibility/2006" xmlns:o="urn:schemas-microsoft-com:office:office" xmlns:r="http://schemas.openxmlformats.org/officeDocument/2006/relationships" xmlns:m="http://schemas.openxmlformats.org/officeDocument/2006/math" xmlns:v="urn:schemas-microsoft-com:vml" xmlns:wp14="http://schemas.microsoft.com/office/word/2010/wordprocessingDrawing" xmlns:wp="http://schemas.openxmlformats.org/drawingml/2006/wordprocessingDrawing" xmlns:w10="urn:schemas-microsoft-com:office:word" xmlns:w="http://schemas.openxmlformats.org/wordprocessingml/2006/main" xmlns:w14="http://schemas.microsoft.com/office/word/2010/wordml" xmlns:wpg="http://schemas.microsoft.com/office/word/2010/wordprocessingGroup" xmlns:wpi="http://schemas.microsoft.com/office/word/2010/wordprocessingInk" xmlns:wne="http://schemas.microsoft.com/office/word/2006/wordml" xmlns:wps="http://schemas.microsoft.com/office/word/2010/wordprocessingShape" mc:Ignorable="w14 wp14">
+<w:document xmlns:wpc="http://schemas.microsoft.com/office/word/2010/wordprocessingCanvas" xmlns:cx="http://schemas.microsoft.com/office/drawing/2014/chartex" xmlns:cx1="http://schemas.microsoft.com/office/drawing/2015/9/8/chartex" xmlns:cx2="http://schemas.microsoft.com/office/drawing/2015/10/21/chartex" xmlns:cx3="http://schemas.microsoft.com/office/drawing/2016/5/9/chartex" xmlns:cx4="http://schemas.microsoft.com/office/drawing/2016/5/10/chartex" xmlns:cx5="http://schemas.microsoft.com/office/drawing/2016/5/11/chartex" xmlns:mc="http://schemas.openxmlformats.org/markup-compatibility/2006" xmlns:o="urn:schemas-microsoft-com:office:office" xmlns:r="http://schemas.openxmlformats.org/officeDocument/2006/relationships" xmlns:m="http://schemas.openxmlformats.org/officeDocument/2006/math" xmlns:v="urn:schemas-microsoft-com:vml" xmlns:wp14="http://schemas.microsoft.com/office/word/2010/wordprocessingDrawing" xmlns:wp="http://schemas.openxmlformats.org/drawingml/2006/wordprocessingDrawing" xmlns:w10="urn:schemas-microsoft-com:office:word" xmlns:w="http://schemas.openxmlformats.org/wordprocessingml/2006/main" xmlns:w14="http://schemas.microsoft.com/office/word/2010/wordml" xmlns:w15="http://schemas.microsoft.com/office/word/2012/wordml" xmlns:w16se="http://schemas.microsoft.com/office/word/2015/wordml/symex" xmlns:wpg="http://schemas.microsoft.com/office/word/2010/wordprocessingGroup" xmlns:wpi="http://schemas.microsoft.com/office/word/2010/wordprocessingInk" xmlns:wne="http://schemas.microsoft.com/office/word/2006/wordml" xmlns:wps="http://schemas.microsoft.com/office/word/2010/wordprocessingShape" mc:Ignorable="w14 w15 w16se wp14">
   <w:body>
     <w:p>
       <w:pPr>
@@ -93,6 +93,9 @@
             </w:pPr>
             <w:r>
               <w:t>Melissa</w:t>
+            </w:r>
+            <w:r>
+              <w:t xml:space="preserve"> Stone</w:t>
             </w:r>
           </w:p>
         </w:tc>
@@ -238,6 +241,8 @@
       <w:pPr>
         <w:spacing w:after="0"/>
       </w:pPr>
+      <w:bookmarkStart w:id="0" w:name="_GoBack"/>
+      <w:bookmarkEnd w:id="0"/>
     </w:p>
     <w:p>
       <w:pPr>
@@ -250,15 +255,7 @@
         <w:sym w:font="Wingdings" w:char="F0E0"/>
       </w:r>
       <w:r>
-        <w:t xml:space="preserve"> </w:t>
-      </w:r>
-      <w:proofErr w:type="gramStart"/>
-      <w:r>
-        <w:t>are</w:t>
-      </w:r>
-      <w:proofErr w:type="gramEnd"/>
-      <w:r>
-        <w:t xml:space="preserve"> outcomes being achieved</w:t>
+        <w:t xml:space="preserve"> are outcomes being achieved</w:t>
       </w:r>
     </w:p>
     <w:p>
@@ -272,15 +269,7 @@
         <w:sym w:font="Wingdings" w:char="F0E0"/>
       </w:r>
       <w:r>
-        <w:t xml:space="preserve"> </w:t>
-      </w:r>
-      <w:proofErr w:type="gramStart"/>
-      <w:r>
-        <w:t>are</w:t>
-      </w:r>
-      <w:proofErr w:type="gramEnd"/>
-      <w:r>
-        <w:t xml:space="preserve"> we making the best use of resources (i.e., outcomes per unit of input resources)</w:t>
+        <w:t xml:space="preserve"> are we making the best use of resources (i.e., outcomes per unit of input resources)</w:t>
       </w:r>
     </w:p>
     <w:p>
@@ -325,7 +314,7 @@
       <w:pPr>
         <w:spacing w:after="0"/>
         <w:sectPr>
-          <w:headerReference w:type="default" r:id="rId8"/>
+          <w:headerReference w:type="default" r:id="rId7"/>
           <w:pgSz w:w="12240" w:h="15840"/>
           <w:pgMar w:top="1440" w:right="1440" w:bottom="1440" w:left="1440" w:header="720" w:footer="720" w:gutter="0"/>
           <w:cols w:space="720"/>
@@ -422,8 +411,6 @@
       <w:r>
         <w:t>Program outputs are tangible and countable or measureable.</w:t>
       </w:r>
-      <w:bookmarkStart w:id="0" w:name="_GoBack"/>
-      <w:bookmarkEnd w:id="0"/>
     </w:p>
     <w:p>
       <w:pPr>
@@ -527,7 +514,7 @@
       </w:pPr>
     </w:p>
     <w:sectPr>
-      <w:headerReference w:type="default" r:id="rId9"/>
+      <w:headerReference w:type="default" r:id="rId8"/>
       <w:pgSz w:w="12240" w:h="15840"/>
       <w:pgMar w:top="1440" w:right="1440" w:bottom="1440" w:left="1440" w:header="720" w:footer="720" w:gutter="0"/>
       <w:pgNumType w:start="1"/>
@@ -539,7 +526,7 @@
 </file>
 
 <file path=word/endnotes.xml><?xml version="1.0" encoding="utf-8"?>
-<w:endnotes xmlns:wpc="http://schemas.microsoft.com/office/word/2010/wordprocessingCanvas" xmlns:mc="http://schemas.openxmlformats.org/markup-compatibility/2006" xmlns:o="urn:schemas-microsoft-com:office:office" xmlns:r="http://schemas.openxmlformats.org/officeDocument/2006/relationships" xmlns:m="http://schemas.openxmlformats.org/officeDocument/2006/math" xmlns:v="urn:schemas-microsoft-com:vml" xmlns:wp14="http://schemas.microsoft.com/office/word/2010/wordprocessingDrawing" xmlns:wp="http://schemas.openxmlformats.org/drawingml/2006/wordprocessingDrawing" xmlns:w10="urn:schemas-microsoft-com:office:word" xmlns:w="http://schemas.openxmlformats.org/wordprocessingml/2006/main" xmlns:w14="http://schemas.microsoft.com/office/word/2010/wordml" xmlns:wpg="http://schemas.microsoft.com/office/word/2010/wordprocessingGroup" xmlns:wpi="http://schemas.microsoft.com/office/word/2010/wordprocessingInk" xmlns:wne="http://schemas.microsoft.com/office/word/2006/wordml" xmlns:wps="http://schemas.microsoft.com/office/word/2010/wordprocessingShape" mc:Ignorable="w14 wp14">
+<w:endnotes xmlns:wpc="http://schemas.microsoft.com/office/word/2010/wordprocessingCanvas" xmlns:cx="http://schemas.microsoft.com/office/drawing/2014/chartex" xmlns:cx1="http://schemas.microsoft.com/office/drawing/2015/9/8/chartex" xmlns:cx2="http://schemas.microsoft.com/office/drawing/2015/10/21/chartex" xmlns:cx3="http://schemas.microsoft.com/office/drawing/2016/5/9/chartex" xmlns:cx4="http://schemas.microsoft.com/office/drawing/2016/5/10/chartex" xmlns:cx5="http://schemas.microsoft.com/office/drawing/2016/5/11/chartex" xmlns:mc="http://schemas.openxmlformats.org/markup-compatibility/2006" xmlns:o="urn:schemas-microsoft-com:office:office" xmlns:r="http://schemas.openxmlformats.org/officeDocument/2006/relationships" xmlns:m="http://schemas.openxmlformats.org/officeDocument/2006/math" xmlns:v="urn:schemas-microsoft-com:vml" xmlns:wp14="http://schemas.microsoft.com/office/word/2010/wordprocessingDrawing" xmlns:wp="http://schemas.openxmlformats.org/drawingml/2006/wordprocessingDrawing" xmlns:w10="urn:schemas-microsoft-com:office:word" xmlns:w="http://schemas.openxmlformats.org/wordprocessingml/2006/main" xmlns:w14="http://schemas.microsoft.com/office/word/2010/wordml" xmlns:w15="http://schemas.microsoft.com/office/word/2012/wordml" xmlns:w16se="http://schemas.microsoft.com/office/word/2015/wordml/symex" xmlns:wpg="http://schemas.microsoft.com/office/word/2010/wordprocessingGroup" xmlns:wpi="http://schemas.microsoft.com/office/word/2010/wordprocessingInk" xmlns:wne="http://schemas.microsoft.com/office/word/2006/wordml" xmlns:wps="http://schemas.microsoft.com/office/word/2010/wordprocessingShape" mc:Ignorable="w14 w15 w16se wp14">
   <w:endnote w:type="separator" w:id="-1">
     <w:p>
       <w:pPr>
@@ -564,7 +551,7 @@
 </file>
 
 <file path=word/footnotes.xml><?xml version="1.0" encoding="utf-8"?>
-<w:footnotes xmlns:wpc="http://schemas.microsoft.com/office/word/2010/wordprocessingCanvas" xmlns:mc="http://schemas.openxmlformats.org/markup-compatibility/2006" xmlns:o="urn:schemas-microsoft-com:office:office" xmlns:r="http://schemas.openxmlformats.org/officeDocument/2006/relationships" xmlns:m="http://schemas.openxmlformats.org/officeDocument/2006/math" xmlns:v="urn:schemas-microsoft-com:vml" xmlns:wp14="http://schemas.microsoft.com/office/word/2010/wordprocessingDrawing" xmlns:wp="http://schemas.openxmlformats.org/drawingml/2006/wordprocessingDrawing" xmlns:w10="urn:schemas-microsoft-com:office:word" xmlns:w="http://schemas.openxmlformats.org/wordprocessingml/2006/main" xmlns:w14="http://schemas.microsoft.com/office/word/2010/wordml" xmlns:wpg="http://schemas.microsoft.com/office/word/2010/wordprocessingGroup" xmlns:wpi="http://schemas.microsoft.com/office/word/2010/wordprocessingInk" xmlns:wne="http://schemas.microsoft.com/office/word/2006/wordml" xmlns:wps="http://schemas.microsoft.com/office/word/2010/wordprocessingShape" mc:Ignorable="w14 wp14">
+<w:footnotes xmlns:wpc="http://schemas.microsoft.com/office/word/2010/wordprocessingCanvas" xmlns:cx="http://schemas.microsoft.com/office/drawing/2014/chartex" xmlns:cx1="http://schemas.microsoft.com/office/drawing/2015/9/8/chartex" xmlns:cx2="http://schemas.microsoft.com/office/drawing/2015/10/21/chartex" xmlns:cx3="http://schemas.microsoft.com/office/drawing/2016/5/9/chartex" xmlns:cx4="http://schemas.microsoft.com/office/drawing/2016/5/10/chartex" xmlns:cx5="http://schemas.microsoft.com/office/drawing/2016/5/11/chartex" xmlns:mc="http://schemas.openxmlformats.org/markup-compatibility/2006" xmlns:o="urn:schemas-microsoft-com:office:office" xmlns:r="http://schemas.openxmlformats.org/officeDocument/2006/relationships" xmlns:m="http://schemas.openxmlformats.org/officeDocument/2006/math" xmlns:v="urn:schemas-microsoft-com:vml" xmlns:wp14="http://schemas.microsoft.com/office/word/2010/wordprocessingDrawing" xmlns:wp="http://schemas.openxmlformats.org/drawingml/2006/wordprocessingDrawing" xmlns:w10="urn:schemas-microsoft-com:office:word" xmlns:w="http://schemas.openxmlformats.org/wordprocessingml/2006/main" xmlns:w14="http://schemas.microsoft.com/office/word/2010/wordml" xmlns:w15="http://schemas.microsoft.com/office/word/2012/wordml" xmlns:w16se="http://schemas.microsoft.com/office/word/2015/wordml/symex" xmlns:wpg="http://schemas.microsoft.com/office/word/2010/wordprocessingGroup" xmlns:wpi="http://schemas.microsoft.com/office/word/2010/wordprocessingInk" xmlns:wne="http://schemas.microsoft.com/office/word/2006/wordml" xmlns:wps="http://schemas.microsoft.com/office/word/2010/wordprocessingShape" mc:Ignorable="w14 w15 w16se wp14">
   <w:footnote w:type="separator" w:id="-1">
     <w:p>
       <w:pPr>
@@ -589,7 +576,7 @@
 </file>
 
 <file path=word/header1.xml><?xml version="1.0" encoding="utf-8"?>
-<w:hdr xmlns:wpc="http://schemas.microsoft.com/office/word/2010/wordprocessingCanvas" xmlns:mc="http://schemas.openxmlformats.org/markup-compatibility/2006" xmlns:o="urn:schemas-microsoft-com:office:office" xmlns:r="http://schemas.openxmlformats.org/officeDocument/2006/relationships" xmlns:m="http://schemas.openxmlformats.org/officeDocument/2006/math" xmlns:v="urn:schemas-microsoft-com:vml" xmlns:wp14="http://schemas.microsoft.com/office/word/2010/wordprocessingDrawing" xmlns:wp="http://schemas.openxmlformats.org/drawingml/2006/wordprocessingDrawing" xmlns:w10="urn:schemas-microsoft-com:office:word" xmlns:w="http://schemas.openxmlformats.org/wordprocessingml/2006/main" xmlns:w14="http://schemas.microsoft.com/office/word/2010/wordml" xmlns:wpg="http://schemas.microsoft.com/office/word/2010/wordprocessingGroup" xmlns:wpi="http://schemas.microsoft.com/office/word/2010/wordprocessingInk" xmlns:wne="http://schemas.microsoft.com/office/word/2006/wordml" xmlns:wps="http://schemas.microsoft.com/office/word/2010/wordprocessingShape" mc:Ignorable="w14 wp14">
+<w:hdr xmlns:wpc="http://schemas.microsoft.com/office/word/2010/wordprocessingCanvas" xmlns:cx="http://schemas.microsoft.com/office/drawing/2014/chartex" xmlns:cx1="http://schemas.microsoft.com/office/drawing/2015/9/8/chartex" xmlns:cx2="http://schemas.microsoft.com/office/drawing/2015/10/21/chartex" xmlns:cx3="http://schemas.microsoft.com/office/drawing/2016/5/9/chartex" xmlns:cx4="http://schemas.microsoft.com/office/drawing/2016/5/10/chartex" xmlns:cx5="http://schemas.microsoft.com/office/drawing/2016/5/11/chartex" xmlns:mc="http://schemas.openxmlformats.org/markup-compatibility/2006" xmlns:o="urn:schemas-microsoft-com:office:office" xmlns:r="http://schemas.openxmlformats.org/officeDocument/2006/relationships" xmlns:m="http://schemas.openxmlformats.org/officeDocument/2006/math" xmlns:v="urn:schemas-microsoft-com:vml" xmlns:wp14="http://schemas.microsoft.com/office/word/2010/wordprocessingDrawing" xmlns:wp="http://schemas.openxmlformats.org/drawingml/2006/wordprocessingDrawing" xmlns:w10="urn:schemas-microsoft-com:office:word" xmlns:w="http://schemas.openxmlformats.org/wordprocessingml/2006/main" xmlns:w14="http://schemas.microsoft.com/office/word/2010/wordml" xmlns:w15="http://schemas.microsoft.com/office/word/2012/wordml" xmlns:w16se="http://schemas.microsoft.com/office/word/2015/wordml/symex" xmlns:wpg="http://schemas.microsoft.com/office/word/2010/wordprocessingGroup" xmlns:wpi="http://schemas.microsoft.com/office/word/2010/wordprocessingInk" xmlns:wne="http://schemas.microsoft.com/office/word/2006/wordml" xmlns:wps="http://schemas.microsoft.com/office/word/2010/wordprocessingShape" mc:Ignorable="w14 w15 w16se wp14">
   <w:p>
     <w:pPr>
       <w:pStyle w:val="Header"/>
@@ -695,7 +682,7 @@
 </file>
 
 <file path=word/header2.xml><?xml version="1.0" encoding="utf-8"?>
-<w:hdr xmlns:wpc="http://schemas.microsoft.com/office/word/2010/wordprocessingCanvas" xmlns:mc="http://schemas.openxmlformats.org/markup-compatibility/2006" xmlns:o="urn:schemas-microsoft-com:office:office" xmlns:r="http://schemas.openxmlformats.org/officeDocument/2006/relationships" xmlns:m="http://schemas.openxmlformats.org/officeDocument/2006/math" xmlns:v="urn:schemas-microsoft-com:vml" xmlns:wp14="http://schemas.microsoft.com/office/word/2010/wordprocessingDrawing" xmlns:wp="http://schemas.openxmlformats.org/drawingml/2006/wordprocessingDrawing" xmlns:w10="urn:schemas-microsoft-com:office:word" xmlns:w="http://schemas.openxmlformats.org/wordprocessingml/2006/main" xmlns:w14="http://schemas.microsoft.com/office/word/2010/wordml" xmlns:wpg="http://schemas.microsoft.com/office/word/2010/wordprocessingGroup" xmlns:wpi="http://schemas.microsoft.com/office/word/2010/wordprocessingInk" xmlns:wne="http://schemas.microsoft.com/office/word/2006/wordml" xmlns:wps="http://schemas.microsoft.com/office/word/2010/wordprocessingShape" mc:Ignorable="w14 wp14">
+<w:hdr xmlns:wpc="http://schemas.microsoft.com/office/word/2010/wordprocessingCanvas" xmlns:cx="http://schemas.microsoft.com/office/drawing/2014/chartex" xmlns:cx1="http://schemas.microsoft.com/office/drawing/2015/9/8/chartex" xmlns:cx2="http://schemas.microsoft.com/office/drawing/2015/10/21/chartex" xmlns:cx3="http://schemas.microsoft.com/office/drawing/2016/5/9/chartex" xmlns:cx4="http://schemas.microsoft.com/office/drawing/2016/5/10/chartex" xmlns:cx5="http://schemas.microsoft.com/office/drawing/2016/5/11/chartex" xmlns:mc="http://schemas.openxmlformats.org/markup-compatibility/2006" xmlns:o="urn:schemas-microsoft-com:office:office" xmlns:r="http://schemas.openxmlformats.org/officeDocument/2006/relationships" xmlns:m="http://schemas.openxmlformats.org/officeDocument/2006/math" xmlns:v="urn:schemas-microsoft-com:vml" xmlns:wp14="http://schemas.microsoft.com/office/word/2010/wordprocessingDrawing" xmlns:wp="http://schemas.openxmlformats.org/drawingml/2006/wordprocessingDrawing" xmlns:w10="urn:schemas-microsoft-com:office:word" xmlns:w="http://schemas.openxmlformats.org/wordprocessingml/2006/main" xmlns:w14="http://schemas.microsoft.com/office/word/2010/wordml" xmlns:w15="http://schemas.microsoft.com/office/word/2012/wordml" xmlns:w16se="http://schemas.microsoft.com/office/word/2015/wordml/symex" xmlns:wpg="http://schemas.microsoft.com/office/word/2010/wordprocessingGroup" xmlns:wpi="http://schemas.microsoft.com/office/word/2010/wordprocessingInk" xmlns:wne="http://schemas.microsoft.com/office/word/2006/wordml" xmlns:wps="http://schemas.microsoft.com/office/word/2010/wordprocessingShape" mc:Ignorable="w14 w15 w16se wp14">
   <w:p>
     <w:pPr>
       <w:pStyle w:val="Header"/>
@@ -789,8 +776,8 @@
 </file>
 
 <file path=word/numbering.xml><?xml version="1.0" encoding="utf-8"?>
-<w:numbering xmlns:wpc="http://schemas.microsoft.com/office/word/2010/wordprocessingCanvas" xmlns:mc="http://schemas.openxmlformats.org/markup-compatibility/2006" xmlns:o="urn:schemas-microsoft-com:office:office" xmlns:r="http://schemas.openxmlformats.org/officeDocument/2006/relationships" xmlns:m="http://schemas.openxmlformats.org/officeDocument/2006/math" xmlns:v="urn:schemas-microsoft-com:vml" xmlns:wp14="http://schemas.microsoft.com/office/word/2010/wordprocessingDrawing" xmlns:wp="http://schemas.openxmlformats.org/drawingml/2006/wordprocessingDrawing" xmlns:w10="urn:schemas-microsoft-com:office:word" xmlns:w="http://schemas.openxmlformats.org/wordprocessingml/2006/main" xmlns:w14="http://schemas.microsoft.com/office/word/2010/wordml" xmlns:wpg="http://schemas.microsoft.com/office/word/2010/wordprocessingGroup" xmlns:wpi="http://schemas.microsoft.com/office/word/2010/wordprocessingInk" xmlns:wne="http://schemas.microsoft.com/office/word/2006/wordml" xmlns:wps="http://schemas.microsoft.com/office/word/2010/wordprocessingShape" mc:Ignorable="w14 wp14">
-  <w:abstractNum w:abstractNumId="0">
+<w:numbering xmlns:wpc="http://schemas.microsoft.com/office/word/2010/wordprocessingCanvas" xmlns:cx="http://schemas.microsoft.com/office/drawing/2014/chartex" xmlns:cx1="http://schemas.microsoft.com/office/drawing/2015/9/8/chartex" xmlns:cx2="http://schemas.microsoft.com/office/drawing/2015/10/21/chartex" xmlns:cx3="http://schemas.microsoft.com/office/drawing/2016/5/9/chartex" xmlns:cx4="http://schemas.microsoft.com/office/drawing/2016/5/10/chartex" xmlns:cx5="http://schemas.microsoft.com/office/drawing/2016/5/11/chartex" xmlns:mc="http://schemas.openxmlformats.org/markup-compatibility/2006" xmlns:o="urn:schemas-microsoft-com:office:office" xmlns:r="http://schemas.openxmlformats.org/officeDocument/2006/relationships" xmlns:m="http://schemas.openxmlformats.org/officeDocument/2006/math" xmlns:v="urn:schemas-microsoft-com:vml" xmlns:wp14="http://schemas.microsoft.com/office/word/2010/wordprocessingDrawing" xmlns:wp="http://schemas.openxmlformats.org/drawingml/2006/wordprocessingDrawing" xmlns:w10="urn:schemas-microsoft-com:office:word" xmlns:w="http://schemas.openxmlformats.org/wordprocessingml/2006/main" xmlns:w14="http://schemas.microsoft.com/office/word/2010/wordml" xmlns:w15="http://schemas.microsoft.com/office/word/2012/wordml" xmlns:w16se="http://schemas.microsoft.com/office/word/2015/wordml/symex" xmlns:wpg="http://schemas.microsoft.com/office/word/2010/wordprocessingGroup" xmlns:wpi="http://schemas.microsoft.com/office/word/2010/wordprocessingInk" xmlns:wne="http://schemas.microsoft.com/office/word/2006/wordml" xmlns:wps="http://schemas.microsoft.com/office/word/2010/wordprocessingShape" mc:Ignorable="w14 w15 w16se wp14">
+  <w:abstractNum w:abstractNumId="0" w15:restartNumberingAfterBreak="0">
     <w:nsid w:val="2DAF3D2B"/>
     <w:multiLevelType w:val="hybridMultilevel"/>
     <w:tmpl w:val="B6347A8C"/>
@@ -903,7 +890,7 @@
       </w:rPr>
     </w:lvl>
   </w:abstractNum>
-  <w:abstractNum w:abstractNumId="1">
+  <w:abstractNum w:abstractNumId="1" w15:restartNumberingAfterBreak="0">
     <w:nsid w:val="756A3171"/>
     <w:multiLevelType w:val="hybridMultilevel"/>
     <w:tmpl w:val="E11EC0D2"/>
@@ -1026,7 +1013,7 @@
 </file>
 
 <file path=word/styles.xml><?xml version="1.0" encoding="utf-8"?>
-<w:styles xmlns:mc="http://schemas.openxmlformats.org/markup-compatibility/2006" xmlns:r="http://schemas.openxmlformats.org/officeDocument/2006/relationships" xmlns:w="http://schemas.openxmlformats.org/wordprocessingml/2006/main" xmlns:w14="http://schemas.microsoft.com/office/word/2010/wordml" mc:Ignorable="w14">
+<w:styles xmlns:mc="http://schemas.openxmlformats.org/markup-compatibility/2006" xmlns:r="http://schemas.openxmlformats.org/officeDocument/2006/relationships" xmlns:w="http://schemas.openxmlformats.org/wordprocessingml/2006/main" xmlns:w14="http://schemas.microsoft.com/office/word/2010/wordml" xmlns:w15="http://schemas.microsoft.com/office/word/2012/wordml" xmlns:w16se="http://schemas.microsoft.com/office/word/2015/wordml/symex" mc:Ignorable="w14 w15 w16se">
   <w:docDefaults>
     <w:rPrDefault>
       <w:rPr>
@@ -1042,408 +1029,381 @@
       </w:pPr>
     </w:pPrDefault>
   </w:docDefaults>
-  <w:latentStyles w:defLockedState="0" w:defUIPriority="99" w:defSemiHidden="1" w:defUnhideWhenUsed="1" w:defQFormat="0" w:count="267">
-    <w:lsdException w:name="Normal" w:semiHidden="0" w:uiPriority="0" w:unhideWhenUsed="0" w:qFormat="1"/>
-    <w:lsdException w:name="heading 1" w:semiHidden="0" w:uiPriority="9" w:unhideWhenUsed="0" w:qFormat="1"/>
-    <w:lsdException w:name="heading 2" w:uiPriority="9" w:qFormat="1"/>
-    <w:lsdException w:name="heading 3" w:uiPriority="9" w:qFormat="1"/>
-    <w:lsdException w:name="heading 4" w:uiPriority="9" w:qFormat="1"/>
-    <w:lsdException w:name="heading 5" w:uiPriority="9" w:qFormat="1"/>
-    <w:lsdException w:name="heading 6" w:uiPriority="9" w:qFormat="1"/>
-    <w:lsdException w:name="heading 7" w:uiPriority="9" w:qFormat="1"/>
-    <w:lsdException w:name="heading 8" w:uiPriority="9" w:qFormat="1"/>
-    <w:lsdException w:name="heading 9" w:uiPriority="9" w:qFormat="1"/>
-    <w:lsdException w:name="toc 1" w:uiPriority="39"/>
-    <w:lsdException w:name="toc 2" w:uiPriority="39"/>
-    <w:lsdException w:name="toc 3" w:uiPriority="39"/>
-    <w:lsdException w:name="toc 4" w:uiPriority="39"/>
-    <w:lsdException w:name="toc 5" w:uiPriority="39"/>
-    <w:lsdException w:name="toc 6" w:uiPriority="39"/>
-    <w:lsdException w:name="toc 7" w:uiPriority="39"/>
-    <w:lsdException w:name="toc 8" w:uiPriority="39"/>
-    <w:lsdException w:name="toc 9" w:uiPriority="39"/>
-    <w:lsdException w:name="caption" w:uiPriority="35" w:qFormat="1"/>
-    <w:lsdException w:name="Title" w:semiHidden="0" w:uiPriority="10" w:unhideWhenUsed="0" w:qFormat="1"/>
-    <w:lsdException w:name="Default Paragraph Font" w:uiPriority="1"/>
-    <w:lsdException w:name="Subtitle" w:semiHidden="0" w:uiPriority="11" w:unhideWhenUsed="0" w:qFormat="1"/>
-    <w:lsdException w:name="Strong" w:semiHidden="0" w:uiPriority="22" w:unhideWhenUsed="0" w:qFormat="1"/>
-    <w:lsdException w:name="Emphasis" w:semiHidden="0" w:uiPriority="20" w:unhideWhenUsed="0" w:qFormat="1"/>
-    <w:lsdException w:name="Table Grid" w:semiHidden="0" w:uiPriority="59" w:unhideWhenUsed="0"/>
-    <w:lsdException w:name="Placeholder Text" w:unhideWhenUsed="0"/>
-    <w:lsdException w:name="No Spacing" w:semiHidden="0" w:uiPriority="1" w:unhideWhenUsed="0" w:qFormat="1"/>
-    <w:lsdException w:name="Light Shading" w:semiHidden="0" w:uiPriority="60" w:unhideWhenUsed="0"/>
-    <w:lsdException w:name="Light List" w:semiHidden="0" w:uiPriority="61" w:unhideWhenUsed="0"/>
-    <w:lsdException w:name="Light Grid" w:semiHidden="0" w:uiPriority="62" w:unhideWhenUsed="0"/>
-    <w:lsdException w:name="Medium Shading 1" w:semiHidden="0" w:uiPriority="63" w:unhideWhenUsed="0"/>
-    <w:lsdException w:name="Medium Shading 2" w:semiHidden="0" w:uiPriority="64" w:unhideWhenUsed="0"/>
-    <w:lsdException w:name="Medium List 1" w:semiHidden="0" w:uiPriority="65" w:unhideWhenUsed="0"/>
-    <w:lsdException w:name="Medium List 2" w:semiHidden="0" w:uiPriority="66" w:unhideWhenUsed="0"/>
-    <w:lsdException w:name="Medium Grid 1" w:semiHidden="0" w:uiPriority="67" w:unhideWhenUsed="0"/>
-    <w:lsdException w:name="Medium Grid 2" w:semiHidden="0" w:uiPriority="68" w:unhideWhenUsed="0"/>
-    <w:lsdException w:name="Medium Grid 3" w:semiHidden="0" w:uiPriority="69" w:unhideWhenUsed="0"/>
-    <w:lsdException w:name="Dark List" w:semiHidden="0" w:uiPriority="70" w:unhideWhenUsed="0"/>
-    <w:lsdException w:name="Colorful Shading" w:semiHidden="0" w:uiPriority="71" w:unhideWhenUsed="0"/>
-    <w:lsdException w:name="Colorful List" w:semiHidden="0" w:uiPriority="72" w:unhideWhenUsed="0"/>
-    <w:lsdException w:name="Colorful Grid" w:semiHidden="0" w:uiPriority="73" w:unhideWhenUsed="0"/>
-    <w:lsdException w:name="Light Shading Accent 1" w:semiHidden="0" w:uiPriority="60" w:unhideWhenUsed="0"/>
-    <w:lsdException w:name="Light List Accent 1" w:semiHidden="0" w:uiPriority="61" w:unhideWhenUsed="0"/>
-    <w:lsdException w:name="Light Grid Accent 1" w:semiHidden="0" w:uiPriority="62" w:unhideWhenUsed="0"/>
-    <w:lsdException w:name="Medium Shading 1 Accent 1" w:semiHidden="0" w:uiPriority="63" w:unhideWhenUsed="0"/>
-    <w:lsdException w:name="Medium Shading 2 Accent 1" w:semiHidden="0" w:uiPriority="64" w:unhideWhenUsed="0"/>
-    <w:lsdException w:name="Medium List 1 Accent 1" w:semiHidden="0" w:uiPriority="65" w:unhideWhenUsed="0"/>
-    <w:lsdException w:name="Revision" w:unhideWhenUsed="0"/>
-    <w:lsdException w:name="List Paragraph" w:semiHidden="0" w:uiPriority="34" w:unhideWhenUsed="0" w:qFormat="1"/>
-    <w:lsdException w:name="Quote" w:semiHidden="0" w:uiPriority="29" w:unhideWhenUsed="0" w:qFormat="1"/>
-    <w:lsdException w:name="Intense Quote" w:semiHidden="0" w:uiPriority="30" w:unhideWhenUsed="0" w:qFormat="1"/>
-    <w:lsdException w:name="Medium List 2 Accent 1" w:semiHidden="0" w:uiPriority="66" w:unhideWhenUsed="0"/>
-    <w:lsdException w:name="Medium Grid 1 Accent 1" w:semiHidden="0" w:uiPriority="67" w:unhideWhenUsed="0"/>
-    <w:lsdException w:name="Medium Grid 2 Accent 1" w:semiHidden="0" w:uiPriority="68" w:unhideWhenUsed="0"/>
-    <w:lsdException w:name="Medium Grid 3 Accent 1" w:semiHidden="0" w:uiPriority="69" w:unhideWhenUsed="0"/>
-    <w:lsdException w:name="Dark List Accent 1" w:semiHidden="0" w:uiPriority="70" w:unhideWhenUsed="0"/>
-    <w:lsdException w:name="Colorful Shading Accent 1" w:semiHidden="0" w:uiPriority="71" w:unhideWhenUsed="0"/>
-    <w:lsdException w:name="Colorful List Accent 1" w:semiHidden="0" w:uiPriority="72" w:unhideWhenUsed="0"/>
-    <w:lsdException w:name="Colorful Grid Accent 1" w:semiHidden="0" w:uiPriority="73" w:unhideWhenUsed="0"/>
-    <w:lsdException w:name="Light Shading Accent 2" w:semiHidden="0" w:uiPriority="60" w:unhideWhenUsed="0"/>
-    <w:lsdException w:name="Light List Accent 2" w:semiHidden="0" w:uiPriority="61" w:unhideWhenUsed="0"/>
-    <w:lsdException w:name="Light Grid Accent 2" w:semiHidden="0" w:uiPriority="62" w:unhideWhenUsed="0"/>
-    <w:lsdException w:name="Medium Shading 1 Accent 2" w:semiHidden="0" w:uiPriority="63" w:unhideWhenUsed="0"/>
-    <w:lsdException w:name="Medium Shading 2 Accent 2" w:semiHidden="0" w:uiPriority="64" w:unhideWhenUsed="0"/>
-    <w:lsdException w:name="Medium List 1 Accent 2" w:semiHidden="0" w:uiPriority="65" w:unhideWhenUsed="0"/>
-    <w:lsdException w:name="Medium List 2 Accent 2" w:semiHidden="0" w:uiPriority="66" w:unhideWhenUsed="0"/>
-    <w:lsdException w:name="Medium Grid 1 Accent 2" w:semiHidden="0" w:uiPriority="67" w:unhideWhenUsed="0"/>
-    <w:lsdException w:name="Medium Grid 2 Accent 2" w:semiHidden="0" w:uiPriority="68" w:unhideWhenUsed="0"/>
-    <w:lsdException w:name="Medium Grid 3 Accent 2" w:semiHidden="0" w:uiPriority="69" w:unhideWhenUsed="0"/>
-    <w:lsdException w:name="Dark List Accent 2" w:semiHidden="0" w:uiPriority="70" w:unhideWhenUsed="0"/>
-    <w:lsdException w:name="Colorful Shading Accent 2" w:semiHidden="0" w:uiPriority="71" w:unhideWhenUsed="0"/>
-    <w:lsdException w:name="Colorful List Accent 2" w:semiHidden="0" w:uiPriority="72" w:unhideWhenUsed="0"/>
-    <w:lsdException w:name="Colorful Grid Accent 2" w:semiHidden="0" w:uiPriority="73" w:unhideWhenUsed="0"/>
-    <w:lsdException w:name="Light Shading Accent 3" w:semiHidden="0" w:uiPriority="60" w:unhideWhenUsed="0"/>
-    <w:lsdException w:name="Light List Accent 3" w:semiHidden="0" w:uiPriority="61" w:unhideWhenUsed="0"/>
-    <w:lsdException w:name="Light Grid Accent 3" w:semiHidden="0" w:uiPriority="62" w:unhideWhenUsed="0"/>
-    <w:lsdException w:name="Medium Shading 1 Accent 3" w:semiHidden="0" w:uiPriority="63" w:unhideWhenUsed="0"/>
-    <w:lsdException w:name="Medium Shading 2 Accent 3" w:semiHidden="0" w:uiPriority="64" w:unhideWhenUsed="0"/>
-    <w:lsdException w:name="Medium List 1 Accent 3" w:semiHidden="0" w:uiPriority="65" w:unhideWhenUsed="0"/>
-    <w:lsdException w:name="Medium List 2 Accent 3" w:semiHidden="0" w:uiPriority="66" w:unhideWhenUsed="0"/>
-    <w:lsdException w:name="Medium Grid 1 Accent 3" w:semiHidden="0" w:uiPriority="67" w:unhideWhenUsed="0"/>
-    <w:lsdException w:name="Medium Grid 2 Accent 3" w:semiHidden="0" w:uiPriority="68" w:unhideWhenUsed="0"/>
-    <w:lsdException w:name="Medium Grid 3 Accent 3" w:semiHidden="0" w:uiPriority="69" w:unhideWhenUsed="0"/>
-    <w:lsdException w:name="Dark List Accent 3" w:semiHidden="0" w:uiPriority="70" w:unhideWhenUsed="0"/>
-    <w:lsdException w:name="Colorful Shading Accent 3" w:semiHidden="0" w:uiPriority="71" w:unhideWhenUsed="0"/>
-    <w:lsdException w:name="Colorful List Accent 3" w:semiHidden="0" w:uiPriority="72" w:unhideWhenUsed="0"/>
-    <w:lsdException w:name="Colorful Grid Accent 3" w:semiHidden="0" w:uiPriority="73" w:unhideWhenUsed="0"/>
-    <w:lsdException w:name="Light Shading Accent 4" w:semiHidden="0" w:uiPriority="60" w:unhideWhenUsed="0"/>
-    <w:lsdException w:name="Light List Accent 4" w:semiHidden="0" w:uiPriority="61" w:unhideWhenUsed="0"/>
-    <w:lsdException w:name="Light Grid Accent 4" w:semiHidden="0" w:uiPriority="62" w:unhideWhenUsed="0"/>
-    <w:lsdException w:name="Medium Shading 1 Accent 4" w:semiHidden="0" w:uiPriority="63" w:unhideWhenUsed="0"/>
-    <w:lsdException w:name="Medium Shading 2 Accent 4" w:semiHidden="0" w:uiPriority="64" w:unhideWhenUsed="0"/>
-    <w:lsdException w:name="Medium List 1 Accent 4" w:semiHidden="0" w:uiPriority="65" w:unhideWhenUsed="0"/>
-    <w:lsdException w:name="Medium List 2 Accent 4" w:semiHidden="0" w:uiPriority="66" w:unhideWhenUsed="0"/>
-    <w:lsdException w:name="Medium Grid 1 Accent 4" w:semiHidden="0" w:uiPriority="67" w:unhideWhenUsed="0"/>
-    <w:lsdException w:name="Medium Grid 2 Accent 4" w:semiHidden="0" w:uiPriority="68" w:unhideWhenUsed="0"/>
-    <w:lsdException w:name="Medium Grid 3 Accent 4" w:semiHidden="0" w:uiPriority="69" w:unhideWhenUsed="0"/>
-    <w:lsdException w:name="Dark List Accent 4" w:semiHidden="0" w:uiPriority="70" w:unhideWhenUsed="0"/>
-    <w:lsdException w:name="Colorful Shading Accent 4" w:semiHidden="0" w:uiPriority="71" w:unhideWhenUsed="0"/>
-    <w:lsdException w:name="Colorful List Accent 4" w:semiHidden="0" w:uiPriority="72" w:unhideWhenUsed="0"/>
-    <w:lsdException w:name="Colorful Grid Accent 4" w:semiHidden="0" w:uiPriority="73" w:unhideWhenUsed="0"/>
-    <w:lsdException w:name="Light Shading Accent 5" w:semiHidden="0" w:uiPriority="60" w:unhideWhenUsed="0"/>
-    <w:lsdException w:name="Light List Accent 5" w:semiHidden="0" w:uiPriority="61" w:unhideWhenUsed="0"/>
-    <w:lsdException w:name="Light Grid Accent 5" w:semiHidden="0" w:uiPriority="62" w:unhideWhenUsed="0"/>
-    <w:lsdException w:name="Medium Shading 1 Accent 5" w:semiHidden="0" w:uiPriority="63" w:unhideWhenUsed="0"/>
-    <w:lsdException w:name="Medium Shading 2 Accent 5" w:semiHidden="0" w:uiPriority="64" w:unhideWhenUsed="0"/>
-    <w:lsdException w:name="Medium List 1 Accent 5" w:semiHidden="0" w:uiPriority="65" w:unhideWhenUsed="0"/>
-    <w:lsdException w:name="Medium List 2 Accent 5" w:semiHidden="0" w:uiPriority="66" w:unhideWhenUsed="0"/>
-    <w:lsdException w:name="Medium Grid 1 Accent 5" w:semiHidden="0" w:uiPriority="67" w:unhideWhenUsed="0"/>
-    <w:lsdException w:name="Medium Grid 2 Accent 5" w:semiHidden="0" w:uiPriority="68" w:unhideWhenUsed="0"/>
-    <w:lsdException w:name="Medium Grid 3 Accent 5" w:semiHidden="0" w:uiPriority="69" w:unhideWhenUsed="0"/>
-    <w:lsdException w:name="Dark List Accent 5" w:semiHidden="0" w:uiPriority="70" w:unhideWhenUsed="0"/>
-    <w:lsdException w:name="Colorful Shading Accent 5" w:semiHidden="0" w:uiPriority="71" w:unhideWhenUsed="0"/>
-    <w:lsdException w:name="Colorful List Accent 5" w:semiHidden="0" w:uiPriority="72" w:unhideWhenUsed="0"/>
-    <w:lsdException w:name="Colorful Grid Accent 5" w:semiHidden="0" w:uiPriority="73" w:unhideWhenUsed="0"/>
-    <w:lsdException w:name="Light Shading Accent 6" w:semiHidden="0" w:uiPriority="60" w:unhideWhenUsed="0"/>
-    <w:lsdException w:name="Light List Accent 6" w:semiHidden="0" w:uiPriority="61" w:unhideWhenUsed="0"/>
-    <w:lsdException w:name="Light Grid Accent 6" w:semiHidden="0" w:uiPriority="62" w:unhideWhenUsed="0"/>
-    <w:lsdException w:name="Medium Shading 1 Accent 6" w:semiHidden="0" w:uiPriority="63" w:unhideWhenUsed="0"/>
-    <w:lsdException w:name="Medium Shading 2 Accent 6" w:semiHidden="0" w:uiPriority="64" w:unhideWhenUsed="0"/>
-    <w:lsdException w:name="Medium List 1 Accent 6" w:semiHidden="0" w:uiPriority="65" w:unhideWhenUsed="0"/>
-    <w:lsdException w:name="Medium List 2 Accent 6" w:semiHidden="0" w:uiPriority="66" w:unhideWhenUsed="0"/>
-    <w:lsdException w:name="Medium Grid 1 Accent 6" w:semiHidden="0" w:uiPriority="67" w:unhideWhenUsed="0"/>
-    <w:lsdException w:name="Medium Grid 2 Accent 6" w:semiHidden="0" w:uiPriority="68" w:unhideWhenUsed="0"/>
-    <w:lsdException w:name="Medium Grid 3 Accent 6" w:semiHidden="0" w:uiPriority="69" w:unhideWhenUsed="0"/>
-    <w:lsdException w:name="Dark List Accent 6" w:semiHidden="0" w:uiPriority="70" w:unhideWhenUsed="0"/>
-    <w:lsdException w:name="Colorful Shading Accent 6" w:semiHidden="0" w:uiPriority="71" w:unhideWhenUsed="0"/>
-    <w:lsdException w:name="Colorful List Accent 6" w:semiHidden="0" w:uiPriority="72" w:unhideWhenUsed="0"/>
-    <w:lsdException w:name="Colorful Grid Accent 6" w:semiHidden="0" w:uiPriority="73" w:unhideWhenUsed="0"/>
-    <w:lsdException w:name="Subtle Emphasis" w:semiHidden="0" w:uiPriority="19" w:unhideWhenUsed="0" w:qFormat="1"/>
-    <w:lsdException w:name="Intense Emphasis" w:semiHidden="0" w:uiPriority="21" w:unhideWhenUsed="0" w:qFormat="1"/>
-    <w:lsdException w:name="Subtle Reference" w:semiHidden="0" w:uiPriority="31" w:unhideWhenUsed="0" w:qFormat="1"/>
-    <w:lsdException w:name="Intense Reference" w:semiHidden="0" w:uiPriority="32" w:unhideWhenUsed="0" w:qFormat="1"/>
-    <w:lsdException w:name="Book Title" w:semiHidden="0" w:uiPriority="33" w:unhideWhenUsed="0" w:qFormat="1"/>
-    <w:lsdException w:name="Bibliography" w:uiPriority="37"/>
-    <w:lsdException w:name="TOC Heading" w:uiPriority="39" w:qFormat="1"/>
-  </w:latentStyles>
-  <w:style w:type="paragraph" w:default="1" w:styleId="Normal">
-    <w:name w:val="Normal"/>
-    <w:qFormat/>
-  </w:style>
-  <w:style w:type="character" w:default="1" w:styleId="DefaultParagraphFont">
-    <w:name w:val="Default Paragraph Font"/>
-    <w:uiPriority w:val="1"/>
-    <w:semiHidden/>
-    <w:unhideWhenUsed/>
-  </w:style>
-  <w:style w:type="table" w:default="1" w:styleId="TableNormal">
-    <w:name w:val="Normal Table"/>
-    <w:uiPriority w:val="99"/>
-    <w:semiHidden/>
-    <w:unhideWhenUsed/>
-    <w:tblPr>
-      <w:tblInd w:w="0" w:type="dxa"/>
-      <w:tblCellMar>
-        <w:top w:w="0" w:type="dxa"/>
-        <w:left w:w="108" w:type="dxa"/>
-        <w:bottom w:w="0" w:type="dxa"/>
-        <w:right w:w="108" w:type="dxa"/>
-      </w:tblCellMar>
-    </w:tblPr>
-  </w:style>
-  <w:style w:type="numbering" w:default="1" w:styleId="NoList">
-    <w:name w:val="No List"/>
-    <w:uiPriority w:val="99"/>
-    <w:semiHidden/>
-    <w:unhideWhenUsed/>
-  </w:style>
-  <w:style w:type="paragraph" w:styleId="Header">
-    <w:name w:val="header"/>
-    <w:basedOn w:val="Normal"/>
-    <w:link w:val="HeaderChar"/>
-    <w:uiPriority w:val="99"/>
-    <w:unhideWhenUsed/>
-    <w:rsid w:val="002061F8"/>
-    <w:pPr>
-      <w:tabs>
-        <w:tab w:val="center" w:pos="4680"/>
-        <w:tab w:val="right" w:pos="9360"/>
-      </w:tabs>
-      <w:spacing w:after="0" w:line="240" w:lineRule="auto"/>
-    </w:pPr>
-  </w:style>
-  <w:style w:type="character" w:customStyle="1" w:styleId="HeaderChar">
-    <w:name w:val="Header Char"/>
-    <w:basedOn w:val="DefaultParagraphFont"/>
-    <w:link w:val="Header"/>
-    <w:uiPriority w:val="99"/>
-    <w:rsid w:val="002061F8"/>
-  </w:style>
-  <w:style w:type="paragraph" w:styleId="Footer">
-    <w:name w:val="footer"/>
-    <w:basedOn w:val="Normal"/>
-    <w:link w:val="FooterChar"/>
-    <w:uiPriority w:val="99"/>
-    <w:unhideWhenUsed/>
-    <w:rsid w:val="002061F8"/>
-    <w:pPr>
-      <w:tabs>
-        <w:tab w:val="center" w:pos="4680"/>
-        <w:tab w:val="right" w:pos="9360"/>
-      </w:tabs>
-      <w:spacing w:after="0" w:line="240" w:lineRule="auto"/>
-    </w:pPr>
-  </w:style>
-  <w:style w:type="character" w:customStyle="1" w:styleId="FooterChar">
-    <w:name w:val="Footer Char"/>
-    <w:basedOn w:val="DefaultParagraphFont"/>
-    <w:link w:val="Footer"/>
-    <w:uiPriority w:val="99"/>
-    <w:rsid w:val="002061F8"/>
-  </w:style>
-  <w:style w:type="table" w:styleId="TableGrid">
-    <w:name w:val="Table Grid"/>
-    <w:basedOn w:val="TableNormal"/>
-    <w:uiPriority w:val="59"/>
-    <w:rsid w:val="005667DF"/>
-    <w:pPr>
-      <w:spacing w:after="0" w:line="240" w:lineRule="auto"/>
-    </w:pPr>
-    <w:tblPr>
-      <w:tblBorders>
-        <w:top w:val="single" w:sz="4" w:space="0" w:color="auto"/>
-        <w:left w:val="single" w:sz="4" w:space="0" w:color="auto"/>
-        <w:bottom w:val="single" w:sz="4" w:space="0" w:color="auto"/>
-        <w:right w:val="single" w:sz="4" w:space="0" w:color="auto"/>
-        <w:insideH w:val="single" w:sz="4" w:space="0" w:color="auto"/>
-        <w:insideV w:val="single" w:sz="4" w:space="0" w:color="auto"/>
-      </w:tblBorders>
-    </w:tblPr>
-  </w:style>
-  <w:style w:type="paragraph" w:styleId="ListParagraph">
-    <w:name w:val="List Paragraph"/>
-    <w:basedOn w:val="Normal"/>
-    <w:uiPriority w:val="34"/>
-    <w:qFormat/>
-    <w:rsid w:val="00A266CA"/>
-    <w:pPr>
-      <w:ind w:left="720"/>
-      <w:contextualSpacing/>
-    </w:pPr>
-  </w:style>
-</w:styles>
-</file>
-
-<file path=word/stylesWithEffects.xml><?xml version="1.0" encoding="utf-8"?>
-<w:styles xmlns:wpc="http://schemas.microsoft.com/office/word/2010/wordprocessingCanvas" xmlns:mc="http://schemas.openxmlformats.org/markup-compatibility/2006" xmlns:o="urn:schemas-microsoft-com:office:office" xmlns:r="http://schemas.openxmlformats.org/officeDocument/2006/relationships" xmlns:m="http://schemas.openxmlformats.org/officeDocument/2006/math" xmlns:v="urn:schemas-microsoft-com:vml" xmlns:wp14="http://schemas.microsoft.com/office/word/2010/wordprocessingDrawing" xmlns:wp="http://schemas.openxmlformats.org/drawingml/2006/wordprocessingDrawing" xmlns:w10="urn:schemas-microsoft-com:office:word" xmlns:w="http://schemas.openxmlformats.org/wordprocessingml/2006/main" xmlns:w14="http://schemas.microsoft.com/office/word/2010/wordml" xmlns:wpg="http://schemas.microsoft.com/office/word/2010/wordprocessingGroup" xmlns:wpi="http://schemas.microsoft.com/office/word/2010/wordprocessingInk" xmlns:wne="http://schemas.microsoft.com/office/word/2006/wordml" xmlns:wps="http://schemas.microsoft.com/office/word/2010/wordprocessingShape" mc:Ignorable="w14 wp14">
-  <w:docDefaults>
-    <w:rPrDefault>
-      <w:rPr>
-        <w:rFonts w:asciiTheme="minorHAnsi" w:eastAsiaTheme="minorHAnsi" w:hAnsiTheme="minorHAnsi" w:cstheme="minorBidi"/>
-        <w:sz w:val="22"/>
-        <w:szCs w:val="22"/>
-        <w:lang w:val="en-US" w:eastAsia="en-US" w:bidi="ar-SA"/>
-      </w:rPr>
-    </w:rPrDefault>
-    <w:pPrDefault>
-      <w:pPr>
-        <w:spacing w:after="200" w:line="276" w:lineRule="auto"/>
-      </w:pPr>
-    </w:pPrDefault>
-  </w:docDefaults>
-  <w:latentStyles w:defLockedState="0" w:defUIPriority="99" w:defSemiHidden="1" w:defUnhideWhenUsed="1" w:defQFormat="0" w:count="267">
-    <w:lsdException w:name="Normal" w:semiHidden="0" w:uiPriority="0" w:unhideWhenUsed="0" w:qFormat="1"/>
-    <w:lsdException w:name="heading 1" w:semiHidden="0" w:uiPriority="9" w:unhideWhenUsed="0" w:qFormat="1"/>
-    <w:lsdException w:name="heading 2" w:uiPriority="9" w:qFormat="1"/>
-    <w:lsdException w:name="heading 3" w:uiPriority="9" w:qFormat="1"/>
-    <w:lsdException w:name="heading 4" w:uiPriority="9" w:qFormat="1"/>
-    <w:lsdException w:name="heading 5" w:uiPriority="9" w:qFormat="1"/>
-    <w:lsdException w:name="heading 6" w:uiPriority="9" w:qFormat="1"/>
-    <w:lsdException w:name="heading 7" w:uiPriority="9" w:qFormat="1"/>
-    <w:lsdException w:name="heading 8" w:uiPriority="9" w:qFormat="1"/>
-    <w:lsdException w:name="heading 9" w:uiPriority="9" w:qFormat="1"/>
-    <w:lsdException w:name="toc 1" w:uiPriority="39"/>
-    <w:lsdException w:name="toc 2" w:uiPriority="39"/>
-    <w:lsdException w:name="toc 3" w:uiPriority="39"/>
-    <w:lsdException w:name="toc 4" w:uiPriority="39"/>
-    <w:lsdException w:name="toc 5" w:uiPriority="39"/>
-    <w:lsdException w:name="toc 6" w:uiPriority="39"/>
-    <w:lsdException w:name="toc 7" w:uiPriority="39"/>
-    <w:lsdException w:name="toc 8" w:uiPriority="39"/>
-    <w:lsdException w:name="toc 9" w:uiPriority="39"/>
-    <w:lsdException w:name="caption" w:uiPriority="35" w:qFormat="1"/>
-    <w:lsdException w:name="Title" w:semiHidden="0" w:uiPriority="10" w:unhideWhenUsed="0" w:qFormat="1"/>
-    <w:lsdException w:name="Default Paragraph Font" w:uiPriority="1"/>
-    <w:lsdException w:name="Subtitle" w:semiHidden="0" w:uiPriority="11" w:unhideWhenUsed="0" w:qFormat="1"/>
-    <w:lsdException w:name="Strong" w:semiHidden="0" w:uiPriority="22" w:unhideWhenUsed="0" w:qFormat="1"/>
-    <w:lsdException w:name="Emphasis" w:semiHidden="0" w:uiPriority="20" w:unhideWhenUsed="0" w:qFormat="1"/>
-    <w:lsdException w:name="Table Grid" w:semiHidden="0" w:uiPriority="59" w:unhideWhenUsed="0"/>
-    <w:lsdException w:name="Placeholder Text" w:unhideWhenUsed="0"/>
-    <w:lsdException w:name="No Spacing" w:semiHidden="0" w:uiPriority="1" w:unhideWhenUsed="0" w:qFormat="1"/>
-    <w:lsdException w:name="Light Shading" w:semiHidden="0" w:uiPriority="60" w:unhideWhenUsed="0"/>
-    <w:lsdException w:name="Light List" w:semiHidden="0" w:uiPriority="61" w:unhideWhenUsed="0"/>
-    <w:lsdException w:name="Light Grid" w:semiHidden="0" w:uiPriority="62" w:unhideWhenUsed="0"/>
-    <w:lsdException w:name="Medium Shading 1" w:semiHidden="0" w:uiPriority="63" w:unhideWhenUsed="0"/>
-    <w:lsdException w:name="Medium Shading 2" w:semiHidden="0" w:uiPriority="64" w:unhideWhenUsed="0"/>
-    <w:lsdException w:name="Medium List 1" w:semiHidden="0" w:uiPriority="65" w:unhideWhenUsed="0"/>
-    <w:lsdException w:name="Medium List 2" w:semiHidden="0" w:uiPriority="66" w:unhideWhenUsed="0"/>
-    <w:lsdException w:name="Medium Grid 1" w:semiHidden="0" w:uiPriority="67" w:unhideWhenUsed="0"/>
-    <w:lsdException w:name="Medium Grid 2" w:semiHidden="0" w:uiPriority="68" w:unhideWhenUsed="0"/>
-    <w:lsdException w:name="Medium Grid 3" w:semiHidden="0" w:uiPriority="69" w:unhideWhenUsed="0"/>
-    <w:lsdException w:name="Dark List" w:semiHidden="0" w:uiPriority="70" w:unhideWhenUsed="0"/>
-    <w:lsdException w:name="Colorful Shading" w:semiHidden="0" w:uiPriority="71" w:unhideWhenUsed="0"/>
-    <w:lsdException w:name="Colorful List" w:semiHidden="0" w:uiPriority="72" w:unhideWhenUsed="0"/>
-    <w:lsdException w:name="Colorful Grid" w:semiHidden="0" w:uiPriority="73" w:unhideWhenUsed="0"/>
-    <w:lsdException w:name="Light Shading Accent 1" w:semiHidden="0" w:uiPriority="60" w:unhideWhenUsed="0"/>
-    <w:lsdException w:name="Light List Accent 1" w:semiHidden="0" w:uiPriority="61" w:unhideWhenUsed="0"/>
-    <w:lsdException w:name="Light Grid Accent 1" w:semiHidden="0" w:uiPriority="62" w:unhideWhenUsed="0"/>
-    <w:lsdException w:name="Medium Shading 1 Accent 1" w:semiHidden="0" w:uiPriority="63" w:unhideWhenUsed="0"/>
-    <w:lsdException w:name="Medium Shading 2 Accent 1" w:semiHidden="0" w:uiPriority="64" w:unhideWhenUsed="0"/>
-    <w:lsdException w:name="Medium List 1 Accent 1" w:semiHidden="0" w:uiPriority="65" w:unhideWhenUsed="0"/>
-    <w:lsdException w:name="Revision" w:unhideWhenUsed="0"/>
-    <w:lsdException w:name="List Paragraph" w:semiHidden="0" w:uiPriority="34" w:unhideWhenUsed="0" w:qFormat="1"/>
-    <w:lsdException w:name="Quote" w:semiHidden="0" w:uiPriority="29" w:unhideWhenUsed="0" w:qFormat="1"/>
-    <w:lsdException w:name="Intense Quote" w:semiHidden="0" w:uiPriority="30" w:unhideWhenUsed="0" w:qFormat="1"/>
-    <w:lsdException w:name="Medium List 2 Accent 1" w:semiHidden="0" w:uiPriority="66" w:unhideWhenUsed="0"/>
-    <w:lsdException w:name="Medium Grid 1 Accent 1" w:semiHidden="0" w:uiPriority="67" w:unhideWhenUsed="0"/>
-    <w:lsdException w:name="Medium Grid 2 Accent 1" w:semiHidden="0" w:uiPriority="68" w:unhideWhenUsed="0"/>
-    <w:lsdException w:name="Medium Grid 3 Accent 1" w:semiHidden="0" w:uiPriority="69" w:unhideWhenUsed="0"/>
-    <w:lsdException w:name="Dark List Accent 1" w:semiHidden="0" w:uiPriority="70" w:unhideWhenUsed="0"/>
-    <w:lsdException w:name="Colorful Shading Accent 1" w:semiHidden="0" w:uiPriority="71" w:unhideWhenUsed="0"/>
-    <w:lsdException w:name="Colorful List Accent 1" w:semiHidden="0" w:uiPriority="72" w:unhideWhenUsed="0"/>
-    <w:lsdException w:name="Colorful Grid Accent 1" w:semiHidden="0" w:uiPriority="73" w:unhideWhenUsed="0"/>
-    <w:lsdException w:name="Light Shading Accent 2" w:semiHidden="0" w:uiPriority="60" w:unhideWhenUsed="0"/>
-    <w:lsdException w:name="Light List Accent 2" w:semiHidden="0" w:uiPriority="61" w:unhideWhenUsed="0"/>
-    <w:lsdException w:name="Light Grid Accent 2" w:semiHidden="0" w:uiPriority="62" w:unhideWhenUsed="0"/>
-    <w:lsdException w:name="Medium Shading 1 Accent 2" w:semiHidden="0" w:uiPriority="63" w:unhideWhenUsed="0"/>
-    <w:lsdException w:name="Medium Shading 2 Accent 2" w:semiHidden="0" w:uiPriority="64" w:unhideWhenUsed="0"/>
-    <w:lsdException w:name="Medium List 1 Accent 2" w:semiHidden="0" w:uiPriority="65" w:unhideWhenUsed="0"/>
-    <w:lsdException w:name="Medium List 2 Accent 2" w:semiHidden="0" w:uiPriority="66" w:unhideWhenUsed="0"/>
-    <w:lsdException w:name="Medium Grid 1 Accent 2" w:semiHidden="0" w:uiPriority="67" w:unhideWhenUsed="0"/>
-    <w:lsdException w:name="Medium Grid 2 Accent 2" w:semiHidden="0" w:uiPriority="68" w:unhideWhenUsed="0"/>
-    <w:lsdException w:name="Medium Grid 3 Accent 2" w:semiHidden="0" w:uiPriority="69" w:unhideWhenUsed="0"/>
-    <w:lsdException w:name="Dark List Accent 2" w:semiHidden="0" w:uiPriority="70" w:unhideWhenUsed="0"/>
-    <w:lsdException w:name="Colorful Shading Accent 2" w:semiHidden="0" w:uiPriority="71" w:unhideWhenUsed="0"/>
-    <w:lsdException w:name="Colorful List Accent 2" w:semiHidden="0" w:uiPriority="72" w:unhideWhenUsed="0"/>
-    <w:lsdException w:name="Colorful Grid Accent 2" w:semiHidden="0" w:uiPriority="73" w:unhideWhenUsed="0"/>
-    <w:lsdException w:name="Light Shading Accent 3" w:semiHidden="0" w:uiPriority="60" w:unhideWhenUsed="0"/>
-    <w:lsdException w:name="Light List Accent 3" w:semiHidden="0" w:uiPriority="61" w:unhideWhenUsed="0"/>
-    <w:lsdException w:name="Light Grid Accent 3" w:semiHidden="0" w:uiPriority="62" w:unhideWhenUsed="0"/>
-    <w:lsdException w:name="Medium Shading 1 Accent 3" w:semiHidden="0" w:uiPriority="63" w:unhideWhenUsed="0"/>
-    <w:lsdException w:name="Medium Shading 2 Accent 3" w:semiHidden="0" w:uiPriority="64" w:unhideWhenUsed="0"/>
-    <w:lsdException w:name="Medium List 1 Accent 3" w:semiHidden="0" w:uiPriority="65" w:unhideWhenUsed="0"/>
-    <w:lsdException w:name="Medium List 2 Accent 3" w:semiHidden="0" w:uiPriority="66" w:unhideWhenUsed="0"/>
-    <w:lsdException w:name="Medium Grid 1 Accent 3" w:semiHidden="0" w:uiPriority="67" w:unhideWhenUsed="0"/>
-    <w:lsdException w:name="Medium Grid 2 Accent 3" w:semiHidden="0" w:uiPriority="68" w:unhideWhenUsed="0"/>
-    <w:lsdException w:name="Medium Grid 3 Accent 3" w:semiHidden="0" w:uiPriority="69" w:unhideWhenUsed="0"/>
-    <w:lsdException w:name="Dark List Accent 3" w:semiHidden="0" w:uiPriority="70" w:unhideWhenUsed="0"/>
-    <w:lsdException w:name="Colorful Shading Accent 3" w:semiHidden="0" w:uiPriority="71" w:unhideWhenUsed="0"/>
-    <w:lsdException w:name="Colorful List Accent 3" w:semiHidden="0" w:uiPriority="72" w:unhideWhenUsed="0"/>
-    <w:lsdException w:name="Colorful Grid Accent 3" w:semiHidden="0" w:uiPriority="73" w:unhideWhenUsed="0"/>
-    <w:lsdException w:name="Light Shading Accent 4" w:semiHidden="0" w:uiPriority="60" w:unhideWhenUsed="0"/>
-    <w:lsdException w:name="Light List Accent 4" w:semiHidden="0" w:uiPriority="61" w:unhideWhenUsed="0"/>
-    <w:lsdException w:name="Light Grid Accent 4" w:semiHidden="0" w:uiPriority="62" w:unhideWhenUsed="0"/>
-    <w:lsdException w:name="Medium Shading 1 Accent 4" w:semiHidden="0" w:uiPriority="63" w:unhideWhenUsed="0"/>
-    <w:lsdException w:name="Medium Shading 2 Accent 4" w:semiHidden="0" w:uiPriority="64" w:unhideWhenUsed="0"/>
-    <w:lsdException w:name="Medium List 1 Accent 4" w:semiHidden="0" w:uiPriority="65" w:unhideWhenUsed="0"/>
-    <w:lsdException w:name="Medium List 2 Accent 4" w:semiHidden="0" w:uiPriority="66" w:unhideWhenUsed="0"/>
-    <w:lsdException w:name="Medium Grid 1 Accent 4" w:semiHidden="0" w:uiPriority="67" w:unhideWhenUsed="0"/>
-    <w:lsdException w:name="Medium Grid 2 Accent 4" w:semiHidden="0" w:uiPriority="68" w:unhideWhenUsed="0"/>
-    <w:lsdException w:name="Medium Grid 3 Accent 4" w:semiHidden="0" w:uiPriority="69" w:unhideWhenUsed="0"/>
-    <w:lsdException w:name="Dark List Accent 4" w:semiHidden="0" w:uiPriority="70" w:unhideWhenUsed="0"/>
-    <w:lsdException w:name="Colorful Shading Accent 4" w:semiHidden="0" w:uiPriority="71" w:unhideWhenUsed="0"/>
-    <w:lsdException w:name="Colorful List Accent 4" w:semiHidden="0" w:uiPriority="72" w:unhideWhenUsed="0"/>
-    <w:lsdException w:name="Colorful Grid Accent 4" w:semiHidden="0" w:uiPriority="73" w:unhideWhenUsed="0"/>
-    <w:lsdException w:name="Light Shading Accent 5" w:semiHidden="0" w:uiPriority="60" w:unhideWhenUsed="0"/>
-    <w:lsdException w:name="Light List Accent 5" w:semiHidden="0" w:uiPriority="61" w:unhideWhenUsed="0"/>
-    <w:lsdException w:name="Light Grid Accent 5" w:semiHidden="0" w:uiPriority="62" w:unhideWhenUsed="0"/>
-    <w:lsdException w:name="Medium Shading 1 Accent 5" w:semiHidden="0" w:uiPriority="63" w:unhideWhenUsed="0"/>
-    <w:lsdException w:name="Medium Shading 2 Accent 5" w:semiHidden="0" w:uiPriority="64" w:unhideWhenUsed="0"/>
-    <w:lsdException w:name="Medium List 1 Accent 5" w:semiHidden="0" w:uiPriority="65" w:unhideWhenUsed="0"/>
-    <w:lsdException w:name="Medium List 2 Accent 5" w:semiHidden="0" w:uiPriority="66" w:unhideWhenUsed="0"/>
-    <w:lsdException w:name="Medium Grid 1 Accent 5" w:semiHidden="0" w:uiPriority="67" w:unhideWhenUsed="0"/>
-    <w:lsdException w:name="Medium Grid 2 Accent 5" w:semiHidden="0" w:uiPriority="68" w:unhideWhenUsed="0"/>
-    <w:lsdException w:name="Medium Grid 3 Accent 5" w:semiHidden="0" w:uiPriority="69" w:unhideWhenUsed="0"/>
-    <w:lsdException w:name="Dark List Accent 5" w:semiHidden="0" w:uiPriority="70" w:unhideWhenUsed="0"/>
-    <w:lsdException w:name="Colorful Shading Accent 5" w:semiHidden="0" w:uiPriority="71" w:unhideWhenUsed="0"/>
-    <w:lsdException w:name="Colorful List Accent 5" w:semiHidden="0" w:uiPriority="72" w:unhideWhenUsed="0"/>
-    <w:lsdException w:name="Colorful Grid Accent 5" w:semiHidden="0" w:uiPriority="73" w:unhideWhenUsed="0"/>
-    <w:lsdException w:name="Light Shading Accent 6" w:semiHidden="0" w:uiPriority="60" w:unhideWhenUsed="0"/>
-    <w:lsdException w:name="Light List Accent 6" w:semiHidden="0" w:uiPriority="61" w:unhideWhenUsed="0"/>
-    <w:lsdException w:name="Light Grid Accent 6" w:semiHidden="0" w:uiPriority="62" w:unhideWhenUsed="0"/>
-    <w:lsdException w:name="Medium Shading 1 Accent 6" w:semiHidden="0" w:uiPriority="63" w:unhideWhenUsed="0"/>
-    <w:lsdException w:name="Medium Shading 2 Accent 6" w:semiHidden="0" w:uiPriority="64" w:unhideWhenUsed="0"/>
-    <w:lsdException w:name="Medium List 1 Accent 6" w:semiHidden="0" w:uiPriority="65" w:unhideWhenUsed="0"/>
-    <w:lsdException w:name="Medium List 2 Accent 6" w:semiHidden="0" w:uiPriority="66" w:unhideWhenUsed="0"/>
-    <w:lsdException w:name="Medium Grid 1 Accent 6" w:semiHidden="0" w:uiPriority="67" w:unhideWhenUsed="0"/>
-    <w:lsdException w:name="Medium Grid 2 Accent 6" w:semiHidden="0" w:uiPriority="68" w:unhideWhenUsed="0"/>
-    <w:lsdException w:name="Medium Grid 3 Accent 6" w:semiHidden="0" w:uiPriority="69" w:unhideWhenUsed="0"/>
-    <w:lsdException w:name="Dark List Accent 6" w:semiHidden="0" w:uiPriority="70" w:unhideWhenUsed="0"/>
-    <w:lsdException w:name="Colorful Shading Accent 6" w:semiHidden="0" w:uiPriority="71" w:unhideWhenUsed="0"/>
-    <w:lsdException w:name="Colorful List Accent 6" w:semiHidden="0" w:uiPriority="72" w:unhideWhenUsed="0"/>
-    <w:lsdException w:name="Colorful Grid Accent 6" w:semiHidden="0" w:uiPriority="73" w:unhideWhenUsed="0"/>
-    <w:lsdException w:name="Subtle Emphasis" w:semiHidden="0" w:uiPriority="19" w:unhideWhenUsed="0" w:qFormat="1"/>
-    <w:lsdException w:name="Intense Emphasis" w:semiHidden="0" w:uiPriority="21" w:unhideWhenUsed="0" w:qFormat="1"/>
-    <w:lsdException w:name="Subtle Reference" w:semiHidden="0" w:uiPriority="31" w:unhideWhenUsed="0" w:qFormat="1"/>
-    <w:lsdException w:name="Intense Reference" w:semiHidden="0" w:uiPriority="32" w:unhideWhenUsed="0" w:qFormat="1"/>
-    <w:lsdException w:name="Book Title" w:semiHidden="0" w:uiPriority="33" w:unhideWhenUsed="0" w:qFormat="1"/>
-    <w:lsdException w:name="Bibliography" w:uiPriority="37"/>
-    <w:lsdException w:name="TOC Heading" w:uiPriority="39" w:qFormat="1"/>
+  <w:latentStyles w:defLockedState="0" w:defUIPriority="99" w:defSemiHidden="0" w:defUnhideWhenUsed="0" w:defQFormat="0" w:count="374">
+    <w:lsdException w:name="Normal" w:uiPriority="0" w:qFormat="1"/>
+    <w:lsdException w:name="heading 1" w:uiPriority="9" w:qFormat="1"/>
+    <w:lsdException w:name="heading 2" w:semiHidden="1" w:uiPriority="9" w:unhideWhenUsed="1" w:qFormat="1"/>
+    <w:lsdException w:name="heading 3" w:semiHidden="1" w:uiPriority="9" w:unhideWhenUsed="1" w:qFormat="1"/>
+    <w:lsdException w:name="heading 4" w:semiHidden="1" w:uiPriority="9" w:unhideWhenUsed="1" w:qFormat="1"/>
+    <w:lsdException w:name="heading 5" w:semiHidden="1" w:uiPriority="9" w:unhideWhenUsed="1" w:qFormat="1"/>
+    <w:lsdException w:name="heading 6" w:semiHidden="1" w:uiPriority="9" w:unhideWhenUsed="1" w:qFormat="1"/>
+    <w:lsdException w:name="heading 7" w:semiHidden="1" w:uiPriority="9" w:unhideWhenUsed="1" w:qFormat="1"/>
+    <w:lsdException w:name="heading 8" w:semiHidden="1" w:uiPriority="9" w:unhideWhenUsed="1" w:qFormat="1"/>
+    <w:lsdException w:name="heading 9" w:semiHidden="1" w:uiPriority="9" w:unhideWhenUsed="1" w:qFormat="1"/>
+    <w:lsdException w:name="index 1" w:semiHidden="1" w:unhideWhenUsed="1"/>
+    <w:lsdException w:name="index 2" w:semiHidden="1" w:unhideWhenUsed="1"/>
+    <w:lsdException w:name="index 3" w:semiHidden="1" w:unhideWhenUsed="1"/>
+    <w:lsdException w:name="index 4" w:semiHidden="1" w:unhideWhenUsed="1"/>
+    <w:lsdException w:name="index 5" w:semiHidden="1" w:unhideWhenUsed="1"/>
+    <w:lsdException w:name="index 6" w:semiHidden="1" w:unhideWhenUsed="1"/>
+    <w:lsdException w:name="index 7" w:semiHidden="1" w:unhideWhenUsed="1"/>
+    <w:lsdException w:name="index 8" w:semiHidden="1" w:unhideWhenUsed="1"/>
+    <w:lsdException w:name="index 9" w:semiHidden="1" w:unhideWhenUsed="1"/>
+    <w:lsdException w:name="toc 1" w:semiHidden="1" w:uiPriority="39" w:unhideWhenUsed="1"/>
+    <w:lsdException w:name="toc 2" w:semiHidden="1" w:uiPriority="39" w:unhideWhenUsed="1"/>
+    <w:lsdException w:name="toc 3" w:semiHidden="1" w:uiPriority="39" w:unhideWhenUsed="1"/>
+    <w:lsdException w:name="toc 4" w:semiHidden="1" w:uiPriority="39" w:unhideWhenUsed="1"/>
+    <w:lsdException w:name="toc 5" w:semiHidden="1" w:uiPriority="39" w:unhideWhenUsed="1"/>
+    <w:lsdException w:name="toc 6" w:semiHidden="1" w:uiPriority="39" w:unhideWhenUsed="1"/>
+    <w:lsdException w:name="toc 7" w:semiHidden="1" w:uiPriority="39" w:unhideWhenUsed="1"/>
+    <w:lsdException w:name="toc 8" w:semiHidden="1" w:uiPriority="39" w:unhideWhenUsed="1"/>
+    <w:lsdException w:name="toc 9" w:semiHidden="1" w:uiPriority="39" w:unhideWhenUsed="1"/>
+    <w:lsdException w:name="Normal Indent" w:semiHidden="1" w:unhideWhenUsed="1"/>
+    <w:lsdException w:name="footnote text" w:semiHidden="1" w:unhideWhenUsed="1"/>
+    <w:lsdException w:name="annotation text" w:semiHidden="1" w:unhideWhenUsed="1"/>
+    <w:lsdException w:name="header" w:semiHidden="1" w:unhideWhenUsed="1"/>
+    <w:lsdException w:name="footer" w:semiHidden="1" w:unhideWhenUsed="1"/>
+    <w:lsdException w:name="index heading" w:semiHidden="1" w:unhideWhenUsed="1"/>
+    <w:lsdException w:name="caption" w:semiHidden="1" w:uiPriority="35" w:unhideWhenUsed="1" w:qFormat="1"/>
+    <w:lsdException w:name="table of figures" w:semiHidden="1" w:unhideWhenUsed="1"/>
+    <w:lsdException w:name="envelope address" w:semiHidden="1" w:unhideWhenUsed="1"/>
+    <w:lsdException w:name="envelope return" w:semiHidden="1" w:unhideWhenUsed="1"/>
+    <w:lsdException w:name="footnote reference" w:semiHidden="1" w:unhideWhenUsed="1"/>
+    <w:lsdException w:name="annotation reference" w:semiHidden="1" w:unhideWhenUsed="1"/>
+    <w:lsdException w:name="line number" w:semiHidden="1" w:unhideWhenUsed="1"/>
+    <w:lsdException w:name="page number" w:semiHidden="1" w:unhideWhenUsed="1"/>
+    <w:lsdException w:name="endnote reference" w:semiHidden="1" w:unhideWhenUsed="1"/>
+    <w:lsdException w:name="endnote text" w:semiHidden="1" w:unhideWhenUsed="1"/>
+    <w:lsdException w:name="table of authorities" w:semiHidden="1" w:unhideWhenUsed="1"/>
+    <w:lsdException w:name="macro" w:semiHidden="1" w:unhideWhenUsed="1"/>
+    <w:lsdException w:name="toa heading" w:semiHidden="1" w:unhideWhenUsed="1"/>
+    <w:lsdException w:name="List" w:semiHidden="1" w:unhideWhenUsed="1"/>
+    <w:lsdException w:name="List Bullet" w:semiHidden="1" w:unhideWhenUsed="1"/>
+    <w:lsdException w:name="List Number" w:semiHidden="1" w:unhideWhenUsed="1"/>
+    <w:lsdException w:name="List 2" w:semiHidden="1" w:unhideWhenUsed="1"/>
+    <w:lsdException w:name="List 3" w:semiHidden="1" w:unhideWhenUsed="1"/>
+    <w:lsdException w:name="List 4" w:semiHidden="1" w:unhideWhenUsed="1"/>
+    <w:lsdException w:name="List 5" w:semiHidden="1" w:unhideWhenUsed="1"/>
+    <w:lsdException w:name="List Bullet 2" w:semiHidden="1" w:unhideWhenUsed="1"/>
+    <w:lsdException w:name="List Bullet 3" w:semiHidden="1" w:unhideWhenUsed="1"/>
+    <w:lsdException w:name="List Bullet 4" w:semiHidden="1" w:unhideWhenUsed="1"/>
+    <w:lsdException w:name="List Bullet 5" w:semiHidden="1" w:unhideWhenUsed="1"/>
+    <w:lsdException w:name="List Number 2" w:semiHidden="1" w:unhideWhenUsed="1"/>
+    <w:lsdException w:name="List Number 3" w:semiHidden="1" w:unhideWhenUsed="1"/>
+    <w:lsdException w:name="List Number 4" w:semiHidden="1" w:unhideWhenUsed="1"/>
+    <w:lsdException w:name="List Number 5" w:semiHidden="1" w:unhideWhenUsed="1"/>
+    <w:lsdException w:name="Title" w:uiPriority="10" w:qFormat="1"/>
+    <w:lsdException w:name="Closing" w:semiHidden="1" w:unhideWhenUsed="1"/>
+    <w:lsdException w:name="Signature" w:semiHidden="1" w:unhideWhenUsed="1"/>
+    <w:lsdException w:name="Default Paragraph Font" w:semiHidden="1" w:uiPriority="1" w:unhideWhenUsed="1"/>
+    <w:lsdException w:name="Body Text" w:semiHidden="1" w:unhideWhenUsed="1"/>
+    <w:lsdException w:name="Body Text Indent" w:semiHidden="1" w:unhideWhenUsed="1"/>
+    <w:lsdException w:name="List Continue" w:semiHidden="1" w:unhideWhenUsed="1"/>
+    <w:lsdException w:name="List Continue 2" w:semiHidden="1" w:unhideWhenUsed="1"/>
+    <w:lsdException w:name="List Continue 3" w:semiHidden="1" w:unhideWhenUsed="1"/>
+    <w:lsdException w:name="List Continue 4" w:semiHidden="1" w:unhideWhenUsed="1"/>
+    <w:lsdException w:name="List Continue 5" w:semiHidden="1" w:unhideWhenUsed="1"/>
+    <w:lsdException w:name="Message Header" w:semiHidden="1" w:unhideWhenUsed="1"/>
+    <w:lsdException w:name="Subtitle" w:uiPriority="11" w:qFormat="1"/>
+    <w:lsdException w:name="Salutation" w:semiHidden="1" w:unhideWhenUsed="1"/>
+    <w:lsdException w:name="Date" w:semiHidden="1" w:unhideWhenUsed="1"/>
+    <w:lsdException w:name="Body Text First Indent" w:semiHidden="1" w:unhideWhenUsed="1"/>
+    <w:lsdException w:name="Body Text First Indent 2" w:semiHidden="1" w:unhideWhenUsed="1"/>
+    <w:lsdException w:name="Note Heading" w:semiHidden="1" w:unhideWhenUsed="1"/>
+    <w:lsdException w:name="Body Text 2" w:semiHidden="1" w:unhideWhenUsed="1"/>
+    <w:lsdException w:name="Body Text 3" w:semiHidden="1" w:unhideWhenUsed="1"/>
+    <w:lsdException w:name="Body Text Indent 2" w:semiHidden="1" w:unhideWhenUsed="1"/>
+    <w:lsdException w:name="Body Text Indent 3" w:semiHidden="1" w:unhideWhenUsed="1"/>
+    <w:lsdException w:name="Block Text" w:semiHidden="1" w:unhideWhenUsed="1"/>
+    <w:lsdException w:name="Hyperlink" w:semiHidden="1" w:unhideWhenUsed="1"/>
+    <w:lsdException w:name="FollowedHyperlink" w:semiHidden="1" w:unhideWhenUsed="1"/>
+    <w:lsdException w:name="Strong" w:uiPriority="22" w:qFormat="1"/>
+    <w:lsdException w:name="Emphasis" w:uiPriority="20" w:qFormat="1"/>
+    <w:lsdException w:name="Document Map" w:semiHidden="1" w:unhideWhenUsed="1"/>
+    <w:lsdException w:name="Plain Text" w:semiHidden="1" w:unhideWhenUsed="1"/>
+    <w:lsdException w:name="E-mail Signature" w:semiHidden="1" w:unhideWhenUsed="1"/>
+    <w:lsdException w:name="HTML Top of Form" w:semiHidden="1" w:unhideWhenUsed="1"/>
+    <w:lsdException w:name="HTML Bottom of Form" w:semiHidden="1" w:unhideWhenUsed="1"/>
+    <w:lsdException w:name="Normal (Web)" w:semiHidden="1" w:unhideWhenUsed="1"/>
+    <w:lsdException w:name="HTML Acronym" w:semiHidden="1" w:unhideWhenUsed="1"/>
+    <w:lsdException w:name="HTML Address" w:semiHidden="1" w:unhideWhenUsed="1"/>
+    <w:lsdException w:name="HTML Cite" w:semiHidden="1" w:unhideWhenUsed="1"/>
+    <w:lsdException w:name="HTML Code" w:semiHidden="1" w:unhideWhenUsed="1"/>
+    <w:lsdException w:name="HTML Definition" w:semiHidden="1" w:unhideWhenUsed="1"/>
+    <w:lsdException w:name="HTML Keyboard" w:semiHidden="1" w:unhideWhenUsed="1"/>
+    <w:lsdException w:name="HTML Preformatted" w:semiHidden="1" w:unhideWhenUsed="1"/>
+    <w:lsdException w:name="HTML Sample" w:semiHidden="1" w:unhideWhenUsed="1"/>
+    <w:lsdException w:name="HTML Typewriter" w:semiHidden="1" w:unhideWhenUsed="1"/>
+    <w:lsdException w:name="HTML Variable" w:semiHidden="1" w:unhideWhenUsed="1"/>
+    <w:lsdException w:name="Normal Table" w:semiHidden="1" w:unhideWhenUsed="1"/>
+    <w:lsdException w:name="annotation subject" w:semiHidden="1" w:unhideWhenUsed="1"/>
+    <w:lsdException w:name="No List" w:semiHidden="1" w:unhideWhenUsed="1"/>
+    <w:lsdException w:name="Outline List 1" w:semiHidden="1" w:unhideWhenUsed="1"/>
+    <w:lsdException w:name="Outline List 2" w:semiHidden="1" w:unhideWhenUsed="1"/>
+    <w:lsdException w:name="Outline List 3" w:semiHidden="1" w:unhideWhenUsed="1"/>
+    <w:lsdException w:name="Table Simple 1" w:semiHidden="1" w:unhideWhenUsed="1"/>
+    <w:lsdException w:name="Table Simple 2" w:semiHidden="1" w:unhideWhenUsed="1"/>
+    <w:lsdException w:name="Table Simple 3" w:semiHidden="1" w:unhideWhenUsed="1"/>
+    <w:lsdException w:name="Table Classic 1" w:semiHidden="1" w:unhideWhenUsed="1"/>
+    <w:lsdException w:name="Table Classic 2" w:semiHidden="1" w:unhideWhenUsed="1"/>
+    <w:lsdException w:name="Table Classic 3" w:semiHidden="1" w:unhideWhenUsed="1"/>
+    <w:lsdException w:name="Table Classic 4" w:semiHidden="1" w:unhideWhenUsed="1"/>
+    <w:lsdException w:name="Table Colorful 1" w:semiHidden="1" w:unhideWhenUsed="1"/>
+    <w:lsdException w:name="Table Colorful 2" w:semiHidden="1" w:unhideWhenUsed="1"/>
+    <w:lsdException w:name="Table Colorful 3" w:semiHidden="1" w:unhideWhenUsed="1"/>
+    <w:lsdException w:name="Table Columns 1" w:semiHidden="1" w:unhideWhenUsed="1"/>
+    <w:lsdException w:name="Table Columns 2" w:semiHidden="1" w:unhideWhenUsed="1"/>
+    <w:lsdException w:name="Table Columns 3" w:semiHidden="1" w:unhideWhenUsed="1"/>
+    <w:lsdException w:name="Table Columns 4" w:semiHidden="1" w:unhideWhenUsed="1"/>
+    <w:lsdException w:name="Table Columns 5" w:semiHidden="1" w:unhideWhenUsed="1"/>
+    <w:lsdException w:name="Table Grid 1" w:semiHidden="1" w:unhideWhenUsed="1"/>
+    <w:lsdException w:name="Table Grid 2" w:semiHidden="1" w:unhideWhenUsed="1"/>
+    <w:lsdException w:name="Table Grid 3" w:semiHidden="1" w:unhideWhenUsed="1"/>
+    <w:lsdException w:name="Table Grid 4" w:semiHidden="1" w:unhideWhenUsed="1"/>
+    <w:lsdException w:name="Table Grid 5" w:semiHidden="1" w:unhideWhenUsed="1"/>
+    <w:lsdException w:name="Table Grid 6" w:semiHidden="1" w:unhideWhenUsed="1"/>
+    <w:lsdException w:name="Table Grid 7" w:semiHidden="1" w:unhideWhenUsed="1"/>
+    <w:lsdException w:name="Table Grid 8" w:semiHidden="1" w:unhideWhenUsed="1"/>
+    <w:lsdException w:name="Table List 1" w:semiHidden="1" w:unhideWhenUsed="1"/>
+    <w:lsdException w:name="Table List 2" w:semiHidden="1" w:unhideWhenUsed="1"/>
+    <w:lsdException w:name="Table List 3" w:semiHidden="1" w:unhideWhenUsed="1"/>
+    <w:lsdException w:name="Table List 4" w:semiHidden="1" w:unhideWhenUsed="1"/>
+    <w:lsdException w:name="Table List 5" w:semiHidden="1" w:unhideWhenUsed="1"/>
+    <w:lsdException w:name="Table List 6" w:semiHidden="1" w:unhideWhenUsed="1"/>
+    <w:lsdException w:name="Table List 7" w:semiHidden="1" w:unhideWhenUsed="1"/>
+    <w:lsdException w:name="Table List 8" w:semiHidden="1" w:unhideWhenUsed="1"/>
+    <w:lsdException w:name="Table 3D effects 1" w:semiHidden="1" w:unhideWhenUsed="1"/>
+    <w:lsdException w:name="Table 3D effects 2" w:semiHidden="1" w:unhideWhenUsed="1"/>
+    <w:lsdException w:name="Table 3D effects 3" w:semiHidden="1" w:unhideWhenUsed="1"/>
+    <w:lsdException w:name="Table Contemporary" w:semiHidden="1" w:unhideWhenUsed="1"/>
+    <w:lsdException w:name="Table Elegant" w:semiHidden="1" w:unhideWhenUsed="1"/>
+    <w:lsdException w:name="Table Professional" w:semiHidden="1" w:unhideWhenUsed="1"/>
+    <w:lsdException w:name="Table Subtle 1" w:semiHidden="1" w:unhideWhenUsed="1"/>
+    <w:lsdException w:name="Table Subtle 2" w:semiHidden="1" w:unhideWhenUsed="1"/>
+    <w:lsdException w:name="Table Web 1" w:semiHidden="1" w:unhideWhenUsed="1"/>
+    <w:lsdException w:name="Table Web 2" w:semiHidden="1" w:unhideWhenUsed="1"/>
+    <w:lsdException w:name="Table Web 3" w:semiHidden="1" w:unhideWhenUsed="1"/>
+    <w:lsdException w:name="Balloon Text" w:semiHidden="1" w:unhideWhenUsed="1"/>
+    <w:lsdException w:name="Table Grid" w:semiHidden="1" w:uiPriority="59" w:unhideWhenUsed="1"/>
+    <w:lsdException w:name="Table Theme" w:semiHidden="1" w:unhideWhenUsed="1"/>
+    <w:lsdException w:name="Placeholder Text" w:semiHidden="1"/>
+    <w:lsdException w:name="No Spacing" w:uiPriority="1" w:qFormat="1"/>
+    <w:lsdException w:name="Light Shading" w:uiPriority="60"/>
+    <w:lsdException w:name="Light List" w:uiPriority="61"/>
+    <w:lsdException w:name="Light Grid" w:uiPriority="62"/>
+    <w:lsdException w:name="Medium Shading 1" w:uiPriority="63"/>
+    <w:lsdException w:name="Medium Shading 2" w:uiPriority="64"/>
+    <w:lsdException w:name="Medium List 1" w:uiPriority="65"/>
+    <w:lsdException w:name="Medium List 2" w:uiPriority="66"/>
+    <w:lsdException w:name="Medium Grid 1" w:uiPriority="67"/>
+    <w:lsdException w:name="Medium Grid 2" w:uiPriority="68"/>
+    <w:lsdException w:name="Medium Grid 3" w:uiPriority="69"/>
+    <w:lsdException w:name="Dark List" w:uiPriority="70"/>
+    <w:lsdException w:name="Colorful Shading" w:uiPriority="71"/>
+    <w:lsdException w:name="Colorful List" w:uiPriority="72"/>
+    <w:lsdException w:name="Colorful Grid" w:uiPriority="73"/>
+    <w:lsdException w:name="Light Shading Accent 1" w:uiPriority="60"/>
+    <w:lsdException w:name="Light List Accent 1" w:uiPriority="61"/>
+    <w:lsdException w:name="Light Grid Accent 1" w:uiPriority="62"/>
+    <w:lsdException w:name="Medium Shading 1 Accent 1" w:uiPriority="63"/>
+    <w:lsdException w:name="Medium Shading 2 Accent 1" w:uiPriority="64"/>
+    <w:lsdException w:name="Medium List 1 Accent 1" w:uiPriority="65"/>
+    <w:lsdException w:name="Revision" w:semiHidden="1"/>
+    <w:lsdException w:name="List Paragraph" w:uiPriority="34" w:qFormat="1"/>
+    <w:lsdException w:name="Quote" w:uiPriority="29" w:qFormat="1"/>
+    <w:lsdException w:name="Intense Quote" w:uiPriority="30" w:qFormat="1"/>
+    <w:lsdException w:name="Medium List 2 Accent 1" w:uiPriority="66"/>
+    <w:lsdException w:name="Medium Grid 1 Accent 1" w:uiPriority="67"/>
+    <w:lsdException w:name="Medium Grid 2 Accent 1" w:uiPriority="68"/>
+    <w:lsdException w:name="Medium Grid 3 Accent 1" w:uiPriority="69"/>
+    <w:lsdException w:name="Dark List Accent 1" w:uiPriority="70"/>
+    <w:lsdException w:name="Colorful Shading Accent 1" w:uiPriority="71"/>
+    <w:lsdException w:name="Colorful List Accent 1" w:uiPriority="72"/>
+    <w:lsdException w:name="Colorful Grid Accent 1" w:uiPriority="73"/>
+    <w:lsdException w:name="Light Shading Accent 2" w:uiPriority="60"/>
+    <w:lsdException w:name="Light List Accent 2" w:uiPriority="61"/>
+    <w:lsdException w:name="Light Grid Accent 2" w:uiPriority="62"/>
+    <w:lsdException w:name="Medium Shading 1 Accent 2" w:uiPriority="63"/>
+    <w:lsdException w:name="Medium Shading 2 Accent 2" w:uiPriority="64"/>
+    <w:lsdException w:name="Medium List 1 Accent 2" w:uiPriority="65"/>
+    <w:lsdException w:name="Medium List 2 Accent 2" w:uiPriority="66"/>
+    <w:lsdException w:name="Medium Grid 1 Accent 2" w:uiPriority="67"/>
+    <w:lsdException w:name="Medium Grid 2 Accent 2" w:uiPriority="68"/>
+    <w:lsdException w:name="Medium Grid 3 Accent 2" w:uiPriority="69"/>
+    <w:lsdException w:name="Dark List Accent 2" w:uiPriority="70"/>
+    <w:lsdException w:name="Colorful Shading Accent 2" w:uiPriority="71"/>
+    <w:lsdException w:name="Colorful List Accent 2" w:uiPriority="72"/>
+    <w:lsdException w:name="Colorful Grid Accent 2" w:uiPriority="73"/>
+    <w:lsdException w:name="Light Shading Accent 3" w:uiPriority="60"/>
+    <w:lsdException w:name="Light List Accent 3" w:uiPriority="61"/>
+    <w:lsdException w:name="Light Grid Accent 3" w:uiPriority="62"/>
+    <w:lsdException w:name="Medium Shading 1 Accent 3" w:uiPriority="63"/>
+    <w:lsdException w:name="Medium Shading 2 Accent 3" w:uiPriority="64"/>
+    <w:lsdException w:name="Medium List 1 Accent 3" w:uiPriority="65"/>
+    <w:lsdException w:name="Medium List 2 Accent 3" w:uiPriority="66"/>
+    <w:lsdException w:name="Medium Grid 1 Accent 3" w:uiPriority="67"/>
+    <w:lsdException w:name="Medium Grid 2 Accent 3" w:uiPriority="68"/>
+    <w:lsdException w:name="Medium Grid 3 Accent 3" w:uiPriority="69"/>
+    <w:lsdException w:name="Dark List Accent 3" w:uiPriority="70"/>
+    <w:lsdException w:name="Colorful Shading Accent 3" w:uiPriority="71"/>
+    <w:lsdException w:name="Colorful List Accent 3" w:uiPriority="72"/>
+    <w:lsdException w:name="Colorful Grid Accent 3" w:uiPriority="73"/>
+    <w:lsdException w:name="Light Shading Accent 4" w:uiPriority="60"/>
+    <w:lsdException w:name="Light List Accent 4" w:uiPriority="61"/>
+    <w:lsdException w:name="Light Grid Accent 4" w:uiPriority="62"/>
+    <w:lsdException w:name="Medium Shading 1 Accent 4" w:uiPriority="63"/>
+    <w:lsdException w:name="Medium Shading 2 Accent 4" w:uiPriority="64"/>
+    <w:lsdException w:name="Medium List 1 Accent 4" w:uiPriority="65"/>
+    <w:lsdException w:name="Medium List 2 Accent 4" w:uiPriority="66"/>
+    <w:lsdException w:name="Medium Grid 1 Accent 4" w:uiPriority="67"/>
+    <w:lsdException w:name="Medium Grid 2 Accent 4" w:uiPriority="68"/>
+    <w:lsdException w:name="Medium Grid 3 Accent 4" w:uiPriority="69"/>
+    <w:lsdException w:name="Dark List Accent 4" w:uiPriority="70"/>
+    <w:lsdException w:name="Colorful Shading Accent 4" w:uiPriority="71"/>
+    <w:lsdException w:name="Colorful List Accent 4" w:uiPriority="72"/>
+    <w:lsdException w:name="Colorful Grid Accent 4" w:uiPriority="73"/>
+    <w:lsdException w:name="Light Shading Accent 5" w:uiPriority="60"/>
+    <w:lsdException w:name="Light List Accent 5" w:uiPriority="61"/>
+    <w:lsdException w:name="Light Grid Accent 5" w:uiPriority="62"/>
+    <w:lsdException w:name="Medium Shading 1 Accent 5" w:uiPriority="63"/>
+    <w:lsdException w:name="Medium Shading 2 Accent 5" w:uiPriority="64"/>
+    <w:lsdException w:name="Medium List 1 Accent 5" w:uiPriority="65"/>
+    <w:lsdException w:name="Medium List 2 Accent 5" w:uiPriority="66"/>
+    <w:lsdException w:name="Medium Grid 1 Accent 5" w:uiPriority="67"/>
+    <w:lsdException w:name="Medium Grid 2 Accent 5" w:uiPriority="68"/>
+    <w:lsdException w:name="Medium Grid 3 Accent 5" w:uiPriority="69"/>
+    <w:lsdException w:name="Dark List Accent 5" w:uiPriority="70"/>
+    <w:lsdException w:name="Colorful Shading Accent 5" w:uiPriority="71"/>
+    <w:lsdException w:name="Colorful List Accent 5" w:uiPriority="72"/>
+    <w:lsdException w:name="Colorful Grid Accent 5" w:uiPriority="73"/>
+    <w:lsdException w:name="Light Shading Accent 6" w:uiPriority="60"/>
+    <w:lsdException w:name="Light List Accent 6" w:uiPriority="61"/>
+    <w:lsdException w:name="Light Grid Accent 6" w:uiPriority="62"/>
+    <w:lsdException w:name="Medium Shading 1 Accent 6" w:uiPriority="63"/>
+    <w:lsdException w:name="Medium Shading 2 Accent 6" w:uiPriority="64"/>
+    <w:lsdException w:name="Medium List 1 Accent 6" w:uiPriority="65"/>
+    <w:lsdException w:name="Medium List 2 Accent 6" w:uiPriority="66"/>
+    <w:lsdException w:name="Medium Grid 1 Accent 6" w:uiPriority="67"/>
+    <w:lsdException w:name="Medium Grid 2 Accent 6" w:uiPriority="68"/>
+    <w:lsdException w:name="Medium Grid 3 Accent 6" w:uiPriority="69"/>
+    <w:lsdException w:name="Dark List Accent 6" w:uiPriority="70"/>
+    <w:lsdException w:name="Colorful Shading Accent 6" w:uiPriority="71"/>
+    <w:lsdException w:name="Colorful List Accent 6" w:uiPriority="72"/>
+    <w:lsdException w:name="Colorful Grid Accent 6" w:uiPriority="73"/>
+    <w:lsdException w:name="Subtle Emphasis" w:uiPriority="19" w:qFormat="1"/>
+    <w:lsdException w:name="Intense Emphasis" w:uiPriority="21" w:qFormat="1"/>
+    <w:lsdException w:name="Subtle Reference" w:uiPriority="31" w:qFormat="1"/>
+    <w:lsdException w:name="Intense Reference" w:uiPriority="32" w:qFormat="1"/>
+    <w:lsdException w:name="Book Title" w:uiPriority="33" w:qFormat="1"/>
+    <w:lsdException w:name="Bibliography" w:semiHidden="1" w:uiPriority="37" w:unhideWhenUsed="1"/>
+    <w:lsdException w:name="TOC Heading" w:semiHidden="1" w:uiPriority="39" w:unhideWhenUsed="1" w:qFormat="1"/>
+    <w:lsdException w:name="Plain Table 1" w:uiPriority="41"/>
+    <w:lsdException w:name="Plain Table 2" w:uiPriority="42"/>
+    <w:lsdException w:name="Plain Table 3" w:uiPriority="43"/>
+    <w:lsdException w:name="Plain Table 4" w:uiPriority="44"/>
+    <w:lsdException w:name="Plain Table 5" w:uiPriority="45"/>
+    <w:lsdException w:name="Grid Table Light" w:uiPriority="40"/>
+    <w:lsdException w:name="Grid Table 1 Light" w:uiPriority="46"/>
+    <w:lsdException w:name="Grid Table 2" w:uiPriority="47"/>
+    <w:lsdException w:name="Grid Table 3" w:uiPriority="48"/>
+    <w:lsdException w:name="Grid Table 4" w:uiPriority="49"/>
+    <w:lsdException w:name="Grid Table 5 Dark" w:uiPriority="50"/>
+    <w:lsdException w:name="Grid Table 6 Colorful" w:uiPriority="51"/>
+    <w:lsdException w:name="Grid Table 7 Colorful" w:uiPriority="52"/>
+    <w:lsdException w:name="Grid Table 1 Light Accent 1" w:uiPriority="46"/>
+    <w:lsdException w:name="Grid Table 2 Accent 1" w:uiPriority="47"/>
+    <w:lsdException w:name="Grid Table 3 Accent 1" w:uiPriority="48"/>
+    <w:lsdException w:name="Grid Table 4 Accent 1" w:uiPriority="49"/>
+    <w:lsdException w:name="Grid Table 5 Dark Accent 1" w:uiPriority="50"/>
+    <w:lsdException w:name="Grid Table 6 Colorful Accent 1" w:uiPriority="51"/>
+    <w:lsdException w:name="Grid Table 7 Colorful Accent 1" w:uiPriority="52"/>
+    <w:lsdException w:name="Grid Table 1 Light Accent 2" w:uiPriority="46"/>
+    <w:lsdException w:name="Grid Table 2 Accent 2" w:uiPriority="47"/>
+    <w:lsdException w:name="Grid Table 3 Accent 2" w:uiPriority="48"/>
+    <w:lsdException w:name="Grid Table 4 Accent 2" w:uiPriority="49"/>
+    <w:lsdException w:name="Grid Table 5 Dark Accent 2" w:uiPriority="50"/>
+    <w:lsdException w:name="Grid Table 6 Colorful Accent 2" w:uiPriority="51"/>
+    <w:lsdException w:name="Grid Table 7 Colorful Accent 2" w:uiPriority="52"/>
+    <w:lsdException w:name="Grid Table 1 Light Accent 3" w:uiPriority="46"/>
+    <w:lsdException w:name="Grid Table 2 Accent 3" w:uiPriority="47"/>
+    <w:lsdException w:name="Grid Table 3 Accent 3" w:uiPriority="48"/>
+    <w:lsdException w:name="Grid Table 4 Accent 3" w:uiPriority="49"/>
+    <w:lsdException w:name="Grid Table 5 Dark Accent 3" w:uiPriority="50"/>
+    <w:lsdException w:name="Grid Table 6 Colorful Accent 3" w:uiPriority="51"/>
+    <w:lsdException w:name="Grid Table 7 Colorful Accent 3" w:uiPriority="52"/>
+    <w:lsdException w:name="Grid Table 1 Light Accent 4" w:uiPriority="46"/>
+    <w:lsdException w:name="Grid Table 2 Accent 4" w:uiPriority="47"/>
+    <w:lsdException w:name="Grid Table 3 Accent 4" w:uiPriority="48"/>
+    <w:lsdException w:name="Grid Table 4 Accent 4" w:uiPriority="49"/>
+    <w:lsdException w:name="Grid Table 5 Dark Accent 4" w:uiPriority="50"/>
+    <w:lsdException w:name="Grid Table 6 Colorful Accent 4" w:uiPriority="51"/>
+    <w:lsdException w:name="Grid Table 7 Colorful Accent 4" w:uiPriority="52"/>
+    <w:lsdException w:name="Grid Table 1 Light Accent 5" w:uiPriority="46"/>
+    <w:lsdException w:name="Grid Table 2 Accent 5" w:uiPriority="47"/>
+    <w:lsdException w:name="Grid Table 3 Accent 5" w:uiPriority="48"/>
+    <w:lsdException w:name="Grid Table 4 Accent 5" w:uiPriority="49"/>
+    <w:lsdException w:name="Grid Table 5 Dark Accent 5" w:uiPriority="50"/>
+    <w:lsdException w:name="Grid Table 6 Colorful Accent 5" w:uiPriority="51"/>
+    <w:lsdException w:name="Grid Table 7 Colorful Accent 5" w:uiPriority="52"/>
+    <w:lsdException w:name="Grid Table 1 Light Accent 6" w:uiPriority="46"/>
+    <w:lsdException w:name="Grid Table 2 Accent 6" w:uiPriority="47"/>
+    <w:lsdException w:name="Grid Table 3 Accent 6" w:uiPriority="48"/>
+    <w:lsdException w:name="Grid Table 4 Accent 6" w:uiPriority="49"/>
+    <w:lsdException w:name="Grid Table 5 Dark Accent 6" w:uiPriority="50"/>
+    <w:lsdException w:name="Grid Table 6 Colorful Accent 6" w:uiPriority="51"/>
+    <w:lsdException w:name="Grid Table 7 Colorful Accent 6" w:uiPriority="52"/>
+    <w:lsdException w:name="List Table 1 Light" w:uiPriority="46"/>
+    <w:lsdException w:name="List Table 2" w:uiPriority="47"/>
+    <w:lsdException w:name="List Table 3" w:uiPriority="48"/>
+    <w:lsdException w:name="List Table 4" w:uiPriority="49"/>
+    <w:lsdException w:name="List Table 5 Dark" w:uiPriority="50"/>
+    <w:lsdException w:name="List Table 6 Colorful" w:uiPriority="51"/>
+    <w:lsdException w:name="List Table 7 Colorful" w:uiPriority="52"/>
+    <w:lsdException w:name="List Table 1 Light Accent 1" w:uiPriority="46"/>
+    <w:lsdException w:name="List Table 2 Accent 1" w:uiPriority="47"/>
+    <w:lsdException w:name="List Table 3 Accent 1" w:uiPriority="48"/>
+    <w:lsdException w:name="List Table 4 Accent 1" w:uiPriority="49"/>
+    <w:lsdException w:name="List Table 5 Dark Accent 1" w:uiPriority="50"/>
+    <w:lsdException w:name="List Table 6 Colorful Accent 1" w:uiPriority="51"/>
+    <w:lsdException w:name="List Table 7 Colorful Accent 1" w:uiPriority="52"/>
+    <w:lsdException w:name="List Table 1 Light Accent 2" w:uiPriority="46"/>
+    <w:lsdException w:name="List Table 2 Accent 2" w:uiPriority="47"/>
+    <w:lsdException w:name="List Table 3 Accent 2" w:uiPriority="48"/>
+    <w:lsdException w:name="List Table 4 Accent 2" w:uiPriority="49"/>
+    <w:lsdException w:name="List Table 5 Dark Accent 2" w:uiPriority="50"/>
+    <w:lsdException w:name="List Table 6 Colorful Accent 2" w:uiPriority="51"/>
+    <w:lsdException w:name="List Table 7 Colorful Accent 2" w:uiPriority="52"/>
+    <w:lsdException w:name="List Table 1 Light Accent 3" w:uiPriority="46"/>
+    <w:lsdException w:name="List Table 2 Accent 3" w:uiPriority="47"/>
+    <w:lsdException w:name="List Table 3 Accent 3" w:uiPriority="48"/>
+    <w:lsdException w:name="List Table 4 Accent 3" w:uiPriority="49"/>
+    <w:lsdException w:name="List Table 5 Dark Accent 3" w:uiPriority="50"/>
+    <w:lsdException w:name="List Table 6 Colorful Accent 3" w:uiPriority="51"/>
+    <w:lsdException w:name="List Table 7 Colorful Accent 3" w:uiPriority="52"/>
+    <w:lsdException w:name="List Table 1 Light Accent 4" w:uiPriority="46"/>
+    <w:lsdException w:name="List Table 2 Accent 4" w:uiPriority="47"/>
+    <w:lsdException w:name="List Table 3 Accent 4" w:uiPriority="48"/>
+    <w:lsdException w:name="List Table 4 Accent 4" w:uiPriority="49"/>
+    <w:lsdException w:name="List Table 5 Dark Accent 4" w:uiPriority="50"/>
+    <w:lsdException w:name="List Table 6 Colorful Accent 4" w:uiPriority="51"/>
+    <w:lsdException w:name="List Table 7 Colorful Accent 4" w:uiPriority="52"/>
+    <w:lsdException w:name="List Table 1 Light Accent 5" w:uiPriority="46"/>
+    <w:lsdException w:name="List Table 2 Accent 5" w:uiPriority="47"/>
+    <w:lsdException w:name="List Table 3 Accent 5" w:uiPriority="48"/>
+    <w:lsdException w:name="List Table 4 Accent 5" w:uiPriority="49"/>
+    <w:lsdException w:name="List Table 5 Dark Accent 5" w:uiPriority="50"/>
+    <w:lsdException w:name="List Table 6 Colorful Accent 5" w:uiPriority="51"/>
+    <w:lsdException w:name="List Table 7 Colorful Accent 5" w:uiPriority="52"/>
+    <w:lsdException w:name="List Table 1 Light Accent 6" w:uiPriority="46"/>
+    <w:lsdException w:name="List Table 2 Accent 6" w:uiPriority="47"/>
+    <w:lsdException w:name="List Table 3 Accent 6" w:uiPriority="48"/>
+    <w:lsdException w:name="List Table 4 Accent 6" w:uiPriority="49"/>
+    <w:lsdException w:name="List Table 5 Dark Accent 6" w:uiPriority="50"/>
+    <w:lsdException w:name="List Table 6 Colorful Accent 6" w:uiPriority="51"/>
+    <w:lsdException w:name="List Table 7 Colorful Accent 6" w:uiPriority="52"/>
+    <w:lsdException w:name="Mention" w:semiHidden="1" w:unhideWhenUsed="1"/>
+    <w:lsdException w:name="Smart Hyperlink" w:semiHidden="1" w:unhideWhenUsed="1"/>
+    <w:lsdException w:name="Hashtag" w:semiHidden="1" w:unhideWhenUsed="1"/>
   </w:latentStyles>
   <w:style w:type="paragraph" w:default="1" w:styleId="Normal">
     <w:name w:val="Normal"/>

</xml_diff>

<commit_message>
Lecture notes for 9/13/2018
</commit_message>
<xml_diff>
--- a/Notes/SOC5850_Notes_Lectures.docx
+++ b/Notes/SOC5850_Notes_Lectures.docx
@@ -4,7 +4,8 @@
   <w:body>
     <w:p>
       <w:pPr>
-        <w:spacing w:after="0"/>
+        <w:spacing w:after="120"/>
+        <w:contextualSpacing/>
         <w:rPr>
           <w:u w:val="single"/>
         </w:rPr>
@@ -35,6 +36,8 @@
           </w:tcPr>
           <w:p>
             <w:pPr>
+              <w:spacing w:after="120"/>
+              <w:contextualSpacing/>
               <w:jc w:val="center"/>
             </w:pPr>
             <w:r>
@@ -48,6 +51,8 @@
           </w:tcPr>
           <w:p>
             <w:pPr>
+              <w:spacing w:after="120"/>
+              <w:contextualSpacing/>
               <w:jc w:val="center"/>
             </w:pPr>
             <w:r>
@@ -61,6 +66,8 @@
           </w:tcPr>
           <w:p>
             <w:pPr>
+              <w:spacing w:after="120"/>
+              <w:contextualSpacing/>
               <w:jc w:val="center"/>
             </w:pPr>
             <w:r>
@@ -74,6 +81,8 @@
           </w:tcPr>
           <w:p>
             <w:pPr>
+              <w:spacing w:after="120"/>
+              <w:contextualSpacing/>
               <w:jc w:val="center"/>
             </w:pPr>
             <w:r>
@@ -89,6 +98,8 @@
           </w:tcPr>
           <w:p>
             <w:pPr>
+              <w:spacing w:after="120"/>
+              <w:contextualSpacing/>
               <w:jc w:val="center"/>
             </w:pPr>
             <w:r>
@@ -105,6 +116,8 @@
           </w:tcPr>
           <w:p>
             <w:pPr>
+              <w:spacing w:after="120"/>
+              <w:contextualSpacing/>
               <w:jc w:val="center"/>
             </w:pPr>
             <w:r>
@@ -118,6 +131,8 @@
           </w:tcPr>
           <w:p>
             <w:pPr>
+              <w:spacing w:after="120"/>
+              <w:contextualSpacing/>
               <w:jc w:val="center"/>
             </w:pPr>
             <w:r>
@@ -131,6 +146,8 @@
           </w:tcPr>
           <w:p>
             <w:pPr>
+              <w:spacing w:after="120"/>
+              <w:contextualSpacing/>
               <w:jc w:val="center"/>
             </w:pPr>
             <w:r>
@@ -146,6 +163,8 @@
           </w:tcPr>
           <w:p>
             <w:pPr>
+              <w:spacing w:after="120"/>
+              <w:contextualSpacing/>
               <w:jc w:val="center"/>
             </w:pPr>
           </w:p>
@@ -156,6 +175,8 @@
           </w:tcPr>
           <w:p>
             <w:pPr>
+              <w:spacing w:after="120"/>
+              <w:contextualSpacing/>
               <w:jc w:val="center"/>
             </w:pPr>
             <w:r>
@@ -174,6 +195,8 @@
           </w:tcPr>
           <w:p>
             <w:pPr>
+              <w:spacing w:after="120"/>
+              <w:contextualSpacing/>
               <w:jc w:val="center"/>
             </w:pPr>
           </w:p>
@@ -184,6 +207,8 @@
           </w:tcPr>
           <w:p>
             <w:pPr>
+              <w:spacing w:after="120"/>
+              <w:contextualSpacing/>
               <w:jc w:val="center"/>
             </w:pPr>
           </w:p>
@@ -192,12 +217,14 @@
     </w:tbl>
     <w:p>
       <w:pPr>
-        <w:spacing w:after="0"/>
-      </w:pPr>
-    </w:p>
-    <w:p>
-      <w:pPr>
-        <w:spacing w:after="0"/>
+        <w:spacing w:after="120"/>
+        <w:contextualSpacing/>
+      </w:pPr>
+    </w:p>
+    <w:p>
+      <w:pPr>
+        <w:spacing w:after="120"/>
+        <w:contextualSpacing/>
         <w:rPr>
           <w:u w:val="single"/>
         </w:rPr>
@@ -211,7 +238,8 @@
     </w:p>
     <w:p>
       <w:pPr>
-        <w:spacing w:after="0"/>
+        <w:spacing w:after="120"/>
+        <w:contextualSpacing/>
       </w:pPr>
       <w:r>
         <w:t xml:space="preserve">Summative evaluation </w:t>
@@ -225,7 +253,8 @@
     </w:p>
     <w:p>
       <w:pPr>
-        <w:spacing w:after="0"/>
+        <w:spacing w:after="120"/>
+        <w:contextualSpacing/>
       </w:pPr>
       <w:r>
         <w:t xml:space="preserve">Formative evaluation </w:t>
@@ -239,14 +268,14 @@
     </w:p>
     <w:p>
       <w:pPr>
-        <w:spacing w:after="0"/>
-      </w:pPr>
-      <w:bookmarkStart w:id="0" w:name="_GoBack"/>
-      <w:bookmarkEnd w:id="0"/>
-    </w:p>
-    <w:p>
-      <w:pPr>
-        <w:spacing w:after="0"/>
+        <w:spacing w:after="120"/>
+        <w:contextualSpacing/>
+      </w:pPr>
+    </w:p>
+    <w:p>
+      <w:pPr>
+        <w:spacing w:after="120"/>
+        <w:contextualSpacing/>
       </w:pPr>
       <w:r>
         <w:t xml:space="preserve">Effectiveness </w:t>
@@ -260,7 +289,8 @@
     </w:p>
     <w:p>
       <w:pPr>
-        <w:spacing w:after="0"/>
+        <w:spacing w:after="120"/>
+        <w:contextualSpacing/>
       </w:pPr>
       <w:r>
         <w:t xml:space="preserve">Efficiency </w:t>
@@ -274,12 +304,14 @@
     </w:p>
     <w:p>
       <w:pPr>
-        <w:spacing w:after="0"/>
-      </w:pPr>
-    </w:p>
-    <w:p>
-      <w:pPr>
-        <w:spacing w:after="0"/>
+        <w:spacing w:after="120"/>
+        <w:contextualSpacing/>
+      </w:pPr>
+    </w:p>
+    <w:p>
+      <w:pPr>
+        <w:spacing w:after="120"/>
+        <w:contextualSpacing/>
       </w:pPr>
       <w:r>
         <w:t xml:space="preserve">Ex Ante </w:t>
@@ -293,7 +325,8 @@
     </w:p>
     <w:p>
       <w:pPr>
-        <w:spacing w:after="0"/>
+        <w:spacing w:after="120"/>
+        <w:contextualSpacing/>
       </w:pPr>
       <w:r>
         <w:t xml:space="preserve">Ex Post </w:t>
@@ -307,12 +340,14 @@
     </w:p>
     <w:p>
       <w:pPr>
-        <w:spacing w:after="0"/>
-      </w:pPr>
-    </w:p>
-    <w:p>
-      <w:pPr>
-        <w:spacing w:after="0"/>
+        <w:spacing w:after="120"/>
+        <w:contextualSpacing/>
+      </w:pPr>
+    </w:p>
+    <w:p>
+      <w:pPr>
+        <w:spacing w:after="120"/>
+        <w:contextualSpacing/>
         <w:sectPr>
           <w:headerReference w:type="default" r:id="rId7"/>
           <w:pgSz w:w="12240" w:h="15840"/>
@@ -324,7 +359,8 @@
     </w:p>
     <w:p>
       <w:pPr>
-        <w:spacing w:after="0"/>
+        <w:spacing w:after="120"/>
+        <w:contextualSpacing/>
       </w:pPr>
       <w:r>
         <w:lastRenderedPageBreak/>
@@ -338,7 +374,7 @@
           <w:ilvl w:val="0"/>
           <w:numId w:val="1"/>
         </w:numPr>
-        <w:spacing w:after="0"/>
+        <w:spacing w:after="120"/>
       </w:pPr>
       <w:r>
         <w:t>Develop consensus among partners</w:t>
@@ -351,7 +387,7 @@
           <w:ilvl w:val="0"/>
           <w:numId w:val="1"/>
         </w:numPr>
-        <w:spacing w:after="0"/>
+        <w:spacing w:after="120"/>
       </w:pPr>
       <w:r>
         <w:t>Facilitate strategic planning</w:t>
@@ -364,7 +400,7 @@
           <w:ilvl w:val="0"/>
           <w:numId w:val="1"/>
         </w:numPr>
-        <w:spacing w:after="0"/>
+        <w:spacing w:after="120"/>
       </w:pPr>
       <w:r>
         <w:t>Facilitate project implementation</w:t>
@@ -377,7 +413,7 @@
           <w:ilvl w:val="0"/>
           <w:numId w:val="1"/>
         </w:numPr>
-        <w:spacing w:after="0"/>
+        <w:spacing w:after="120"/>
       </w:pPr>
       <w:r>
         <w:t>Communicate with stakeholders</w:t>
@@ -390,7 +426,7 @@
           <w:ilvl w:val="0"/>
           <w:numId w:val="1"/>
         </w:numPr>
-        <w:spacing w:after="0"/>
+        <w:spacing w:after="120"/>
       </w:pPr>
       <w:r>
         <w:t>Facilitate evaluation</w:t>
@@ -398,7 +434,8 @@
     </w:p>
     <w:p>
       <w:pPr>
-        <w:spacing w:after="0"/>
+        <w:spacing w:after="120"/>
+        <w:contextualSpacing/>
       </w:pPr>
       <w:r>
         <w:t>Program activity statements begin with an infinitive verb.</w:t>
@@ -406,7 +443,8 @@
     </w:p>
     <w:p>
       <w:pPr>
-        <w:spacing w:after="0"/>
+        <w:spacing w:after="120"/>
+        <w:contextualSpacing/>
       </w:pPr>
       <w:r>
         <w:t>Program outputs are tangible and countable or measureable.</w:t>
@@ -414,12 +452,14 @@
     </w:p>
     <w:p>
       <w:pPr>
-        <w:spacing w:after="0"/>
-      </w:pPr>
-    </w:p>
-    <w:p>
-      <w:pPr>
-        <w:spacing w:after="0"/>
+        <w:spacing w:after="120"/>
+        <w:contextualSpacing/>
+      </w:pPr>
+    </w:p>
+    <w:p>
+      <w:pPr>
+        <w:spacing w:after="120"/>
+        <w:contextualSpacing/>
         <w:rPr>
           <w:u w:val="single"/>
         </w:rPr>
@@ -438,7 +478,7 @@
           <w:ilvl w:val="0"/>
           <w:numId w:val="2"/>
         </w:numPr>
-        <w:spacing w:after="0"/>
+        <w:spacing w:after="120"/>
       </w:pPr>
       <w:r>
         <w:t>What is the difference between a policy and a program?</w:t>
@@ -454,7 +494,7 @@
           <w:ilvl w:val="0"/>
           <w:numId w:val="2"/>
         </w:numPr>
-        <w:spacing w:after="0"/>
+        <w:spacing w:after="120"/>
       </w:pPr>
       <w:r>
         <w:t>How well do</w:t>
@@ -470,7 +510,7 @@
           <w:ilvl w:val="0"/>
           <w:numId w:val="2"/>
         </w:numPr>
-        <w:spacing w:after="0"/>
+        <w:spacing w:after="120"/>
       </w:pPr>
       <w:r>
         <w:t>What modifications must be made to apply logic models to policy?</w:t>
@@ -483,7 +523,7 @@
           <w:ilvl w:val="0"/>
           <w:numId w:val="2"/>
         </w:numPr>
-        <w:spacing w:after="0"/>
+        <w:spacing w:after="120"/>
       </w:pPr>
       <w:r>
         <w:t>In practice, do program funders systematically review similar programs that have been tried before?</w:t>
@@ -496,25 +536,117 @@
           <w:ilvl w:val="0"/>
           <w:numId w:val="2"/>
         </w:numPr>
+        <w:spacing w:after="120"/>
+      </w:pPr>
+      <w:r>
+        <w:t>Must</w:t>
+      </w:r>
+      <w:r>
+        <w:t xml:space="preserve"> one</w:t>
+      </w:r>
+      <w:r>
+        <w:t xml:space="preserve"> have an underlying hypothesis about the causes of an undesired social phenomenon in order to develop a logic model?</w:t>
+      </w:r>
+    </w:p>
+    <w:p>
+      <w:pPr>
+        <w:spacing w:after="120"/>
+        <w:contextualSpacing/>
+        <w:sectPr>
+          <w:headerReference w:type="default" r:id="rId8"/>
+          <w:pgSz w:w="12240" w:h="15840"/>
+          <w:pgMar w:top="1440" w:right="1440" w:bottom="1440" w:left="1440" w:header="720" w:footer="720" w:gutter="0"/>
+          <w:pgNumType w:start="1"/>
+          <w:cols w:space="720"/>
+          <w:docGrid w:linePitch="360"/>
+        </w:sectPr>
+      </w:pPr>
+    </w:p>
+    <w:p>
+      <w:pPr>
         <w:spacing w:after="0"/>
-      </w:pPr>
-      <w:r>
-        <w:t>Must</w:t>
-      </w:r>
-      <w:r>
-        <w:t xml:space="preserve"> one</w:t>
-      </w:r>
-      <w:r>
-        <w:t xml:space="preserve"> have an underlying hypothesis about the causes of an undesired social phenomenon in order to develop a logic model?</w:t>
+        <w:contextualSpacing/>
+      </w:pPr>
+      <w:r>
+        <w:lastRenderedPageBreak/>
+        <w:t>Evaluation design focuses on describing the policy or program and defining what will be measured.</w:t>
       </w:r>
     </w:p>
     <w:p>
       <w:pPr>
         <w:spacing w:after="0"/>
-      </w:pPr>
+        <w:contextualSpacing/>
+      </w:pPr>
+    </w:p>
+    <w:p>
+      <w:pPr>
+        <w:spacing w:after="0"/>
+        <w:contextualSpacing/>
+      </w:pPr>
+      <w:r>
+        <w:t>Research design focuses on examining the linkages between policy and program constructs and observed outcomes.</w:t>
+      </w:r>
+    </w:p>
+    <w:p>
+      <w:pPr>
+        <w:spacing w:after="0"/>
+        <w:contextualSpacing/>
+      </w:pPr>
+    </w:p>
+    <w:p>
+      <w:pPr>
+        <w:spacing w:after="0"/>
+        <w:contextualSpacing/>
+      </w:pPr>
+      <w:r>
+        <w:t>It’s not uncommon to experience 15 to 20 percent attrition in program participation.</w:t>
+      </w:r>
+    </w:p>
+    <w:p>
+      <w:pPr>
+        <w:pStyle w:val="ListParagraph"/>
+        <w:numPr>
+          <w:ilvl w:val="0"/>
+          <w:numId w:val="4"/>
+        </w:numPr>
+        <w:spacing w:after="0"/>
+      </w:pPr>
+      <w:r>
+        <w:t>Factor attrition into program design.</w:t>
+      </w:r>
+    </w:p>
+    <w:p>
+      <w:pPr>
+        <w:spacing w:after="0"/>
+        <w:contextualSpacing/>
+      </w:pPr>
+    </w:p>
+    <w:p>
+      <w:pPr>
+        <w:spacing w:after="0"/>
+        <w:contextualSpacing/>
+      </w:pPr>
+      <w:r>
+        <w:t>To mitigate resentful demoralization</w:t>
+      </w:r>
+    </w:p>
+    <w:p>
+      <w:pPr>
+        <w:pStyle w:val="ListParagraph"/>
+        <w:numPr>
+          <w:ilvl w:val="0"/>
+          <w:numId w:val="3"/>
+        </w:numPr>
+        <w:spacing w:after="0"/>
+      </w:pPr>
+      <w:r>
+        <w:t>Informing participants in the control group they are on a wait list to receive the treatment or intervention.</w:t>
+      </w:r>
+      <w:bookmarkStart w:id="0" w:name="_GoBack"/>
+      <w:bookmarkEnd w:id="0"/>
     </w:p>
     <w:sectPr>
-      <w:headerReference w:type="default" r:id="rId8"/>
+      <w:headerReference w:type="default" r:id="rId9"/>
       <w:pgSz w:w="12240" w:h="15840"/>
       <w:pgMar w:top="1440" w:right="1440" w:bottom="1440" w:left="1440" w:header="720" w:footer="720" w:gutter="0"/>
       <w:pgNumType w:start="1"/>
@@ -700,6 +832,100 @@
     </w:pPr>
     <w:r>
       <w:t xml:space="preserve">Lecture 2 on September 6, 2018 | Page </w:t>
+    </w:r>
+    <w:r>
+      <w:rPr>
+        <w:b/>
+      </w:rPr>
+      <w:fldChar w:fldCharType="begin"/>
+    </w:r>
+    <w:r>
+      <w:rPr>
+        <w:b/>
+      </w:rPr>
+      <w:instrText xml:space="preserve"> PAGE  \* Arabic  \* MERGEFORMAT </w:instrText>
+    </w:r>
+    <w:r>
+      <w:rPr>
+        <w:b/>
+      </w:rPr>
+      <w:fldChar w:fldCharType="separate"/>
+    </w:r>
+    <w:r>
+      <w:rPr>
+        <w:b/>
+        <w:noProof/>
+      </w:rPr>
+      <w:t>1</w:t>
+    </w:r>
+    <w:r>
+      <w:rPr>
+        <w:b/>
+      </w:rPr>
+      <w:fldChar w:fldCharType="end"/>
+    </w:r>
+    <w:r>
+      <w:t xml:space="preserve"> of </w:t>
+    </w:r>
+    <w:r>
+      <w:rPr>
+        <w:b/>
+      </w:rPr>
+      <w:fldChar w:fldCharType="begin"/>
+    </w:r>
+    <w:r>
+      <w:rPr>
+        <w:b/>
+      </w:rPr>
+      <w:instrText xml:space="preserve"> SECTIONPAGES   \* MERGEFORMAT </w:instrText>
+    </w:r>
+    <w:r>
+      <w:rPr>
+        <w:b/>
+      </w:rPr>
+      <w:fldChar w:fldCharType="separate"/>
+    </w:r>
+    <w:r>
+      <w:rPr>
+        <w:b/>
+        <w:noProof/>
+      </w:rPr>
+      <w:t>1</w:t>
+    </w:r>
+    <w:r>
+      <w:rPr>
+        <w:b/>
+      </w:rPr>
+      <w:fldChar w:fldCharType="end"/>
+    </w:r>
+  </w:p>
+  <w:p>
+    <w:pPr>
+      <w:pStyle w:val="Header"/>
+    </w:pPr>
+  </w:p>
+</w:hdr>
+</file>
+
+<file path=word/header3.xml><?xml version="1.0" encoding="utf-8"?>
+<w:hdr xmlns:wpc="http://schemas.microsoft.com/office/word/2010/wordprocessingCanvas" xmlns:cx="http://schemas.microsoft.com/office/drawing/2014/chartex" xmlns:cx1="http://schemas.microsoft.com/office/drawing/2015/9/8/chartex" xmlns:cx2="http://schemas.microsoft.com/office/drawing/2015/10/21/chartex" xmlns:cx3="http://schemas.microsoft.com/office/drawing/2016/5/9/chartex" xmlns:cx4="http://schemas.microsoft.com/office/drawing/2016/5/10/chartex" xmlns:cx5="http://schemas.microsoft.com/office/drawing/2016/5/11/chartex" xmlns:mc="http://schemas.openxmlformats.org/markup-compatibility/2006" xmlns:o="urn:schemas-microsoft-com:office:office" xmlns:r="http://schemas.openxmlformats.org/officeDocument/2006/relationships" xmlns:m="http://schemas.openxmlformats.org/officeDocument/2006/math" xmlns:v="urn:schemas-microsoft-com:vml" xmlns:wp14="http://schemas.microsoft.com/office/word/2010/wordprocessingDrawing" xmlns:wp="http://schemas.openxmlformats.org/drawingml/2006/wordprocessingDrawing" xmlns:w10="urn:schemas-microsoft-com:office:word" xmlns:w="http://schemas.openxmlformats.org/wordprocessingml/2006/main" xmlns:w14="http://schemas.microsoft.com/office/word/2010/wordml" xmlns:w15="http://schemas.microsoft.com/office/word/2012/wordml" xmlns:w16se="http://schemas.microsoft.com/office/word/2015/wordml/symex" xmlns:wpg="http://schemas.microsoft.com/office/word/2010/wordprocessingGroup" xmlns:wpi="http://schemas.microsoft.com/office/word/2010/wordprocessingInk" xmlns:wne="http://schemas.microsoft.com/office/word/2006/wordml" xmlns:wps="http://schemas.microsoft.com/office/word/2010/wordprocessingShape" mc:Ignorable="w14 w15 w16se wp14">
+  <w:p>
+    <w:pPr>
+      <w:pStyle w:val="Header"/>
+    </w:pPr>
+    <w:r>
+      <w:t>SOC 5850 Policy Evaluation and Assessment</w:t>
+    </w:r>
+  </w:p>
+  <w:p>
+    <w:pPr>
+      <w:pStyle w:val="Header"/>
+      <w:rPr>
+        <w:b/>
+      </w:rPr>
+    </w:pPr>
+    <w:r>
+      <w:t xml:space="preserve">Lecture 3 on September 13, 2018 | Page </w:t>
     </w:r>
     <w:r>
       <w:rPr>
@@ -891,6 +1117,232 @@
     </w:lvl>
   </w:abstractNum>
   <w:abstractNum w:abstractNumId="1" w15:restartNumberingAfterBreak="0">
+    <w:nsid w:val="4A2A7188"/>
+    <w:multiLevelType w:val="hybridMultilevel"/>
+    <w:tmpl w:val="6F188A32"/>
+    <w:lvl w:ilvl="0" w:tplc="04090001">
+      <w:start w:val="1"/>
+      <w:numFmt w:val="bullet"/>
+      <w:lvlText w:val=""/>
+      <w:lvlJc w:val="left"/>
+      <w:pPr>
+        <w:ind w:left="720" w:hanging="360"/>
+      </w:pPr>
+      <w:rPr>
+        <w:rFonts w:ascii="Symbol" w:hAnsi="Symbol" w:hint="default"/>
+      </w:rPr>
+    </w:lvl>
+    <w:lvl w:ilvl="1" w:tplc="04090003" w:tentative="1">
+      <w:start w:val="1"/>
+      <w:numFmt w:val="bullet"/>
+      <w:lvlText w:val="o"/>
+      <w:lvlJc w:val="left"/>
+      <w:pPr>
+        <w:ind w:left="1440" w:hanging="360"/>
+      </w:pPr>
+      <w:rPr>
+        <w:rFonts w:ascii="Courier New" w:hAnsi="Courier New" w:cs="Courier New" w:hint="default"/>
+      </w:rPr>
+    </w:lvl>
+    <w:lvl w:ilvl="2" w:tplc="04090005" w:tentative="1">
+      <w:start w:val="1"/>
+      <w:numFmt w:val="bullet"/>
+      <w:lvlText w:val=""/>
+      <w:lvlJc w:val="left"/>
+      <w:pPr>
+        <w:ind w:left="2160" w:hanging="360"/>
+      </w:pPr>
+      <w:rPr>
+        <w:rFonts w:ascii="Wingdings" w:hAnsi="Wingdings" w:hint="default"/>
+      </w:rPr>
+    </w:lvl>
+    <w:lvl w:ilvl="3" w:tplc="04090001" w:tentative="1">
+      <w:start w:val="1"/>
+      <w:numFmt w:val="bullet"/>
+      <w:lvlText w:val=""/>
+      <w:lvlJc w:val="left"/>
+      <w:pPr>
+        <w:ind w:left="2880" w:hanging="360"/>
+      </w:pPr>
+      <w:rPr>
+        <w:rFonts w:ascii="Symbol" w:hAnsi="Symbol" w:hint="default"/>
+      </w:rPr>
+    </w:lvl>
+    <w:lvl w:ilvl="4" w:tplc="04090003" w:tentative="1">
+      <w:start w:val="1"/>
+      <w:numFmt w:val="bullet"/>
+      <w:lvlText w:val="o"/>
+      <w:lvlJc w:val="left"/>
+      <w:pPr>
+        <w:ind w:left="3600" w:hanging="360"/>
+      </w:pPr>
+      <w:rPr>
+        <w:rFonts w:ascii="Courier New" w:hAnsi="Courier New" w:cs="Courier New" w:hint="default"/>
+      </w:rPr>
+    </w:lvl>
+    <w:lvl w:ilvl="5" w:tplc="04090005" w:tentative="1">
+      <w:start w:val="1"/>
+      <w:numFmt w:val="bullet"/>
+      <w:lvlText w:val=""/>
+      <w:lvlJc w:val="left"/>
+      <w:pPr>
+        <w:ind w:left="4320" w:hanging="360"/>
+      </w:pPr>
+      <w:rPr>
+        <w:rFonts w:ascii="Wingdings" w:hAnsi="Wingdings" w:hint="default"/>
+      </w:rPr>
+    </w:lvl>
+    <w:lvl w:ilvl="6" w:tplc="04090001" w:tentative="1">
+      <w:start w:val="1"/>
+      <w:numFmt w:val="bullet"/>
+      <w:lvlText w:val=""/>
+      <w:lvlJc w:val="left"/>
+      <w:pPr>
+        <w:ind w:left="5040" w:hanging="360"/>
+      </w:pPr>
+      <w:rPr>
+        <w:rFonts w:ascii="Symbol" w:hAnsi="Symbol" w:hint="default"/>
+      </w:rPr>
+    </w:lvl>
+    <w:lvl w:ilvl="7" w:tplc="04090003" w:tentative="1">
+      <w:start w:val="1"/>
+      <w:numFmt w:val="bullet"/>
+      <w:lvlText w:val="o"/>
+      <w:lvlJc w:val="left"/>
+      <w:pPr>
+        <w:ind w:left="5760" w:hanging="360"/>
+      </w:pPr>
+      <w:rPr>
+        <w:rFonts w:ascii="Courier New" w:hAnsi="Courier New" w:cs="Courier New" w:hint="default"/>
+      </w:rPr>
+    </w:lvl>
+    <w:lvl w:ilvl="8" w:tplc="04090005" w:tentative="1">
+      <w:start w:val="1"/>
+      <w:numFmt w:val="bullet"/>
+      <w:lvlText w:val=""/>
+      <w:lvlJc w:val="left"/>
+      <w:pPr>
+        <w:ind w:left="6480" w:hanging="360"/>
+      </w:pPr>
+      <w:rPr>
+        <w:rFonts w:ascii="Wingdings" w:hAnsi="Wingdings" w:hint="default"/>
+      </w:rPr>
+    </w:lvl>
+  </w:abstractNum>
+  <w:abstractNum w:abstractNumId="2" w15:restartNumberingAfterBreak="0">
+    <w:nsid w:val="5AB35118"/>
+    <w:multiLevelType w:val="hybridMultilevel"/>
+    <w:tmpl w:val="7F1483A6"/>
+    <w:lvl w:ilvl="0" w:tplc="04090001">
+      <w:start w:val="1"/>
+      <w:numFmt w:val="bullet"/>
+      <w:lvlText w:val=""/>
+      <w:lvlJc w:val="left"/>
+      <w:pPr>
+        <w:ind w:left="720" w:hanging="360"/>
+      </w:pPr>
+      <w:rPr>
+        <w:rFonts w:ascii="Symbol" w:hAnsi="Symbol" w:hint="default"/>
+      </w:rPr>
+    </w:lvl>
+    <w:lvl w:ilvl="1" w:tplc="04090003" w:tentative="1">
+      <w:start w:val="1"/>
+      <w:numFmt w:val="bullet"/>
+      <w:lvlText w:val="o"/>
+      <w:lvlJc w:val="left"/>
+      <w:pPr>
+        <w:ind w:left="1440" w:hanging="360"/>
+      </w:pPr>
+      <w:rPr>
+        <w:rFonts w:ascii="Courier New" w:hAnsi="Courier New" w:cs="Courier New" w:hint="default"/>
+      </w:rPr>
+    </w:lvl>
+    <w:lvl w:ilvl="2" w:tplc="04090005" w:tentative="1">
+      <w:start w:val="1"/>
+      <w:numFmt w:val="bullet"/>
+      <w:lvlText w:val=""/>
+      <w:lvlJc w:val="left"/>
+      <w:pPr>
+        <w:ind w:left="2160" w:hanging="360"/>
+      </w:pPr>
+      <w:rPr>
+        <w:rFonts w:ascii="Wingdings" w:hAnsi="Wingdings" w:hint="default"/>
+      </w:rPr>
+    </w:lvl>
+    <w:lvl w:ilvl="3" w:tplc="04090001" w:tentative="1">
+      <w:start w:val="1"/>
+      <w:numFmt w:val="bullet"/>
+      <w:lvlText w:val=""/>
+      <w:lvlJc w:val="left"/>
+      <w:pPr>
+        <w:ind w:left="2880" w:hanging="360"/>
+      </w:pPr>
+      <w:rPr>
+        <w:rFonts w:ascii="Symbol" w:hAnsi="Symbol" w:hint="default"/>
+      </w:rPr>
+    </w:lvl>
+    <w:lvl w:ilvl="4" w:tplc="04090003" w:tentative="1">
+      <w:start w:val="1"/>
+      <w:numFmt w:val="bullet"/>
+      <w:lvlText w:val="o"/>
+      <w:lvlJc w:val="left"/>
+      <w:pPr>
+        <w:ind w:left="3600" w:hanging="360"/>
+      </w:pPr>
+      <w:rPr>
+        <w:rFonts w:ascii="Courier New" w:hAnsi="Courier New" w:cs="Courier New" w:hint="default"/>
+      </w:rPr>
+    </w:lvl>
+    <w:lvl w:ilvl="5" w:tplc="04090005" w:tentative="1">
+      <w:start w:val="1"/>
+      <w:numFmt w:val="bullet"/>
+      <w:lvlText w:val=""/>
+      <w:lvlJc w:val="left"/>
+      <w:pPr>
+        <w:ind w:left="4320" w:hanging="360"/>
+      </w:pPr>
+      <w:rPr>
+        <w:rFonts w:ascii="Wingdings" w:hAnsi="Wingdings" w:hint="default"/>
+      </w:rPr>
+    </w:lvl>
+    <w:lvl w:ilvl="6" w:tplc="04090001" w:tentative="1">
+      <w:start w:val="1"/>
+      <w:numFmt w:val="bullet"/>
+      <w:lvlText w:val=""/>
+      <w:lvlJc w:val="left"/>
+      <w:pPr>
+        <w:ind w:left="5040" w:hanging="360"/>
+      </w:pPr>
+      <w:rPr>
+        <w:rFonts w:ascii="Symbol" w:hAnsi="Symbol" w:hint="default"/>
+      </w:rPr>
+    </w:lvl>
+    <w:lvl w:ilvl="7" w:tplc="04090003" w:tentative="1">
+      <w:start w:val="1"/>
+      <w:numFmt w:val="bullet"/>
+      <w:lvlText w:val="o"/>
+      <w:lvlJc w:val="left"/>
+      <w:pPr>
+        <w:ind w:left="5760" w:hanging="360"/>
+      </w:pPr>
+      <w:rPr>
+        <w:rFonts w:ascii="Courier New" w:hAnsi="Courier New" w:cs="Courier New" w:hint="default"/>
+      </w:rPr>
+    </w:lvl>
+    <w:lvl w:ilvl="8" w:tplc="04090005" w:tentative="1">
+      <w:start w:val="1"/>
+      <w:numFmt w:val="bullet"/>
+      <w:lvlText w:val=""/>
+      <w:lvlJc w:val="left"/>
+      <w:pPr>
+        <w:ind w:left="6480" w:hanging="360"/>
+      </w:pPr>
+      <w:rPr>
+        <w:rFonts w:ascii="Wingdings" w:hAnsi="Wingdings" w:hint="default"/>
+      </w:rPr>
+    </w:lvl>
+  </w:abstractNum>
+  <w:abstractNum w:abstractNumId="3" w15:restartNumberingAfterBreak="0">
     <w:nsid w:val="756A3171"/>
     <w:multiLevelType w:val="hybridMultilevel"/>
     <w:tmpl w:val="E11EC0D2"/>
@@ -1007,6 +1459,12 @@
     <w:abstractNumId w:val="0"/>
   </w:num>
   <w:num w:numId="2">
+    <w:abstractNumId w:val="3"/>
+  </w:num>
+  <w:num w:numId="3">
+    <w:abstractNumId w:val="2"/>
+  </w:num>
+  <w:num w:numId="4">
     <w:abstractNumId w:val="1"/>
   </w:num>
 </w:numbering>
@@ -1184,7 +1642,7 @@
     <w:lsdException w:name="Table Web 2" w:semiHidden="1" w:unhideWhenUsed="1"/>
     <w:lsdException w:name="Table Web 3" w:semiHidden="1" w:unhideWhenUsed="1"/>
     <w:lsdException w:name="Balloon Text" w:semiHidden="1" w:unhideWhenUsed="1"/>
-    <w:lsdException w:name="Table Grid" w:semiHidden="1" w:uiPriority="59" w:unhideWhenUsed="1"/>
+    <w:lsdException w:name="Table Grid" w:uiPriority="59"/>
     <w:lsdException w:name="Table Theme" w:semiHidden="1" w:unhideWhenUsed="1"/>
     <w:lsdException w:name="Placeholder Text" w:semiHidden="1"/>
     <w:lsdException w:name="No Spacing" w:uiPriority="1" w:qFormat="1"/>

</xml_diff>

<commit_message>
SOC 5850 Lecture 04 notes and materials
</commit_message>
<xml_diff>
--- a/Notes/SOC5850_Notes_Lectures.docx
+++ b/Notes/SOC5850_Notes_Lectures.docx
@@ -1,6 +1,6 @@
 
 <file path=word/document.xml><?xml version="1.0" encoding="utf-8"?>
-<w:document xmlns:wpc="http://schemas.microsoft.com/office/word/2010/wordprocessingCanvas" xmlns:cx="http://schemas.microsoft.com/office/drawing/2014/chartex" xmlns:cx1="http://schemas.microsoft.com/office/drawing/2015/9/8/chartex" xmlns:cx2="http://schemas.microsoft.com/office/drawing/2015/10/21/chartex" xmlns:cx3="http://schemas.microsoft.com/office/drawing/2016/5/9/chartex" xmlns:cx4="http://schemas.microsoft.com/office/drawing/2016/5/10/chartex" xmlns:cx5="http://schemas.microsoft.com/office/drawing/2016/5/11/chartex" xmlns:mc="http://schemas.openxmlformats.org/markup-compatibility/2006" xmlns:o="urn:schemas-microsoft-com:office:office" xmlns:r="http://schemas.openxmlformats.org/officeDocument/2006/relationships" xmlns:m="http://schemas.openxmlformats.org/officeDocument/2006/math" xmlns:v="urn:schemas-microsoft-com:vml" xmlns:wp14="http://schemas.microsoft.com/office/word/2010/wordprocessingDrawing" xmlns:wp="http://schemas.openxmlformats.org/drawingml/2006/wordprocessingDrawing" xmlns:w10="urn:schemas-microsoft-com:office:word" xmlns:w="http://schemas.openxmlformats.org/wordprocessingml/2006/main" xmlns:w14="http://schemas.microsoft.com/office/word/2010/wordml" xmlns:w15="http://schemas.microsoft.com/office/word/2012/wordml" xmlns:w16se="http://schemas.microsoft.com/office/word/2015/wordml/symex" xmlns:wpg="http://schemas.microsoft.com/office/word/2010/wordprocessingGroup" xmlns:wpi="http://schemas.microsoft.com/office/word/2010/wordprocessingInk" xmlns:wne="http://schemas.microsoft.com/office/word/2006/wordml" xmlns:wps="http://schemas.microsoft.com/office/word/2010/wordprocessingShape" mc:Ignorable="w14 w15 w16se wp14">
+<w:document xmlns:wpc="http://schemas.microsoft.com/office/word/2010/wordprocessingCanvas" xmlns:mc="http://schemas.openxmlformats.org/markup-compatibility/2006" xmlns:o="urn:schemas-microsoft-com:office:office" xmlns:r="http://schemas.openxmlformats.org/officeDocument/2006/relationships" xmlns:m="http://schemas.openxmlformats.org/officeDocument/2006/math" xmlns:v="urn:schemas-microsoft-com:vml" xmlns:wp14="http://schemas.microsoft.com/office/word/2010/wordprocessingDrawing" xmlns:wp="http://schemas.openxmlformats.org/drawingml/2006/wordprocessingDrawing" xmlns:w10="urn:schemas-microsoft-com:office:word" xmlns:w="http://schemas.openxmlformats.org/wordprocessingml/2006/main" xmlns:w14="http://schemas.microsoft.com/office/word/2010/wordml" xmlns:wpg="http://schemas.microsoft.com/office/word/2010/wordprocessingGroup" xmlns:wpi="http://schemas.microsoft.com/office/word/2010/wordprocessingInk" xmlns:wne="http://schemas.microsoft.com/office/word/2006/wordml" xmlns:wps="http://schemas.microsoft.com/office/word/2010/wordprocessingShape" mc:Ignorable="w14 wp14">
   <w:body>
     <w:p>
       <w:pPr>
@@ -349,7 +349,7 @@
         <w:spacing w:after="120"/>
         <w:contextualSpacing/>
         <w:sectPr>
-          <w:headerReference w:type="default" r:id="rId7"/>
+          <w:headerReference w:type="default" r:id="rId8"/>
           <w:pgSz w:w="12240" w:h="15840"/>
           <w:pgMar w:top="1440" w:right="1440" w:bottom="1440" w:left="1440" w:header="720" w:footer="720" w:gutter="0"/>
           <w:cols w:space="720"/>
@@ -553,7 +553,7 @@
         <w:spacing w:after="120"/>
         <w:contextualSpacing/>
         <w:sectPr>
-          <w:headerReference w:type="default" r:id="rId8"/>
+          <w:headerReference w:type="default" r:id="rId9"/>
           <w:pgSz w:w="12240" w:h="15840"/>
           <w:pgMar w:top="1440" w:right="1440" w:bottom="1440" w:left="1440" w:header="720" w:footer="720" w:gutter="0"/>
           <w:pgNumType w:start="1"/>
@@ -642,11 +642,76 @@
       <w:r>
         <w:t>Informing participants in the control group they are on a wait list to receive the treatment or intervention.</w:t>
       </w:r>
+    </w:p>
+    <w:p>
+      <w:pPr>
+        <w:spacing w:after="0"/>
+      </w:pPr>
+    </w:p>
+    <w:p>
+      <w:pPr>
+        <w:spacing w:after="0"/>
+        <w:sectPr>
+          <w:headerReference w:type="default" r:id="rId10"/>
+          <w:pgSz w:w="12240" w:h="15840"/>
+          <w:pgMar w:top="1440" w:right="1440" w:bottom="1440" w:left="1440" w:header="720" w:footer="720" w:gutter="0"/>
+          <w:pgNumType w:start="1"/>
+          <w:cols w:space="720"/>
+          <w:docGrid w:linePitch="360"/>
+        </w:sectPr>
+      </w:pPr>
+    </w:p>
+    <w:p>
+      <w:pPr>
+        <w:spacing w:after="0"/>
+      </w:pPr>
+      <w:r>
+        <w:lastRenderedPageBreak/>
+        <w:t>Control group used more in experimental design.</w:t>
+      </w:r>
+    </w:p>
+    <w:p>
+      <w:pPr>
+        <w:spacing w:after="0"/>
+      </w:pPr>
+      <w:r>
+        <w:t>Comparison group used</w:t>
+      </w:r>
+      <w:r>
+        <w:t xml:space="preserve"> more in quasi-experimental </w:t>
+      </w:r>
+    </w:p>
+    <w:p>
+      <w:pPr>
+        <w:spacing w:after="0"/>
+      </w:pPr>
+      <w:r>
+        <w:t>N</w:t>
+      </w:r>
+      <w:r>
+        <w:t>on-experimental designs</w:t>
+      </w:r>
+      <w:r>
+        <w:t xml:space="preserve"> don’t have explicit comparison groups</w:t>
+      </w:r>
+      <w:r>
+        <w:t>.</w:t>
+      </w:r>
+    </w:p>
+    <w:p>
+      <w:pPr>
+        <w:spacing w:after="0"/>
+      </w:pPr>
       <w:bookmarkStart w:id="0" w:name="_GoBack"/>
       <w:bookmarkEnd w:id="0"/>
     </w:p>
+    <w:p>
+      <w:pPr>
+        <w:spacing w:after="0"/>
+      </w:pPr>
+    </w:p>
     <w:sectPr>
-      <w:headerReference w:type="default" r:id="rId9"/>
+      <w:headerReference w:type="default" r:id="rId11"/>
       <w:pgSz w:w="12240" w:h="15840"/>
       <w:pgMar w:top="1440" w:right="1440" w:bottom="1440" w:left="1440" w:header="720" w:footer="720" w:gutter="0"/>
       <w:pgNumType w:start="1"/>
@@ -658,7 +723,7 @@
 </file>
 
 <file path=word/endnotes.xml><?xml version="1.0" encoding="utf-8"?>
-<w:endnotes xmlns:wpc="http://schemas.microsoft.com/office/word/2010/wordprocessingCanvas" xmlns:cx="http://schemas.microsoft.com/office/drawing/2014/chartex" xmlns:cx1="http://schemas.microsoft.com/office/drawing/2015/9/8/chartex" xmlns:cx2="http://schemas.microsoft.com/office/drawing/2015/10/21/chartex" xmlns:cx3="http://schemas.microsoft.com/office/drawing/2016/5/9/chartex" xmlns:cx4="http://schemas.microsoft.com/office/drawing/2016/5/10/chartex" xmlns:cx5="http://schemas.microsoft.com/office/drawing/2016/5/11/chartex" xmlns:mc="http://schemas.openxmlformats.org/markup-compatibility/2006" xmlns:o="urn:schemas-microsoft-com:office:office" xmlns:r="http://schemas.openxmlformats.org/officeDocument/2006/relationships" xmlns:m="http://schemas.openxmlformats.org/officeDocument/2006/math" xmlns:v="urn:schemas-microsoft-com:vml" xmlns:wp14="http://schemas.microsoft.com/office/word/2010/wordprocessingDrawing" xmlns:wp="http://schemas.openxmlformats.org/drawingml/2006/wordprocessingDrawing" xmlns:w10="urn:schemas-microsoft-com:office:word" xmlns:w="http://schemas.openxmlformats.org/wordprocessingml/2006/main" xmlns:w14="http://schemas.microsoft.com/office/word/2010/wordml" xmlns:w15="http://schemas.microsoft.com/office/word/2012/wordml" xmlns:w16se="http://schemas.microsoft.com/office/word/2015/wordml/symex" xmlns:wpg="http://schemas.microsoft.com/office/word/2010/wordprocessingGroup" xmlns:wpi="http://schemas.microsoft.com/office/word/2010/wordprocessingInk" xmlns:wne="http://schemas.microsoft.com/office/word/2006/wordml" xmlns:wps="http://schemas.microsoft.com/office/word/2010/wordprocessingShape" mc:Ignorable="w14 w15 w16se wp14">
+<w:endnotes xmlns:wpc="http://schemas.microsoft.com/office/word/2010/wordprocessingCanvas" xmlns:mc="http://schemas.openxmlformats.org/markup-compatibility/2006" xmlns:o="urn:schemas-microsoft-com:office:office" xmlns:r="http://schemas.openxmlformats.org/officeDocument/2006/relationships" xmlns:m="http://schemas.openxmlformats.org/officeDocument/2006/math" xmlns:v="urn:schemas-microsoft-com:vml" xmlns:wp14="http://schemas.microsoft.com/office/word/2010/wordprocessingDrawing" xmlns:wp="http://schemas.openxmlformats.org/drawingml/2006/wordprocessingDrawing" xmlns:w10="urn:schemas-microsoft-com:office:word" xmlns:w="http://schemas.openxmlformats.org/wordprocessingml/2006/main" xmlns:w14="http://schemas.microsoft.com/office/word/2010/wordml" xmlns:wpg="http://schemas.microsoft.com/office/word/2010/wordprocessingGroup" xmlns:wpi="http://schemas.microsoft.com/office/word/2010/wordprocessingInk" xmlns:wne="http://schemas.microsoft.com/office/word/2006/wordml" xmlns:wps="http://schemas.microsoft.com/office/word/2010/wordprocessingShape" mc:Ignorable="w14 wp14">
   <w:endnote w:type="separator" w:id="-1">
     <w:p>
       <w:pPr>
@@ -683,7 +748,7 @@
 </file>
 
 <file path=word/footnotes.xml><?xml version="1.0" encoding="utf-8"?>
-<w:footnotes xmlns:wpc="http://schemas.microsoft.com/office/word/2010/wordprocessingCanvas" xmlns:cx="http://schemas.microsoft.com/office/drawing/2014/chartex" xmlns:cx1="http://schemas.microsoft.com/office/drawing/2015/9/8/chartex" xmlns:cx2="http://schemas.microsoft.com/office/drawing/2015/10/21/chartex" xmlns:cx3="http://schemas.microsoft.com/office/drawing/2016/5/9/chartex" xmlns:cx4="http://schemas.microsoft.com/office/drawing/2016/5/10/chartex" xmlns:cx5="http://schemas.microsoft.com/office/drawing/2016/5/11/chartex" xmlns:mc="http://schemas.openxmlformats.org/markup-compatibility/2006" xmlns:o="urn:schemas-microsoft-com:office:office" xmlns:r="http://schemas.openxmlformats.org/officeDocument/2006/relationships" xmlns:m="http://schemas.openxmlformats.org/officeDocument/2006/math" xmlns:v="urn:schemas-microsoft-com:vml" xmlns:wp14="http://schemas.microsoft.com/office/word/2010/wordprocessingDrawing" xmlns:wp="http://schemas.openxmlformats.org/drawingml/2006/wordprocessingDrawing" xmlns:w10="urn:schemas-microsoft-com:office:word" xmlns:w="http://schemas.openxmlformats.org/wordprocessingml/2006/main" xmlns:w14="http://schemas.microsoft.com/office/word/2010/wordml" xmlns:w15="http://schemas.microsoft.com/office/word/2012/wordml" xmlns:w16se="http://schemas.microsoft.com/office/word/2015/wordml/symex" xmlns:wpg="http://schemas.microsoft.com/office/word/2010/wordprocessingGroup" xmlns:wpi="http://schemas.microsoft.com/office/word/2010/wordprocessingInk" xmlns:wne="http://schemas.microsoft.com/office/word/2006/wordml" xmlns:wps="http://schemas.microsoft.com/office/word/2010/wordprocessingShape" mc:Ignorable="w14 w15 w16se wp14">
+<w:footnotes xmlns:wpc="http://schemas.microsoft.com/office/word/2010/wordprocessingCanvas" xmlns:mc="http://schemas.openxmlformats.org/markup-compatibility/2006" xmlns:o="urn:schemas-microsoft-com:office:office" xmlns:r="http://schemas.openxmlformats.org/officeDocument/2006/relationships" xmlns:m="http://schemas.openxmlformats.org/officeDocument/2006/math" xmlns:v="urn:schemas-microsoft-com:vml" xmlns:wp14="http://schemas.microsoft.com/office/word/2010/wordprocessingDrawing" xmlns:wp="http://schemas.openxmlformats.org/drawingml/2006/wordprocessingDrawing" xmlns:w10="urn:schemas-microsoft-com:office:word" xmlns:w="http://schemas.openxmlformats.org/wordprocessingml/2006/main" xmlns:w14="http://schemas.microsoft.com/office/word/2010/wordml" xmlns:wpg="http://schemas.microsoft.com/office/word/2010/wordprocessingGroup" xmlns:wpi="http://schemas.microsoft.com/office/word/2010/wordprocessingInk" xmlns:wne="http://schemas.microsoft.com/office/word/2006/wordml" xmlns:wps="http://schemas.microsoft.com/office/word/2010/wordprocessingShape" mc:Ignorable="w14 wp14">
   <w:footnote w:type="separator" w:id="-1">
     <w:p>
       <w:pPr>
@@ -708,7 +773,7 @@
 </file>
 
 <file path=word/header1.xml><?xml version="1.0" encoding="utf-8"?>
-<w:hdr xmlns:wpc="http://schemas.microsoft.com/office/word/2010/wordprocessingCanvas" xmlns:cx="http://schemas.microsoft.com/office/drawing/2014/chartex" xmlns:cx1="http://schemas.microsoft.com/office/drawing/2015/9/8/chartex" xmlns:cx2="http://schemas.microsoft.com/office/drawing/2015/10/21/chartex" xmlns:cx3="http://schemas.microsoft.com/office/drawing/2016/5/9/chartex" xmlns:cx4="http://schemas.microsoft.com/office/drawing/2016/5/10/chartex" xmlns:cx5="http://schemas.microsoft.com/office/drawing/2016/5/11/chartex" xmlns:mc="http://schemas.openxmlformats.org/markup-compatibility/2006" xmlns:o="urn:schemas-microsoft-com:office:office" xmlns:r="http://schemas.openxmlformats.org/officeDocument/2006/relationships" xmlns:m="http://schemas.openxmlformats.org/officeDocument/2006/math" xmlns:v="urn:schemas-microsoft-com:vml" xmlns:wp14="http://schemas.microsoft.com/office/word/2010/wordprocessingDrawing" xmlns:wp="http://schemas.openxmlformats.org/drawingml/2006/wordprocessingDrawing" xmlns:w10="urn:schemas-microsoft-com:office:word" xmlns:w="http://schemas.openxmlformats.org/wordprocessingml/2006/main" xmlns:w14="http://schemas.microsoft.com/office/word/2010/wordml" xmlns:w15="http://schemas.microsoft.com/office/word/2012/wordml" xmlns:w16se="http://schemas.microsoft.com/office/word/2015/wordml/symex" xmlns:wpg="http://schemas.microsoft.com/office/word/2010/wordprocessingGroup" xmlns:wpi="http://schemas.microsoft.com/office/word/2010/wordprocessingInk" xmlns:wne="http://schemas.microsoft.com/office/word/2006/wordml" xmlns:wps="http://schemas.microsoft.com/office/word/2010/wordprocessingShape" mc:Ignorable="w14 w15 w16se wp14">
+<w:hdr xmlns:wpc="http://schemas.microsoft.com/office/word/2010/wordprocessingCanvas" xmlns:mc="http://schemas.openxmlformats.org/markup-compatibility/2006" xmlns:o="urn:schemas-microsoft-com:office:office" xmlns:r="http://schemas.openxmlformats.org/officeDocument/2006/relationships" xmlns:m="http://schemas.openxmlformats.org/officeDocument/2006/math" xmlns:v="urn:schemas-microsoft-com:vml" xmlns:wp14="http://schemas.microsoft.com/office/word/2010/wordprocessingDrawing" xmlns:wp="http://schemas.openxmlformats.org/drawingml/2006/wordprocessingDrawing" xmlns:w10="urn:schemas-microsoft-com:office:word" xmlns:w="http://schemas.openxmlformats.org/wordprocessingml/2006/main" xmlns:w14="http://schemas.microsoft.com/office/word/2010/wordml" xmlns:wpg="http://schemas.microsoft.com/office/word/2010/wordprocessingGroup" xmlns:wpi="http://schemas.microsoft.com/office/word/2010/wordprocessingInk" xmlns:wne="http://schemas.microsoft.com/office/word/2006/wordml" xmlns:wps="http://schemas.microsoft.com/office/word/2010/wordprocessingShape" mc:Ignorable="w14 wp14">
   <w:p>
     <w:pPr>
       <w:pStyle w:val="Header"/>
@@ -814,7 +879,7 @@
 </file>
 
 <file path=word/header2.xml><?xml version="1.0" encoding="utf-8"?>
-<w:hdr xmlns:wpc="http://schemas.microsoft.com/office/word/2010/wordprocessingCanvas" xmlns:cx="http://schemas.microsoft.com/office/drawing/2014/chartex" xmlns:cx1="http://schemas.microsoft.com/office/drawing/2015/9/8/chartex" xmlns:cx2="http://schemas.microsoft.com/office/drawing/2015/10/21/chartex" xmlns:cx3="http://schemas.microsoft.com/office/drawing/2016/5/9/chartex" xmlns:cx4="http://schemas.microsoft.com/office/drawing/2016/5/10/chartex" xmlns:cx5="http://schemas.microsoft.com/office/drawing/2016/5/11/chartex" xmlns:mc="http://schemas.openxmlformats.org/markup-compatibility/2006" xmlns:o="urn:schemas-microsoft-com:office:office" xmlns:r="http://schemas.openxmlformats.org/officeDocument/2006/relationships" xmlns:m="http://schemas.openxmlformats.org/officeDocument/2006/math" xmlns:v="urn:schemas-microsoft-com:vml" xmlns:wp14="http://schemas.microsoft.com/office/word/2010/wordprocessingDrawing" xmlns:wp="http://schemas.openxmlformats.org/drawingml/2006/wordprocessingDrawing" xmlns:w10="urn:schemas-microsoft-com:office:word" xmlns:w="http://schemas.openxmlformats.org/wordprocessingml/2006/main" xmlns:w14="http://schemas.microsoft.com/office/word/2010/wordml" xmlns:w15="http://schemas.microsoft.com/office/word/2012/wordml" xmlns:w16se="http://schemas.microsoft.com/office/word/2015/wordml/symex" xmlns:wpg="http://schemas.microsoft.com/office/word/2010/wordprocessingGroup" xmlns:wpi="http://schemas.microsoft.com/office/word/2010/wordprocessingInk" xmlns:wne="http://schemas.microsoft.com/office/word/2006/wordml" xmlns:wps="http://schemas.microsoft.com/office/word/2010/wordprocessingShape" mc:Ignorable="w14 w15 w16se wp14">
+<w:hdr xmlns:wpc="http://schemas.microsoft.com/office/word/2010/wordprocessingCanvas" xmlns:mc="http://schemas.openxmlformats.org/markup-compatibility/2006" xmlns:o="urn:schemas-microsoft-com:office:office" xmlns:r="http://schemas.openxmlformats.org/officeDocument/2006/relationships" xmlns:m="http://schemas.openxmlformats.org/officeDocument/2006/math" xmlns:v="urn:schemas-microsoft-com:vml" xmlns:wp14="http://schemas.microsoft.com/office/word/2010/wordprocessingDrawing" xmlns:wp="http://schemas.openxmlformats.org/drawingml/2006/wordprocessingDrawing" xmlns:w10="urn:schemas-microsoft-com:office:word" xmlns:w="http://schemas.openxmlformats.org/wordprocessingml/2006/main" xmlns:w14="http://schemas.microsoft.com/office/word/2010/wordml" xmlns:wpg="http://schemas.microsoft.com/office/word/2010/wordprocessingGroup" xmlns:wpi="http://schemas.microsoft.com/office/word/2010/wordprocessingInk" xmlns:wne="http://schemas.microsoft.com/office/word/2006/wordml" xmlns:wps="http://schemas.microsoft.com/office/word/2010/wordprocessingShape" mc:Ignorable="w14 wp14">
   <w:p>
     <w:pPr>
       <w:pStyle w:val="Header"/>
@@ -908,7 +973,7 @@
 </file>
 
 <file path=word/header3.xml><?xml version="1.0" encoding="utf-8"?>
-<w:hdr xmlns:wpc="http://schemas.microsoft.com/office/word/2010/wordprocessingCanvas" xmlns:cx="http://schemas.microsoft.com/office/drawing/2014/chartex" xmlns:cx1="http://schemas.microsoft.com/office/drawing/2015/9/8/chartex" xmlns:cx2="http://schemas.microsoft.com/office/drawing/2015/10/21/chartex" xmlns:cx3="http://schemas.microsoft.com/office/drawing/2016/5/9/chartex" xmlns:cx4="http://schemas.microsoft.com/office/drawing/2016/5/10/chartex" xmlns:cx5="http://schemas.microsoft.com/office/drawing/2016/5/11/chartex" xmlns:mc="http://schemas.openxmlformats.org/markup-compatibility/2006" xmlns:o="urn:schemas-microsoft-com:office:office" xmlns:r="http://schemas.openxmlformats.org/officeDocument/2006/relationships" xmlns:m="http://schemas.openxmlformats.org/officeDocument/2006/math" xmlns:v="urn:schemas-microsoft-com:vml" xmlns:wp14="http://schemas.microsoft.com/office/word/2010/wordprocessingDrawing" xmlns:wp="http://schemas.openxmlformats.org/drawingml/2006/wordprocessingDrawing" xmlns:w10="urn:schemas-microsoft-com:office:word" xmlns:w="http://schemas.openxmlformats.org/wordprocessingml/2006/main" xmlns:w14="http://schemas.microsoft.com/office/word/2010/wordml" xmlns:w15="http://schemas.microsoft.com/office/word/2012/wordml" xmlns:w16se="http://schemas.microsoft.com/office/word/2015/wordml/symex" xmlns:wpg="http://schemas.microsoft.com/office/word/2010/wordprocessingGroup" xmlns:wpi="http://schemas.microsoft.com/office/word/2010/wordprocessingInk" xmlns:wne="http://schemas.microsoft.com/office/word/2006/wordml" xmlns:wps="http://schemas.microsoft.com/office/word/2010/wordprocessingShape" mc:Ignorable="w14 w15 w16se wp14">
+<w:hdr xmlns:wpc="http://schemas.microsoft.com/office/word/2010/wordprocessingCanvas" xmlns:mc="http://schemas.openxmlformats.org/markup-compatibility/2006" xmlns:o="urn:schemas-microsoft-com:office:office" xmlns:r="http://schemas.openxmlformats.org/officeDocument/2006/relationships" xmlns:m="http://schemas.openxmlformats.org/officeDocument/2006/math" xmlns:v="urn:schemas-microsoft-com:vml" xmlns:wp14="http://schemas.microsoft.com/office/word/2010/wordprocessingDrawing" xmlns:wp="http://schemas.openxmlformats.org/drawingml/2006/wordprocessingDrawing" xmlns:w10="urn:schemas-microsoft-com:office:word" xmlns:w="http://schemas.openxmlformats.org/wordprocessingml/2006/main" xmlns:w14="http://schemas.microsoft.com/office/word/2010/wordml" xmlns:wpg="http://schemas.microsoft.com/office/word/2010/wordprocessingGroup" xmlns:wpi="http://schemas.microsoft.com/office/word/2010/wordprocessingInk" xmlns:wne="http://schemas.microsoft.com/office/word/2006/wordml" xmlns:wps="http://schemas.microsoft.com/office/word/2010/wordprocessingShape" mc:Ignorable="w14 wp14">
   <w:p>
     <w:pPr>
       <w:pStyle w:val="Header"/>
@@ -926,6 +991,100 @@
     </w:pPr>
     <w:r>
       <w:t xml:space="preserve">Lecture 3 on September 13, 2018 | Page </w:t>
+    </w:r>
+    <w:r>
+      <w:rPr>
+        <w:b/>
+      </w:rPr>
+      <w:fldChar w:fldCharType="begin"/>
+    </w:r>
+    <w:r>
+      <w:rPr>
+        <w:b/>
+      </w:rPr>
+      <w:instrText xml:space="preserve"> PAGE  \* Arabic  \* MERGEFORMAT </w:instrText>
+    </w:r>
+    <w:r>
+      <w:rPr>
+        <w:b/>
+      </w:rPr>
+      <w:fldChar w:fldCharType="separate"/>
+    </w:r>
+    <w:r>
+      <w:rPr>
+        <w:b/>
+        <w:noProof/>
+      </w:rPr>
+      <w:t>1</w:t>
+    </w:r>
+    <w:r>
+      <w:rPr>
+        <w:b/>
+      </w:rPr>
+      <w:fldChar w:fldCharType="end"/>
+    </w:r>
+    <w:r>
+      <w:t xml:space="preserve"> of </w:t>
+    </w:r>
+    <w:r>
+      <w:rPr>
+        <w:b/>
+      </w:rPr>
+      <w:fldChar w:fldCharType="begin"/>
+    </w:r>
+    <w:r>
+      <w:rPr>
+        <w:b/>
+      </w:rPr>
+      <w:instrText xml:space="preserve"> SECTIONPAGES   \* MERGEFORMAT </w:instrText>
+    </w:r>
+    <w:r>
+      <w:rPr>
+        <w:b/>
+      </w:rPr>
+      <w:fldChar w:fldCharType="separate"/>
+    </w:r>
+    <w:r>
+      <w:rPr>
+        <w:b/>
+        <w:noProof/>
+      </w:rPr>
+      <w:t>1</w:t>
+    </w:r>
+    <w:r>
+      <w:rPr>
+        <w:b/>
+      </w:rPr>
+      <w:fldChar w:fldCharType="end"/>
+    </w:r>
+  </w:p>
+  <w:p>
+    <w:pPr>
+      <w:pStyle w:val="Header"/>
+    </w:pPr>
+  </w:p>
+</w:hdr>
+</file>
+
+<file path=word/header4.xml><?xml version="1.0" encoding="utf-8"?>
+<w:hdr xmlns:wpc="http://schemas.microsoft.com/office/word/2010/wordprocessingCanvas" xmlns:mc="http://schemas.openxmlformats.org/markup-compatibility/2006" xmlns:o="urn:schemas-microsoft-com:office:office" xmlns:r="http://schemas.openxmlformats.org/officeDocument/2006/relationships" xmlns:m="http://schemas.openxmlformats.org/officeDocument/2006/math" xmlns:v="urn:schemas-microsoft-com:vml" xmlns:wp14="http://schemas.microsoft.com/office/word/2010/wordprocessingDrawing" xmlns:wp="http://schemas.openxmlformats.org/drawingml/2006/wordprocessingDrawing" xmlns:w10="urn:schemas-microsoft-com:office:word" xmlns:w="http://schemas.openxmlformats.org/wordprocessingml/2006/main" xmlns:w14="http://schemas.microsoft.com/office/word/2010/wordml" xmlns:wpg="http://schemas.microsoft.com/office/word/2010/wordprocessingGroup" xmlns:wpi="http://schemas.microsoft.com/office/word/2010/wordprocessingInk" xmlns:wne="http://schemas.microsoft.com/office/word/2006/wordml" xmlns:wps="http://schemas.microsoft.com/office/word/2010/wordprocessingShape" mc:Ignorable="w14 wp14">
+  <w:p>
+    <w:pPr>
+      <w:pStyle w:val="Header"/>
+    </w:pPr>
+    <w:r>
+      <w:t>SOC 5850 Policy Evaluation and Assessment</w:t>
+    </w:r>
+  </w:p>
+  <w:p>
+    <w:pPr>
+      <w:pStyle w:val="Header"/>
+      <w:rPr>
+        <w:b/>
+      </w:rPr>
+    </w:pPr>
+    <w:r>
+      <w:t xml:space="preserve">Lecture 4 on September 20, 2018 | Page </w:t>
     </w:r>
     <w:r>
       <w:rPr>
@@ -1002,8 +1161,8 @@
 </file>
 
 <file path=word/numbering.xml><?xml version="1.0" encoding="utf-8"?>
-<w:numbering xmlns:wpc="http://schemas.microsoft.com/office/word/2010/wordprocessingCanvas" xmlns:cx="http://schemas.microsoft.com/office/drawing/2014/chartex" xmlns:cx1="http://schemas.microsoft.com/office/drawing/2015/9/8/chartex" xmlns:cx2="http://schemas.microsoft.com/office/drawing/2015/10/21/chartex" xmlns:cx3="http://schemas.microsoft.com/office/drawing/2016/5/9/chartex" xmlns:cx4="http://schemas.microsoft.com/office/drawing/2016/5/10/chartex" xmlns:cx5="http://schemas.microsoft.com/office/drawing/2016/5/11/chartex" xmlns:mc="http://schemas.openxmlformats.org/markup-compatibility/2006" xmlns:o="urn:schemas-microsoft-com:office:office" xmlns:r="http://schemas.openxmlformats.org/officeDocument/2006/relationships" xmlns:m="http://schemas.openxmlformats.org/officeDocument/2006/math" xmlns:v="urn:schemas-microsoft-com:vml" xmlns:wp14="http://schemas.microsoft.com/office/word/2010/wordprocessingDrawing" xmlns:wp="http://schemas.openxmlformats.org/drawingml/2006/wordprocessingDrawing" xmlns:w10="urn:schemas-microsoft-com:office:word" xmlns:w="http://schemas.openxmlformats.org/wordprocessingml/2006/main" xmlns:w14="http://schemas.microsoft.com/office/word/2010/wordml" xmlns:w15="http://schemas.microsoft.com/office/word/2012/wordml" xmlns:w16se="http://schemas.microsoft.com/office/word/2015/wordml/symex" xmlns:wpg="http://schemas.microsoft.com/office/word/2010/wordprocessingGroup" xmlns:wpi="http://schemas.microsoft.com/office/word/2010/wordprocessingInk" xmlns:wne="http://schemas.microsoft.com/office/word/2006/wordml" xmlns:wps="http://schemas.microsoft.com/office/word/2010/wordprocessingShape" mc:Ignorable="w14 w15 w16se wp14">
-  <w:abstractNum w:abstractNumId="0" w15:restartNumberingAfterBreak="0">
+<w:numbering xmlns:wpc="http://schemas.microsoft.com/office/word/2010/wordprocessingCanvas" xmlns:mc="http://schemas.openxmlformats.org/markup-compatibility/2006" xmlns:o="urn:schemas-microsoft-com:office:office" xmlns:r="http://schemas.openxmlformats.org/officeDocument/2006/relationships" xmlns:m="http://schemas.openxmlformats.org/officeDocument/2006/math" xmlns:v="urn:schemas-microsoft-com:vml" xmlns:wp14="http://schemas.microsoft.com/office/word/2010/wordprocessingDrawing" xmlns:wp="http://schemas.openxmlformats.org/drawingml/2006/wordprocessingDrawing" xmlns:w10="urn:schemas-microsoft-com:office:word" xmlns:w="http://schemas.openxmlformats.org/wordprocessingml/2006/main" xmlns:w14="http://schemas.microsoft.com/office/word/2010/wordml" xmlns:wpg="http://schemas.microsoft.com/office/word/2010/wordprocessingGroup" xmlns:wpi="http://schemas.microsoft.com/office/word/2010/wordprocessingInk" xmlns:wne="http://schemas.microsoft.com/office/word/2006/wordml" xmlns:wps="http://schemas.microsoft.com/office/word/2010/wordprocessingShape" mc:Ignorable="w14 wp14">
+  <w:abstractNum w:abstractNumId="0">
     <w:nsid w:val="2DAF3D2B"/>
     <w:multiLevelType w:val="hybridMultilevel"/>
     <w:tmpl w:val="B6347A8C"/>
@@ -1116,7 +1275,7 @@
       </w:rPr>
     </w:lvl>
   </w:abstractNum>
-  <w:abstractNum w:abstractNumId="1" w15:restartNumberingAfterBreak="0">
+  <w:abstractNum w:abstractNumId="1">
     <w:nsid w:val="4A2A7188"/>
     <w:multiLevelType w:val="hybridMultilevel"/>
     <w:tmpl w:val="6F188A32"/>
@@ -1229,7 +1388,7 @@
       </w:rPr>
     </w:lvl>
   </w:abstractNum>
-  <w:abstractNum w:abstractNumId="2" w15:restartNumberingAfterBreak="0">
+  <w:abstractNum w:abstractNumId="2">
     <w:nsid w:val="5AB35118"/>
     <w:multiLevelType w:val="hybridMultilevel"/>
     <w:tmpl w:val="7F1483A6"/>
@@ -1342,7 +1501,7 @@
       </w:rPr>
     </w:lvl>
   </w:abstractNum>
-  <w:abstractNum w:abstractNumId="3" w15:restartNumberingAfterBreak="0">
+  <w:abstractNum w:abstractNumId="3">
     <w:nsid w:val="756A3171"/>
     <w:multiLevelType w:val="hybridMultilevel"/>
     <w:tmpl w:val="E11EC0D2"/>
@@ -1471,7 +1630,7 @@
 </file>
 
 <file path=word/styles.xml><?xml version="1.0" encoding="utf-8"?>
-<w:styles xmlns:mc="http://schemas.openxmlformats.org/markup-compatibility/2006" xmlns:r="http://schemas.openxmlformats.org/officeDocument/2006/relationships" xmlns:w="http://schemas.openxmlformats.org/wordprocessingml/2006/main" xmlns:w14="http://schemas.microsoft.com/office/word/2010/wordml" xmlns:w15="http://schemas.microsoft.com/office/word/2012/wordml" xmlns:w16se="http://schemas.microsoft.com/office/word/2015/wordml/symex" mc:Ignorable="w14 w15 w16se">
+<w:styles xmlns:mc="http://schemas.openxmlformats.org/markup-compatibility/2006" xmlns:r="http://schemas.openxmlformats.org/officeDocument/2006/relationships" xmlns:w="http://schemas.openxmlformats.org/wordprocessingml/2006/main" xmlns:w14="http://schemas.microsoft.com/office/word/2010/wordml" mc:Ignorable="w14">
   <w:docDefaults>
     <w:rPrDefault>
       <w:rPr>
@@ -1487,381 +1646,408 @@
       </w:pPr>
     </w:pPrDefault>
   </w:docDefaults>
-  <w:latentStyles w:defLockedState="0" w:defUIPriority="99" w:defSemiHidden="0" w:defUnhideWhenUsed="0" w:defQFormat="0" w:count="374">
-    <w:lsdException w:name="Normal" w:uiPriority="0" w:qFormat="1"/>
-    <w:lsdException w:name="heading 1" w:uiPriority="9" w:qFormat="1"/>
-    <w:lsdException w:name="heading 2" w:semiHidden="1" w:uiPriority="9" w:unhideWhenUsed="1" w:qFormat="1"/>
-    <w:lsdException w:name="heading 3" w:semiHidden="1" w:uiPriority="9" w:unhideWhenUsed="1" w:qFormat="1"/>
-    <w:lsdException w:name="heading 4" w:semiHidden="1" w:uiPriority="9" w:unhideWhenUsed="1" w:qFormat="1"/>
-    <w:lsdException w:name="heading 5" w:semiHidden="1" w:uiPriority="9" w:unhideWhenUsed="1" w:qFormat="1"/>
-    <w:lsdException w:name="heading 6" w:semiHidden="1" w:uiPriority="9" w:unhideWhenUsed="1" w:qFormat="1"/>
-    <w:lsdException w:name="heading 7" w:semiHidden="1" w:uiPriority="9" w:unhideWhenUsed="1" w:qFormat="1"/>
-    <w:lsdException w:name="heading 8" w:semiHidden="1" w:uiPriority="9" w:unhideWhenUsed="1" w:qFormat="1"/>
-    <w:lsdException w:name="heading 9" w:semiHidden="1" w:uiPriority="9" w:unhideWhenUsed="1" w:qFormat="1"/>
-    <w:lsdException w:name="index 1" w:semiHidden="1" w:unhideWhenUsed="1"/>
-    <w:lsdException w:name="index 2" w:semiHidden="1" w:unhideWhenUsed="1"/>
-    <w:lsdException w:name="index 3" w:semiHidden="1" w:unhideWhenUsed="1"/>
-    <w:lsdException w:name="index 4" w:semiHidden="1" w:unhideWhenUsed="1"/>
-    <w:lsdException w:name="index 5" w:semiHidden="1" w:unhideWhenUsed="1"/>
-    <w:lsdException w:name="index 6" w:semiHidden="1" w:unhideWhenUsed="1"/>
-    <w:lsdException w:name="index 7" w:semiHidden="1" w:unhideWhenUsed="1"/>
-    <w:lsdException w:name="index 8" w:semiHidden="1" w:unhideWhenUsed="1"/>
-    <w:lsdException w:name="index 9" w:semiHidden="1" w:unhideWhenUsed="1"/>
-    <w:lsdException w:name="toc 1" w:semiHidden="1" w:uiPriority="39" w:unhideWhenUsed="1"/>
-    <w:lsdException w:name="toc 2" w:semiHidden="1" w:uiPriority="39" w:unhideWhenUsed="1"/>
-    <w:lsdException w:name="toc 3" w:semiHidden="1" w:uiPriority="39" w:unhideWhenUsed="1"/>
-    <w:lsdException w:name="toc 4" w:semiHidden="1" w:uiPriority="39" w:unhideWhenUsed="1"/>
-    <w:lsdException w:name="toc 5" w:semiHidden="1" w:uiPriority="39" w:unhideWhenUsed="1"/>
-    <w:lsdException w:name="toc 6" w:semiHidden="1" w:uiPriority="39" w:unhideWhenUsed="1"/>
-    <w:lsdException w:name="toc 7" w:semiHidden="1" w:uiPriority="39" w:unhideWhenUsed="1"/>
-    <w:lsdException w:name="toc 8" w:semiHidden="1" w:uiPriority="39" w:unhideWhenUsed="1"/>
-    <w:lsdException w:name="toc 9" w:semiHidden="1" w:uiPriority="39" w:unhideWhenUsed="1"/>
-    <w:lsdException w:name="Normal Indent" w:semiHidden="1" w:unhideWhenUsed="1"/>
-    <w:lsdException w:name="footnote text" w:semiHidden="1" w:unhideWhenUsed="1"/>
-    <w:lsdException w:name="annotation text" w:semiHidden="1" w:unhideWhenUsed="1"/>
-    <w:lsdException w:name="header" w:semiHidden="1" w:unhideWhenUsed="1"/>
-    <w:lsdException w:name="footer" w:semiHidden="1" w:unhideWhenUsed="1"/>
-    <w:lsdException w:name="index heading" w:semiHidden="1" w:unhideWhenUsed="1"/>
-    <w:lsdException w:name="caption" w:semiHidden="1" w:uiPriority="35" w:unhideWhenUsed="1" w:qFormat="1"/>
-    <w:lsdException w:name="table of figures" w:semiHidden="1" w:unhideWhenUsed="1"/>
-    <w:lsdException w:name="envelope address" w:semiHidden="1" w:unhideWhenUsed="1"/>
-    <w:lsdException w:name="envelope return" w:semiHidden="1" w:unhideWhenUsed="1"/>
-    <w:lsdException w:name="footnote reference" w:semiHidden="1" w:unhideWhenUsed="1"/>
-    <w:lsdException w:name="annotation reference" w:semiHidden="1" w:unhideWhenUsed="1"/>
-    <w:lsdException w:name="line number" w:semiHidden="1" w:unhideWhenUsed="1"/>
-    <w:lsdException w:name="page number" w:semiHidden="1" w:unhideWhenUsed="1"/>
-    <w:lsdException w:name="endnote reference" w:semiHidden="1" w:unhideWhenUsed="1"/>
-    <w:lsdException w:name="endnote text" w:semiHidden="1" w:unhideWhenUsed="1"/>
-    <w:lsdException w:name="table of authorities" w:semiHidden="1" w:unhideWhenUsed="1"/>
-    <w:lsdException w:name="macro" w:semiHidden="1" w:unhideWhenUsed="1"/>
-    <w:lsdException w:name="toa heading" w:semiHidden="1" w:unhideWhenUsed="1"/>
-    <w:lsdException w:name="List" w:semiHidden="1" w:unhideWhenUsed="1"/>
-    <w:lsdException w:name="List Bullet" w:semiHidden="1" w:unhideWhenUsed="1"/>
-    <w:lsdException w:name="List Number" w:semiHidden="1" w:unhideWhenUsed="1"/>
-    <w:lsdException w:name="List 2" w:semiHidden="1" w:unhideWhenUsed="1"/>
-    <w:lsdException w:name="List 3" w:semiHidden="1" w:unhideWhenUsed="1"/>
-    <w:lsdException w:name="List 4" w:semiHidden="1" w:unhideWhenUsed="1"/>
-    <w:lsdException w:name="List 5" w:semiHidden="1" w:unhideWhenUsed="1"/>
-    <w:lsdException w:name="List Bullet 2" w:semiHidden="1" w:unhideWhenUsed="1"/>
-    <w:lsdException w:name="List Bullet 3" w:semiHidden="1" w:unhideWhenUsed="1"/>
-    <w:lsdException w:name="List Bullet 4" w:semiHidden="1" w:unhideWhenUsed="1"/>
-    <w:lsdException w:name="List Bullet 5" w:semiHidden="1" w:unhideWhenUsed="1"/>
-    <w:lsdException w:name="List Number 2" w:semiHidden="1" w:unhideWhenUsed="1"/>
-    <w:lsdException w:name="List Number 3" w:semiHidden="1" w:unhideWhenUsed="1"/>
-    <w:lsdException w:name="List Number 4" w:semiHidden="1" w:unhideWhenUsed="1"/>
-    <w:lsdException w:name="List Number 5" w:semiHidden="1" w:unhideWhenUsed="1"/>
-    <w:lsdException w:name="Title" w:uiPriority="10" w:qFormat="1"/>
-    <w:lsdException w:name="Closing" w:semiHidden="1" w:unhideWhenUsed="1"/>
-    <w:lsdException w:name="Signature" w:semiHidden="1" w:unhideWhenUsed="1"/>
-    <w:lsdException w:name="Default Paragraph Font" w:semiHidden="1" w:uiPriority="1" w:unhideWhenUsed="1"/>
-    <w:lsdException w:name="Body Text" w:semiHidden="1" w:unhideWhenUsed="1"/>
-    <w:lsdException w:name="Body Text Indent" w:semiHidden="1" w:unhideWhenUsed="1"/>
-    <w:lsdException w:name="List Continue" w:semiHidden="1" w:unhideWhenUsed="1"/>
-    <w:lsdException w:name="List Continue 2" w:semiHidden="1" w:unhideWhenUsed="1"/>
-    <w:lsdException w:name="List Continue 3" w:semiHidden="1" w:unhideWhenUsed="1"/>
-    <w:lsdException w:name="List Continue 4" w:semiHidden="1" w:unhideWhenUsed="1"/>
-    <w:lsdException w:name="List Continue 5" w:semiHidden="1" w:unhideWhenUsed="1"/>
-    <w:lsdException w:name="Message Header" w:semiHidden="1" w:unhideWhenUsed="1"/>
-    <w:lsdException w:name="Subtitle" w:uiPriority="11" w:qFormat="1"/>
-    <w:lsdException w:name="Salutation" w:semiHidden="1" w:unhideWhenUsed="1"/>
-    <w:lsdException w:name="Date" w:semiHidden="1" w:unhideWhenUsed="1"/>
-    <w:lsdException w:name="Body Text First Indent" w:semiHidden="1" w:unhideWhenUsed="1"/>
-    <w:lsdException w:name="Body Text First Indent 2" w:semiHidden="1" w:unhideWhenUsed="1"/>
-    <w:lsdException w:name="Note Heading" w:semiHidden="1" w:unhideWhenUsed="1"/>
-    <w:lsdException w:name="Body Text 2" w:semiHidden="1" w:unhideWhenUsed="1"/>
-    <w:lsdException w:name="Body Text 3" w:semiHidden="1" w:unhideWhenUsed="1"/>
-    <w:lsdException w:name="Body Text Indent 2" w:semiHidden="1" w:unhideWhenUsed="1"/>
-    <w:lsdException w:name="Body Text Indent 3" w:semiHidden="1" w:unhideWhenUsed="1"/>
-    <w:lsdException w:name="Block Text" w:semiHidden="1" w:unhideWhenUsed="1"/>
-    <w:lsdException w:name="Hyperlink" w:semiHidden="1" w:unhideWhenUsed="1"/>
-    <w:lsdException w:name="FollowedHyperlink" w:semiHidden="1" w:unhideWhenUsed="1"/>
-    <w:lsdException w:name="Strong" w:uiPriority="22" w:qFormat="1"/>
-    <w:lsdException w:name="Emphasis" w:uiPriority="20" w:qFormat="1"/>
-    <w:lsdException w:name="Document Map" w:semiHidden="1" w:unhideWhenUsed="1"/>
-    <w:lsdException w:name="Plain Text" w:semiHidden="1" w:unhideWhenUsed="1"/>
-    <w:lsdException w:name="E-mail Signature" w:semiHidden="1" w:unhideWhenUsed="1"/>
-    <w:lsdException w:name="HTML Top of Form" w:semiHidden="1" w:unhideWhenUsed="1"/>
-    <w:lsdException w:name="HTML Bottom of Form" w:semiHidden="1" w:unhideWhenUsed="1"/>
-    <w:lsdException w:name="Normal (Web)" w:semiHidden="1" w:unhideWhenUsed="1"/>
-    <w:lsdException w:name="HTML Acronym" w:semiHidden="1" w:unhideWhenUsed="1"/>
-    <w:lsdException w:name="HTML Address" w:semiHidden="1" w:unhideWhenUsed="1"/>
-    <w:lsdException w:name="HTML Cite" w:semiHidden="1" w:unhideWhenUsed="1"/>
-    <w:lsdException w:name="HTML Code" w:semiHidden="1" w:unhideWhenUsed="1"/>
-    <w:lsdException w:name="HTML Definition" w:semiHidden="1" w:unhideWhenUsed="1"/>
-    <w:lsdException w:name="HTML Keyboard" w:semiHidden="1" w:unhideWhenUsed="1"/>
-    <w:lsdException w:name="HTML Preformatted" w:semiHidden="1" w:unhideWhenUsed="1"/>
-    <w:lsdException w:name="HTML Sample" w:semiHidden="1" w:unhideWhenUsed="1"/>
-    <w:lsdException w:name="HTML Typewriter" w:semiHidden="1" w:unhideWhenUsed="1"/>
-    <w:lsdException w:name="HTML Variable" w:semiHidden="1" w:unhideWhenUsed="1"/>
-    <w:lsdException w:name="Normal Table" w:semiHidden="1" w:unhideWhenUsed="1"/>
-    <w:lsdException w:name="annotation subject" w:semiHidden="1" w:unhideWhenUsed="1"/>
-    <w:lsdException w:name="No List" w:semiHidden="1" w:unhideWhenUsed="1"/>
-    <w:lsdException w:name="Outline List 1" w:semiHidden="1" w:unhideWhenUsed="1"/>
-    <w:lsdException w:name="Outline List 2" w:semiHidden="1" w:unhideWhenUsed="1"/>
-    <w:lsdException w:name="Outline List 3" w:semiHidden="1" w:unhideWhenUsed="1"/>
-    <w:lsdException w:name="Table Simple 1" w:semiHidden="1" w:unhideWhenUsed="1"/>
-    <w:lsdException w:name="Table Simple 2" w:semiHidden="1" w:unhideWhenUsed="1"/>
-    <w:lsdException w:name="Table Simple 3" w:semiHidden="1" w:unhideWhenUsed="1"/>
-    <w:lsdException w:name="Table Classic 1" w:semiHidden="1" w:unhideWhenUsed="1"/>
-    <w:lsdException w:name="Table Classic 2" w:semiHidden="1" w:unhideWhenUsed="1"/>
-    <w:lsdException w:name="Table Classic 3" w:semiHidden="1" w:unhideWhenUsed="1"/>
-    <w:lsdException w:name="Table Classic 4" w:semiHidden="1" w:unhideWhenUsed="1"/>
-    <w:lsdException w:name="Table Colorful 1" w:semiHidden="1" w:unhideWhenUsed="1"/>
-    <w:lsdException w:name="Table Colorful 2" w:semiHidden="1" w:unhideWhenUsed="1"/>
-    <w:lsdException w:name="Table Colorful 3" w:semiHidden="1" w:unhideWhenUsed="1"/>
-    <w:lsdException w:name="Table Columns 1" w:semiHidden="1" w:unhideWhenUsed="1"/>
-    <w:lsdException w:name="Table Columns 2" w:semiHidden="1" w:unhideWhenUsed="1"/>
-    <w:lsdException w:name="Table Columns 3" w:semiHidden="1" w:unhideWhenUsed="1"/>
-    <w:lsdException w:name="Table Columns 4" w:semiHidden="1" w:unhideWhenUsed="1"/>
-    <w:lsdException w:name="Table Columns 5" w:semiHidden="1" w:unhideWhenUsed="1"/>
-    <w:lsdException w:name="Table Grid 1" w:semiHidden="1" w:unhideWhenUsed="1"/>
-    <w:lsdException w:name="Table Grid 2" w:semiHidden="1" w:unhideWhenUsed="1"/>
-    <w:lsdException w:name="Table Grid 3" w:semiHidden="1" w:unhideWhenUsed="1"/>
-    <w:lsdException w:name="Table Grid 4" w:semiHidden="1" w:unhideWhenUsed="1"/>
-    <w:lsdException w:name="Table Grid 5" w:semiHidden="1" w:unhideWhenUsed="1"/>
-    <w:lsdException w:name="Table Grid 6" w:semiHidden="1" w:unhideWhenUsed="1"/>
-    <w:lsdException w:name="Table Grid 7" w:semiHidden="1" w:unhideWhenUsed="1"/>
-    <w:lsdException w:name="Table Grid 8" w:semiHidden="1" w:unhideWhenUsed="1"/>
-    <w:lsdException w:name="Table List 1" w:semiHidden="1" w:unhideWhenUsed="1"/>
-    <w:lsdException w:name="Table List 2" w:semiHidden="1" w:unhideWhenUsed="1"/>
-    <w:lsdException w:name="Table List 3" w:semiHidden="1" w:unhideWhenUsed="1"/>
-    <w:lsdException w:name="Table List 4" w:semiHidden="1" w:unhideWhenUsed="1"/>
-    <w:lsdException w:name="Table List 5" w:semiHidden="1" w:unhideWhenUsed="1"/>
-    <w:lsdException w:name="Table List 6" w:semiHidden="1" w:unhideWhenUsed="1"/>
-    <w:lsdException w:name="Table List 7" w:semiHidden="1" w:unhideWhenUsed="1"/>
-    <w:lsdException w:name="Table List 8" w:semiHidden="1" w:unhideWhenUsed="1"/>
-    <w:lsdException w:name="Table 3D effects 1" w:semiHidden="1" w:unhideWhenUsed="1"/>
-    <w:lsdException w:name="Table 3D effects 2" w:semiHidden="1" w:unhideWhenUsed="1"/>
-    <w:lsdException w:name="Table 3D effects 3" w:semiHidden="1" w:unhideWhenUsed="1"/>
-    <w:lsdException w:name="Table Contemporary" w:semiHidden="1" w:unhideWhenUsed="1"/>
-    <w:lsdException w:name="Table Elegant" w:semiHidden="1" w:unhideWhenUsed="1"/>
-    <w:lsdException w:name="Table Professional" w:semiHidden="1" w:unhideWhenUsed="1"/>
-    <w:lsdException w:name="Table Subtle 1" w:semiHidden="1" w:unhideWhenUsed="1"/>
-    <w:lsdException w:name="Table Subtle 2" w:semiHidden="1" w:unhideWhenUsed="1"/>
-    <w:lsdException w:name="Table Web 1" w:semiHidden="1" w:unhideWhenUsed="1"/>
-    <w:lsdException w:name="Table Web 2" w:semiHidden="1" w:unhideWhenUsed="1"/>
-    <w:lsdException w:name="Table Web 3" w:semiHidden="1" w:unhideWhenUsed="1"/>
-    <w:lsdException w:name="Balloon Text" w:semiHidden="1" w:unhideWhenUsed="1"/>
-    <w:lsdException w:name="Table Grid" w:uiPriority="59"/>
-    <w:lsdException w:name="Table Theme" w:semiHidden="1" w:unhideWhenUsed="1"/>
-    <w:lsdException w:name="Placeholder Text" w:semiHidden="1"/>
-    <w:lsdException w:name="No Spacing" w:uiPriority="1" w:qFormat="1"/>
-    <w:lsdException w:name="Light Shading" w:uiPriority="60"/>
-    <w:lsdException w:name="Light List" w:uiPriority="61"/>
-    <w:lsdException w:name="Light Grid" w:uiPriority="62"/>
-    <w:lsdException w:name="Medium Shading 1" w:uiPriority="63"/>
-    <w:lsdException w:name="Medium Shading 2" w:uiPriority="64"/>
-    <w:lsdException w:name="Medium List 1" w:uiPriority="65"/>
-    <w:lsdException w:name="Medium List 2" w:uiPriority="66"/>
-    <w:lsdException w:name="Medium Grid 1" w:uiPriority="67"/>
-    <w:lsdException w:name="Medium Grid 2" w:uiPriority="68"/>
-    <w:lsdException w:name="Medium Grid 3" w:uiPriority="69"/>
-    <w:lsdException w:name="Dark List" w:uiPriority="70"/>
-    <w:lsdException w:name="Colorful Shading" w:uiPriority="71"/>
-    <w:lsdException w:name="Colorful List" w:uiPriority="72"/>
-    <w:lsdException w:name="Colorful Grid" w:uiPriority="73"/>
-    <w:lsdException w:name="Light Shading Accent 1" w:uiPriority="60"/>
-    <w:lsdException w:name="Light List Accent 1" w:uiPriority="61"/>
-    <w:lsdException w:name="Light Grid Accent 1" w:uiPriority="62"/>
-    <w:lsdException w:name="Medium Shading 1 Accent 1" w:uiPriority="63"/>
-    <w:lsdException w:name="Medium Shading 2 Accent 1" w:uiPriority="64"/>
-    <w:lsdException w:name="Medium List 1 Accent 1" w:uiPriority="65"/>
-    <w:lsdException w:name="Revision" w:semiHidden="1"/>
-    <w:lsdException w:name="List Paragraph" w:uiPriority="34" w:qFormat="1"/>
-    <w:lsdException w:name="Quote" w:uiPriority="29" w:qFormat="1"/>
-    <w:lsdException w:name="Intense Quote" w:uiPriority="30" w:qFormat="1"/>
-    <w:lsdException w:name="Medium List 2 Accent 1" w:uiPriority="66"/>
-    <w:lsdException w:name="Medium Grid 1 Accent 1" w:uiPriority="67"/>
-    <w:lsdException w:name="Medium Grid 2 Accent 1" w:uiPriority="68"/>
-    <w:lsdException w:name="Medium Grid 3 Accent 1" w:uiPriority="69"/>
-    <w:lsdException w:name="Dark List Accent 1" w:uiPriority="70"/>
-    <w:lsdException w:name="Colorful Shading Accent 1" w:uiPriority="71"/>
-    <w:lsdException w:name="Colorful List Accent 1" w:uiPriority="72"/>
-    <w:lsdException w:name="Colorful Grid Accent 1" w:uiPriority="73"/>
-    <w:lsdException w:name="Light Shading Accent 2" w:uiPriority="60"/>
-    <w:lsdException w:name="Light List Accent 2" w:uiPriority="61"/>
-    <w:lsdException w:name="Light Grid Accent 2" w:uiPriority="62"/>
-    <w:lsdException w:name="Medium Shading 1 Accent 2" w:uiPriority="63"/>
-    <w:lsdException w:name="Medium Shading 2 Accent 2" w:uiPriority="64"/>
-    <w:lsdException w:name="Medium List 1 Accent 2" w:uiPriority="65"/>
-    <w:lsdException w:name="Medium List 2 Accent 2" w:uiPriority="66"/>
-    <w:lsdException w:name="Medium Grid 1 Accent 2" w:uiPriority="67"/>
-    <w:lsdException w:name="Medium Grid 2 Accent 2" w:uiPriority="68"/>
-    <w:lsdException w:name="Medium Grid 3 Accent 2" w:uiPriority="69"/>
-    <w:lsdException w:name="Dark List Accent 2" w:uiPriority="70"/>
-    <w:lsdException w:name="Colorful Shading Accent 2" w:uiPriority="71"/>
-    <w:lsdException w:name="Colorful List Accent 2" w:uiPriority="72"/>
-    <w:lsdException w:name="Colorful Grid Accent 2" w:uiPriority="73"/>
-    <w:lsdException w:name="Light Shading Accent 3" w:uiPriority="60"/>
-    <w:lsdException w:name="Light List Accent 3" w:uiPriority="61"/>
-    <w:lsdException w:name="Light Grid Accent 3" w:uiPriority="62"/>
-    <w:lsdException w:name="Medium Shading 1 Accent 3" w:uiPriority="63"/>
-    <w:lsdException w:name="Medium Shading 2 Accent 3" w:uiPriority="64"/>
-    <w:lsdException w:name="Medium List 1 Accent 3" w:uiPriority="65"/>
-    <w:lsdException w:name="Medium List 2 Accent 3" w:uiPriority="66"/>
-    <w:lsdException w:name="Medium Grid 1 Accent 3" w:uiPriority="67"/>
-    <w:lsdException w:name="Medium Grid 2 Accent 3" w:uiPriority="68"/>
-    <w:lsdException w:name="Medium Grid 3 Accent 3" w:uiPriority="69"/>
-    <w:lsdException w:name="Dark List Accent 3" w:uiPriority="70"/>
-    <w:lsdException w:name="Colorful Shading Accent 3" w:uiPriority="71"/>
-    <w:lsdException w:name="Colorful List Accent 3" w:uiPriority="72"/>
-    <w:lsdException w:name="Colorful Grid Accent 3" w:uiPriority="73"/>
-    <w:lsdException w:name="Light Shading Accent 4" w:uiPriority="60"/>
-    <w:lsdException w:name="Light List Accent 4" w:uiPriority="61"/>
-    <w:lsdException w:name="Light Grid Accent 4" w:uiPriority="62"/>
-    <w:lsdException w:name="Medium Shading 1 Accent 4" w:uiPriority="63"/>
-    <w:lsdException w:name="Medium Shading 2 Accent 4" w:uiPriority="64"/>
-    <w:lsdException w:name="Medium List 1 Accent 4" w:uiPriority="65"/>
-    <w:lsdException w:name="Medium List 2 Accent 4" w:uiPriority="66"/>
-    <w:lsdException w:name="Medium Grid 1 Accent 4" w:uiPriority="67"/>
-    <w:lsdException w:name="Medium Grid 2 Accent 4" w:uiPriority="68"/>
-    <w:lsdException w:name="Medium Grid 3 Accent 4" w:uiPriority="69"/>
-    <w:lsdException w:name="Dark List Accent 4" w:uiPriority="70"/>
-    <w:lsdException w:name="Colorful Shading Accent 4" w:uiPriority="71"/>
-    <w:lsdException w:name="Colorful List Accent 4" w:uiPriority="72"/>
-    <w:lsdException w:name="Colorful Grid Accent 4" w:uiPriority="73"/>
-    <w:lsdException w:name="Light Shading Accent 5" w:uiPriority="60"/>
-    <w:lsdException w:name="Light List Accent 5" w:uiPriority="61"/>
-    <w:lsdException w:name="Light Grid Accent 5" w:uiPriority="62"/>
-    <w:lsdException w:name="Medium Shading 1 Accent 5" w:uiPriority="63"/>
-    <w:lsdException w:name="Medium Shading 2 Accent 5" w:uiPriority="64"/>
-    <w:lsdException w:name="Medium List 1 Accent 5" w:uiPriority="65"/>
-    <w:lsdException w:name="Medium List 2 Accent 5" w:uiPriority="66"/>
-    <w:lsdException w:name="Medium Grid 1 Accent 5" w:uiPriority="67"/>
-    <w:lsdException w:name="Medium Grid 2 Accent 5" w:uiPriority="68"/>
-    <w:lsdException w:name="Medium Grid 3 Accent 5" w:uiPriority="69"/>
-    <w:lsdException w:name="Dark List Accent 5" w:uiPriority="70"/>
-    <w:lsdException w:name="Colorful Shading Accent 5" w:uiPriority="71"/>
-    <w:lsdException w:name="Colorful List Accent 5" w:uiPriority="72"/>
-    <w:lsdException w:name="Colorful Grid Accent 5" w:uiPriority="73"/>
-    <w:lsdException w:name="Light Shading Accent 6" w:uiPriority="60"/>
-    <w:lsdException w:name="Light List Accent 6" w:uiPriority="61"/>
-    <w:lsdException w:name="Light Grid Accent 6" w:uiPriority="62"/>
-    <w:lsdException w:name="Medium Shading 1 Accent 6" w:uiPriority="63"/>
-    <w:lsdException w:name="Medium Shading 2 Accent 6" w:uiPriority="64"/>
-    <w:lsdException w:name="Medium List 1 Accent 6" w:uiPriority="65"/>
-    <w:lsdException w:name="Medium List 2 Accent 6" w:uiPriority="66"/>
-    <w:lsdException w:name="Medium Grid 1 Accent 6" w:uiPriority="67"/>
-    <w:lsdException w:name="Medium Grid 2 Accent 6" w:uiPriority="68"/>
-    <w:lsdException w:name="Medium Grid 3 Accent 6" w:uiPriority="69"/>
-    <w:lsdException w:name="Dark List Accent 6" w:uiPriority="70"/>
-    <w:lsdException w:name="Colorful Shading Accent 6" w:uiPriority="71"/>
-    <w:lsdException w:name="Colorful List Accent 6" w:uiPriority="72"/>
-    <w:lsdException w:name="Colorful Grid Accent 6" w:uiPriority="73"/>
-    <w:lsdException w:name="Subtle Emphasis" w:uiPriority="19" w:qFormat="1"/>
-    <w:lsdException w:name="Intense Emphasis" w:uiPriority="21" w:qFormat="1"/>
-    <w:lsdException w:name="Subtle Reference" w:uiPriority="31" w:qFormat="1"/>
-    <w:lsdException w:name="Intense Reference" w:uiPriority="32" w:qFormat="1"/>
-    <w:lsdException w:name="Book Title" w:uiPriority="33" w:qFormat="1"/>
-    <w:lsdException w:name="Bibliography" w:semiHidden="1" w:uiPriority="37" w:unhideWhenUsed="1"/>
-    <w:lsdException w:name="TOC Heading" w:semiHidden="1" w:uiPriority="39" w:unhideWhenUsed="1" w:qFormat="1"/>
-    <w:lsdException w:name="Plain Table 1" w:uiPriority="41"/>
-    <w:lsdException w:name="Plain Table 2" w:uiPriority="42"/>
-    <w:lsdException w:name="Plain Table 3" w:uiPriority="43"/>
-    <w:lsdException w:name="Plain Table 4" w:uiPriority="44"/>
-    <w:lsdException w:name="Plain Table 5" w:uiPriority="45"/>
-    <w:lsdException w:name="Grid Table Light" w:uiPriority="40"/>
-    <w:lsdException w:name="Grid Table 1 Light" w:uiPriority="46"/>
-    <w:lsdException w:name="Grid Table 2" w:uiPriority="47"/>
-    <w:lsdException w:name="Grid Table 3" w:uiPriority="48"/>
-    <w:lsdException w:name="Grid Table 4" w:uiPriority="49"/>
-    <w:lsdException w:name="Grid Table 5 Dark" w:uiPriority="50"/>
-    <w:lsdException w:name="Grid Table 6 Colorful" w:uiPriority="51"/>
-    <w:lsdException w:name="Grid Table 7 Colorful" w:uiPriority="52"/>
-    <w:lsdException w:name="Grid Table 1 Light Accent 1" w:uiPriority="46"/>
-    <w:lsdException w:name="Grid Table 2 Accent 1" w:uiPriority="47"/>
-    <w:lsdException w:name="Grid Table 3 Accent 1" w:uiPriority="48"/>
-    <w:lsdException w:name="Grid Table 4 Accent 1" w:uiPriority="49"/>
-    <w:lsdException w:name="Grid Table 5 Dark Accent 1" w:uiPriority="50"/>
-    <w:lsdException w:name="Grid Table 6 Colorful Accent 1" w:uiPriority="51"/>
-    <w:lsdException w:name="Grid Table 7 Colorful Accent 1" w:uiPriority="52"/>
-    <w:lsdException w:name="Grid Table 1 Light Accent 2" w:uiPriority="46"/>
-    <w:lsdException w:name="Grid Table 2 Accent 2" w:uiPriority="47"/>
-    <w:lsdException w:name="Grid Table 3 Accent 2" w:uiPriority="48"/>
-    <w:lsdException w:name="Grid Table 4 Accent 2" w:uiPriority="49"/>
-    <w:lsdException w:name="Grid Table 5 Dark Accent 2" w:uiPriority="50"/>
-    <w:lsdException w:name="Grid Table 6 Colorful Accent 2" w:uiPriority="51"/>
-    <w:lsdException w:name="Grid Table 7 Colorful Accent 2" w:uiPriority="52"/>
-    <w:lsdException w:name="Grid Table 1 Light Accent 3" w:uiPriority="46"/>
-    <w:lsdException w:name="Grid Table 2 Accent 3" w:uiPriority="47"/>
-    <w:lsdException w:name="Grid Table 3 Accent 3" w:uiPriority="48"/>
-    <w:lsdException w:name="Grid Table 4 Accent 3" w:uiPriority="49"/>
-    <w:lsdException w:name="Grid Table 5 Dark Accent 3" w:uiPriority="50"/>
-    <w:lsdException w:name="Grid Table 6 Colorful Accent 3" w:uiPriority="51"/>
-    <w:lsdException w:name="Grid Table 7 Colorful Accent 3" w:uiPriority="52"/>
-    <w:lsdException w:name="Grid Table 1 Light Accent 4" w:uiPriority="46"/>
-    <w:lsdException w:name="Grid Table 2 Accent 4" w:uiPriority="47"/>
-    <w:lsdException w:name="Grid Table 3 Accent 4" w:uiPriority="48"/>
-    <w:lsdException w:name="Grid Table 4 Accent 4" w:uiPriority="49"/>
-    <w:lsdException w:name="Grid Table 5 Dark Accent 4" w:uiPriority="50"/>
-    <w:lsdException w:name="Grid Table 6 Colorful Accent 4" w:uiPriority="51"/>
-    <w:lsdException w:name="Grid Table 7 Colorful Accent 4" w:uiPriority="52"/>
-    <w:lsdException w:name="Grid Table 1 Light Accent 5" w:uiPriority="46"/>
-    <w:lsdException w:name="Grid Table 2 Accent 5" w:uiPriority="47"/>
-    <w:lsdException w:name="Grid Table 3 Accent 5" w:uiPriority="48"/>
-    <w:lsdException w:name="Grid Table 4 Accent 5" w:uiPriority="49"/>
-    <w:lsdException w:name="Grid Table 5 Dark Accent 5" w:uiPriority="50"/>
-    <w:lsdException w:name="Grid Table 6 Colorful Accent 5" w:uiPriority="51"/>
-    <w:lsdException w:name="Grid Table 7 Colorful Accent 5" w:uiPriority="52"/>
-    <w:lsdException w:name="Grid Table 1 Light Accent 6" w:uiPriority="46"/>
-    <w:lsdException w:name="Grid Table 2 Accent 6" w:uiPriority="47"/>
-    <w:lsdException w:name="Grid Table 3 Accent 6" w:uiPriority="48"/>
-    <w:lsdException w:name="Grid Table 4 Accent 6" w:uiPriority="49"/>
-    <w:lsdException w:name="Grid Table 5 Dark Accent 6" w:uiPriority="50"/>
-    <w:lsdException w:name="Grid Table 6 Colorful Accent 6" w:uiPriority="51"/>
-    <w:lsdException w:name="Grid Table 7 Colorful Accent 6" w:uiPriority="52"/>
-    <w:lsdException w:name="List Table 1 Light" w:uiPriority="46"/>
-    <w:lsdException w:name="List Table 2" w:uiPriority="47"/>
-    <w:lsdException w:name="List Table 3" w:uiPriority="48"/>
-    <w:lsdException w:name="List Table 4" w:uiPriority="49"/>
-    <w:lsdException w:name="List Table 5 Dark" w:uiPriority="50"/>
-    <w:lsdException w:name="List Table 6 Colorful" w:uiPriority="51"/>
-    <w:lsdException w:name="List Table 7 Colorful" w:uiPriority="52"/>
-    <w:lsdException w:name="List Table 1 Light Accent 1" w:uiPriority="46"/>
-    <w:lsdException w:name="List Table 2 Accent 1" w:uiPriority="47"/>
-    <w:lsdException w:name="List Table 3 Accent 1" w:uiPriority="48"/>
-    <w:lsdException w:name="List Table 4 Accent 1" w:uiPriority="49"/>
-    <w:lsdException w:name="List Table 5 Dark Accent 1" w:uiPriority="50"/>
-    <w:lsdException w:name="List Table 6 Colorful Accent 1" w:uiPriority="51"/>
-    <w:lsdException w:name="List Table 7 Colorful Accent 1" w:uiPriority="52"/>
-    <w:lsdException w:name="List Table 1 Light Accent 2" w:uiPriority="46"/>
-    <w:lsdException w:name="List Table 2 Accent 2" w:uiPriority="47"/>
-    <w:lsdException w:name="List Table 3 Accent 2" w:uiPriority="48"/>
-    <w:lsdException w:name="List Table 4 Accent 2" w:uiPriority="49"/>
-    <w:lsdException w:name="List Table 5 Dark Accent 2" w:uiPriority="50"/>
-    <w:lsdException w:name="List Table 6 Colorful Accent 2" w:uiPriority="51"/>
-    <w:lsdException w:name="List Table 7 Colorful Accent 2" w:uiPriority="52"/>
-    <w:lsdException w:name="List Table 1 Light Accent 3" w:uiPriority="46"/>
-    <w:lsdException w:name="List Table 2 Accent 3" w:uiPriority="47"/>
-    <w:lsdException w:name="List Table 3 Accent 3" w:uiPriority="48"/>
-    <w:lsdException w:name="List Table 4 Accent 3" w:uiPriority="49"/>
-    <w:lsdException w:name="List Table 5 Dark Accent 3" w:uiPriority="50"/>
-    <w:lsdException w:name="List Table 6 Colorful Accent 3" w:uiPriority="51"/>
-    <w:lsdException w:name="List Table 7 Colorful Accent 3" w:uiPriority="52"/>
-    <w:lsdException w:name="List Table 1 Light Accent 4" w:uiPriority="46"/>
-    <w:lsdException w:name="List Table 2 Accent 4" w:uiPriority="47"/>
-    <w:lsdException w:name="List Table 3 Accent 4" w:uiPriority="48"/>
-    <w:lsdException w:name="List Table 4 Accent 4" w:uiPriority="49"/>
-    <w:lsdException w:name="List Table 5 Dark Accent 4" w:uiPriority="50"/>
-    <w:lsdException w:name="List Table 6 Colorful Accent 4" w:uiPriority="51"/>
-    <w:lsdException w:name="List Table 7 Colorful Accent 4" w:uiPriority="52"/>
-    <w:lsdException w:name="List Table 1 Light Accent 5" w:uiPriority="46"/>
-    <w:lsdException w:name="List Table 2 Accent 5" w:uiPriority="47"/>
-    <w:lsdException w:name="List Table 3 Accent 5" w:uiPriority="48"/>
-    <w:lsdException w:name="List Table 4 Accent 5" w:uiPriority="49"/>
-    <w:lsdException w:name="List Table 5 Dark Accent 5" w:uiPriority="50"/>
-    <w:lsdException w:name="List Table 6 Colorful Accent 5" w:uiPriority="51"/>
-    <w:lsdException w:name="List Table 7 Colorful Accent 5" w:uiPriority="52"/>
-    <w:lsdException w:name="List Table 1 Light Accent 6" w:uiPriority="46"/>
-    <w:lsdException w:name="List Table 2 Accent 6" w:uiPriority="47"/>
-    <w:lsdException w:name="List Table 3 Accent 6" w:uiPriority="48"/>
-    <w:lsdException w:name="List Table 4 Accent 6" w:uiPriority="49"/>
-    <w:lsdException w:name="List Table 5 Dark Accent 6" w:uiPriority="50"/>
-    <w:lsdException w:name="List Table 6 Colorful Accent 6" w:uiPriority="51"/>
-    <w:lsdException w:name="List Table 7 Colorful Accent 6" w:uiPriority="52"/>
-    <w:lsdException w:name="Mention" w:semiHidden="1" w:unhideWhenUsed="1"/>
-    <w:lsdException w:name="Smart Hyperlink" w:semiHidden="1" w:unhideWhenUsed="1"/>
-    <w:lsdException w:name="Hashtag" w:semiHidden="1" w:unhideWhenUsed="1"/>
+  <w:latentStyles w:defLockedState="0" w:defUIPriority="99" w:defSemiHidden="1" w:defUnhideWhenUsed="1" w:defQFormat="0" w:count="267">
+    <w:lsdException w:name="Normal" w:semiHidden="0" w:uiPriority="0" w:unhideWhenUsed="0" w:qFormat="1"/>
+    <w:lsdException w:name="heading 1" w:semiHidden="0" w:uiPriority="9" w:unhideWhenUsed="0" w:qFormat="1"/>
+    <w:lsdException w:name="heading 2" w:uiPriority="9" w:qFormat="1"/>
+    <w:lsdException w:name="heading 3" w:uiPriority="9" w:qFormat="1"/>
+    <w:lsdException w:name="heading 4" w:uiPriority="9" w:qFormat="1"/>
+    <w:lsdException w:name="heading 5" w:uiPriority="9" w:qFormat="1"/>
+    <w:lsdException w:name="heading 6" w:uiPriority="9" w:qFormat="1"/>
+    <w:lsdException w:name="heading 7" w:uiPriority="9" w:qFormat="1"/>
+    <w:lsdException w:name="heading 8" w:uiPriority="9" w:qFormat="1"/>
+    <w:lsdException w:name="heading 9" w:uiPriority="9" w:qFormat="1"/>
+    <w:lsdException w:name="toc 1" w:uiPriority="39"/>
+    <w:lsdException w:name="toc 2" w:uiPriority="39"/>
+    <w:lsdException w:name="toc 3" w:uiPriority="39"/>
+    <w:lsdException w:name="toc 4" w:uiPriority="39"/>
+    <w:lsdException w:name="toc 5" w:uiPriority="39"/>
+    <w:lsdException w:name="toc 6" w:uiPriority="39"/>
+    <w:lsdException w:name="toc 7" w:uiPriority="39"/>
+    <w:lsdException w:name="toc 8" w:uiPriority="39"/>
+    <w:lsdException w:name="toc 9" w:uiPriority="39"/>
+    <w:lsdException w:name="caption" w:uiPriority="35" w:qFormat="1"/>
+    <w:lsdException w:name="Title" w:semiHidden="0" w:uiPriority="10" w:unhideWhenUsed="0" w:qFormat="1"/>
+    <w:lsdException w:name="Default Paragraph Font" w:uiPriority="1"/>
+    <w:lsdException w:name="Subtitle" w:semiHidden="0" w:uiPriority="11" w:unhideWhenUsed="0" w:qFormat="1"/>
+    <w:lsdException w:name="Strong" w:semiHidden="0" w:uiPriority="22" w:unhideWhenUsed="0" w:qFormat="1"/>
+    <w:lsdException w:name="Emphasis" w:semiHidden="0" w:uiPriority="20" w:unhideWhenUsed="0" w:qFormat="1"/>
+    <w:lsdException w:name="Table Grid" w:semiHidden="0" w:uiPriority="59" w:unhideWhenUsed="0"/>
+    <w:lsdException w:name="Placeholder Text" w:unhideWhenUsed="0"/>
+    <w:lsdException w:name="No Spacing" w:semiHidden="0" w:uiPriority="1" w:unhideWhenUsed="0" w:qFormat="1"/>
+    <w:lsdException w:name="Light Shading" w:semiHidden="0" w:uiPriority="60" w:unhideWhenUsed="0"/>
+    <w:lsdException w:name="Light List" w:semiHidden="0" w:uiPriority="61" w:unhideWhenUsed="0"/>
+    <w:lsdException w:name="Light Grid" w:semiHidden="0" w:uiPriority="62" w:unhideWhenUsed="0"/>
+    <w:lsdException w:name="Medium Shading 1" w:semiHidden="0" w:uiPriority="63" w:unhideWhenUsed="0"/>
+    <w:lsdException w:name="Medium Shading 2" w:semiHidden="0" w:uiPriority="64" w:unhideWhenUsed="0"/>
+    <w:lsdException w:name="Medium List 1" w:semiHidden="0" w:uiPriority="65" w:unhideWhenUsed="0"/>
+    <w:lsdException w:name="Medium List 2" w:semiHidden="0" w:uiPriority="66" w:unhideWhenUsed="0"/>
+    <w:lsdException w:name="Medium Grid 1" w:semiHidden="0" w:uiPriority="67" w:unhideWhenUsed="0"/>
+    <w:lsdException w:name="Medium Grid 2" w:semiHidden="0" w:uiPriority="68" w:unhideWhenUsed="0"/>
+    <w:lsdException w:name="Medium Grid 3" w:semiHidden="0" w:uiPriority="69" w:unhideWhenUsed="0"/>
+    <w:lsdException w:name="Dark List" w:semiHidden="0" w:uiPriority="70" w:unhideWhenUsed="0"/>
+    <w:lsdException w:name="Colorful Shading" w:semiHidden="0" w:uiPriority="71" w:unhideWhenUsed="0"/>
+    <w:lsdException w:name="Colorful List" w:semiHidden="0" w:uiPriority="72" w:unhideWhenUsed="0"/>
+    <w:lsdException w:name="Colorful Grid" w:semiHidden="0" w:uiPriority="73" w:unhideWhenUsed="0"/>
+    <w:lsdException w:name="Light Shading Accent 1" w:semiHidden="0" w:uiPriority="60" w:unhideWhenUsed="0"/>
+    <w:lsdException w:name="Light List Accent 1" w:semiHidden="0" w:uiPriority="61" w:unhideWhenUsed="0"/>
+    <w:lsdException w:name="Light Grid Accent 1" w:semiHidden="0" w:uiPriority="62" w:unhideWhenUsed="0"/>
+    <w:lsdException w:name="Medium Shading 1 Accent 1" w:semiHidden="0" w:uiPriority="63" w:unhideWhenUsed="0"/>
+    <w:lsdException w:name="Medium Shading 2 Accent 1" w:semiHidden="0" w:uiPriority="64" w:unhideWhenUsed="0"/>
+    <w:lsdException w:name="Medium List 1 Accent 1" w:semiHidden="0" w:uiPriority="65" w:unhideWhenUsed="0"/>
+    <w:lsdException w:name="Revision" w:unhideWhenUsed="0"/>
+    <w:lsdException w:name="List Paragraph" w:semiHidden="0" w:uiPriority="34" w:unhideWhenUsed="0" w:qFormat="1"/>
+    <w:lsdException w:name="Quote" w:semiHidden="0" w:uiPriority="29" w:unhideWhenUsed="0" w:qFormat="1"/>
+    <w:lsdException w:name="Intense Quote" w:semiHidden="0" w:uiPriority="30" w:unhideWhenUsed="0" w:qFormat="1"/>
+    <w:lsdException w:name="Medium List 2 Accent 1" w:semiHidden="0" w:uiPriority="66" w:unhideWhenUsed="0"/>
+    <w:lsdException w:name="Medium Grid 1 Accent 1" w:semiHidden="0" w:uiPriority="67" w:unhideWhenUsed="0"/>
+    <w:lsdException w:name="Medium Grid 2 Accent 1" w:semiHidden="0" w:uiPriority="68" w:unhideWhenUsed="0"/>
+    <w:lsdException w:name="Medium Grid 3 Accent 1" w:semiHidden="0" w:uiPriority="69" w:unhideWhenUsed="0"/>
+    <w:lsdException w:name="Dark List Accent 1" w:semiHidden="0" w:uiPriority="70" w:unhideWhenUsed="0"/>
+    <w:lsdException w:name="Colorful Shading Accent 1" w:semiHidden="0" w:uiPriority="71" w:unhideWhenUsed="0"/>
+    <w:lsdException w:name="Colorful List Accent 1" w:semiHidden="0" w:uiPriority="72" w:unhideWhenUsed="0"/>
+    <w:lsdException w:name="Colorful Grid Accent 1" w:semiHidden="0" w:uiPriority="73" w:unhideWhenUsed="0"/>
+    <w:lsdException w:name="Light Shading Accent 2" w:semiHidden="0" w:uiPriority="60" w:unhideWhenUsed="0"/>
+    <w:lsdException w:name="Light List Accent 2" w:semiHidden="0" w:uiPriority="61" w:unhideWhenUsed="0"/>
+    <w:lsdException w:name="Light Grid Accent 2" w:semiHidden="0" w:uiPriority="62" w:unhideWhenUsed="0"/>
+    <w:lsdException w:name="Medium Shading 1 Accent 2" w:semiHidden="0" w:uiPriority="63" w:unhideWhenUsed="0"/>
+    <w:lsdException w:name="Medium Shading 2 Accent 2" w:semiHidden="0" w:uiPriority="64" w:unhideWhenUsed="0"/>
+    <w:lsdException w:name="Medium List 1 Accent 2" w:semiHidden="0" w:uiPriority="65" w:unhideWhenUsed="0"/>
+    <w:lsdException w:name="Medium List 2 Accent 2" w:semiHidden="0" w:uiPriority="66" w:unhideWhenUsed="0"/>
+    <w:lsdException w:name="Medium Grid 1 Accent 2" w:semiHidden="0" w:uiPriority="67" w:unhideWhenUsed="0"/>
+    <w:lsdException w:name="Medium Grid 2 Accent 2" w:semiHidden="0" w:uiPriority="68" w:unhideWhenUsed="0"/>
+    <w:lsdException w:name="Medium Grid 3 Accent 2" w:semiHidden="0" w:uiPriority="69" w:unhideWhenUsed="0"/>
+    <w:lsdException w:name="Dark List Accent 2" w:semiHidden="0" w:uiPriority="70" w:unhideWhenUsed="0"/>
+    <w:lsdException w:name="Colorful Shading Accent 2" w:semiHidden="0" w:uiPriority="71" w:unhideWhenUsed="0"/>
+    <w:lsdException w:name="Colorful List Accent 2" w:semiHidden="0" w:uiPriority="72" w:unhideWhenUsed="0"/>
+    <w:lsdException w:name="Colorful Grid Accent 2" w:semiHidden="0" w:uiPriority="73" w:unhideWhenUsed="0"/>
+    <w:lsdException w:name="Light Shading Accent 3" w:semiHidden="0" w:uiPriority="60" w:unhideWhenUsed="0"/>
+    <w:lsdException w:name="Light List Accent 3" w:semiHidden="0" w:uiPriority="61" w:unhideWhenUsed="0"/>
+    <w:lsdException w:name="Light Grid Accent 3" w:semiHidden="0" w:uiPriority="62" w:unhideWhenUsed="0"/>
+    <w:lsdException w:name="Medium Shading 1 Accent 3" w:semiHidden="0" w:uiPriority="63" w:unhideWhenUsed="0"/>
+    <w:lsdException w:name="Medium Shading 2 Accent 3" w:semiHidden="0" w:uiPriority="64" w:unhideWhenUsed="0"/>
+    <w:lsdException w:name="Medium List 1 Accent 3" w:semiHidden="0" w:uiPriority="65" w:unhideWhenUsed="0"/>
+    <w:lsdException w:name="Medium List 2 Accent 3" w:semiHidden="0" w:uiPriority="66" w:unhideWhenUsed="0"/>
+    <w:lsdException w:name="Medium Grid 1 Accent 3" w:semiHidden="0" w:uiPriority="67" w:unhideWhenUsed="0"/>
+    <w:lsdException w:name="Medium Grid 2 Accent 3" w:semiHidden="0" w:uiPriority="68" w:unhideWhenUsed="0"/>
+    <w:lsdException w:name="Medium Grid 3 Accent 3" w:semiHidden="0" w:uiPriority="69" w:unhideWhenUsed="0"/>
+    <w:lsdException w:name="Dark List Accent 3" w:semiHidden="0" w:uiPriority="70" w:unhideWhenUsed="0"/>
+    <w:lsdException w:name="Colorful Shading Accent 3" w:semiHidden="0" w:uiPriority="71" w:unhideWhenUsed="0"/>
+    <w:lsdException w:name="Colorful List Accent 3" w:semiHidden="0" w:uiPriority="72" w:unhideWhenUsed="0"/>
+    <w:lsdException w:name="Colorful Grid Accent 3" w:semiHidden="0" w:uiPriority="73" w:unhideWhenUsed="0"/>
+    <w:lsdException w:name="Light Shading Accent 4" w:semiHidden="0" w:uiPriority="60" w:unhideWhenUsed="0"/>
+    <w:lsdException w:name="Light List Accent 4" w:semiHidden="0" w:uiPriority="61" w:unhideWhenUsed="0"/>
+    <w:lsdException w:name="Light Grid Accent 4" w:semiHidden="0" w:uiPriority="62" w:unhideWhenUsed="0"/>
+    <w:lsdException w:name="Medium Shading 1 Accent 4" w:semiHidden="0" w:uiPriority="63" w:unhideWhenUsed="0"/>
+    <w:lsdException w:name="Medium Shading 2 Accent 4" w:semiHidden="0" w:uiPriority="64" w:unhideWhenUsed="0"/>
+    <w:lsdException w:name="Medium List 1 Accent 4" w:semiHidden="0" w:uiPriority="65" w:unhideWhenUsed="0"/>
+    <w:lsdException w:name="Medium List 2 Accent 4" w:semiHidden="0" w:uiPriority="66" w:unhideWhenUsed="0"/>
+    <w:lsdException w:name="Medium Grid 1 Accent 4" w:semiHidden="0" w:uiPriority="67" w:unhideWhenUsed="0"/>
+    <w:lsdException w:name="Medium Grid 2 Accent 4" w:semiHidden="0" w:uiPriority="68" w:unhideWhenUsed="0"/>
+    <w:lsdException w:name="Medium Grid 3 Accent 4" w:semiHidden="0" w:uiPriority="69" w:unhideWhenUsed="0"/>
+    <w:lsdException w:name="Dark List Accent 4" w:semiHidden="0" w:uiPriority="70" w:unhideWhenUsed="0"/>
+    <w:lsdException w:name="Colorful Shading Accent 4" w:semiHidden="0" w:uiPriority="71" w:unhideWhenUsed="0"/>
+    <w:lsdException w:name="Colorful List Accent 4" w:semiHidden="0" w:uiPriority="72" w:unhideWhenUsed="0"/>
+    <w:lsdException w:name="Colorful Grid Accent 4" w:semiHidden="0" w:uiPriority="73" w:unhideWhenUsed="0"/>
+    <w:lsdException w:name="Light Shading Accent 5" w:semiHidden="0" w:uiPriority="60" w:unhideWhenUsed="0"/>
+    <w:lsdException w:name="Light List Accent 5" w:semiHidden="0" w:uiPriority="61" w:unhideWhenUsed="0"/>
+    <w:lsdException w:name="Light Grid Accent 5" w:semiHidden="0" w:uiPriority="62" w:unhideWhenUsed="0"/>
+    <w:lsdException w:name="Medium Shading 1 Accent 5" w:semiHidden="0" w:uiPriority="63" w:unhideWhenUsed="0"/>
+    <w:lsdException w:name="Medium Shading 2 Accent 5" w:semiHidden="0" w:uiPriority="64" w:unhideWhenUsed="0"/>
+    <w:lsdException w:name="Medium List 1 Accent 5" w:semiHidden="0" w:uiPriority="65" w:unhideWhenUsed="0"/>
+    <w:lsdException w:name="Medium List 2 Accent 5" w:semiHidden="0" w:uiPriority="66" w:unhideWhenUsed="0"/>
+    <w:lsdException w:name="Medium Grid 1 Accent 5" w:semiHidden="0" w:uiPriority="67" w:unhideWhenUsed="0"/>
+    <w:lsdException w:name="Medium Grid 2 Accent 5" w:semiHidden="0" w:uiPriority="68" w:unhideWhenUsed="0"/>
+    <w:lsdException w:name="Medium Grid 3 Accent 5" w:semiHidden="0" w:uiPriority="69" w:unhideWhenUsed="0"/>
+    <w:lsdException w:name="Dark List Accent 5" w:semiHidden="0" w:uiPriority="70" w:unhideWhenUsed="0"/>
+    <w:lsdException w:name="Colorful Shading Accent 5" w:semiHidden="0" w:uiPriority="71" w:unhideWhenUsed="0"/>
+    <w:lsdException w:name="Colorful List Accent 5" w:semiHidden="0" w:uiPriority="72" w:unhideWhenUsed="0"/>
+    <w:lsdException w:name="Colorful Grid Accent 5" w:semiHidden="0" w:uiPriority="73" w:unhideWhenUsed="0"/>
+    <w:lsdException w:name="Light Shading Accent 6" w:semiHidden="0" w:uiPriority="60" w:unhideWhenUsed="0"/>
+    <w:lsdException w:name="Light List Accent 6" w:semiHidden="0" w:uiPriority="61" w:unhideWhenUsed="0"/>
+    <w:lsdException w:name="Light Grid Accent 6" w:semiHidden="0" w:uiPriority="62" w:unhideWhenUsed="0"/>
+    <w:lsdException w:name="Medium Shading 1 Accent 6" w:semiHidden="0" w:uiPriority="63" w:unhideWhenUsed="0"/>
+    <w:lsdException w:name="Medium Shading 2 Accent 6" w:semiHidden="0" w:uiPriority="64" w:unhideWhenUsed="0"/>
+    <w:lsdException w:name="Medium List 1 Accent 6" w:semiHidden="0" w:uiPriority="65" w:unhideWhenUsed="0"/>
+    <w:lsdException w:name="Medium List 2 Accent 6" w:semiHidden="0" w:uiPriority="66" w:unhideWhenUsed="0"/>
+    <w:lsdException w:name="Medium Grid 1 Accent 6" w:semiHidden="0" w:uiPriority="67" w:unhideWhenUsed="0"/>
+    <w:lsdException w:name="Medium Grid 2 Accent 6" w:semiHidden="0" w:uiPriority="68" w:unhideWhenUsed="0"/>
+    <w:lsdException w:name="Medium Grid 3 Accent 6" w:semiHidden="0" w:uiPriority="69" w:unhideWhenUsed="0"/>
+    <w:lsdException w:name="Dark List Accent 6" w:semiHidden="0" w:uiPriority="70" w:unhideWhenUsed="0"/>
+    <w:lsdException w:name="Colorful Shading Accent 6" w:semiHidden="0" w:uiPriority="71" w:unhideWhenUsed="0"/>
+    <w:lsdException w:name="Colorful List Accent 6" w:semiHidden="0" w:uiPriority="72" w:unhideWhenUsed="0"/>
+    <w:lsdException w:name="Colorful Grid Accent 6" w:semiHidden="0" w:uiPriority="73" w:unhideWhenUsed="0"/>
+    <w:lsdException w:name="Subtle Emphasis" w:semiHidden="0" w:uiPriority="19" w:unhideWhenUsed="0" w:qFormat="1"/>
+    <w:lsdException w:name="Intense Emphasis" w:semiHidden="0" w:uiPriority="21" w:unhideWhenUsed="0" w:qFormat="1"/>
+    <w:lsdException w:name="Subtle Reference" w:semiHidden="0" w:uiPriority="31" w:unhideWhenUsed="0" w:qFormat="1"/>
+    <w:lsdException w:name="Intense Reference" w:semiHidden="0" w:uiPriority="32" w:unhideWhenUsed="0" w:qFormat="1"/>
+    <w:lsdException w:name="Book Title" w:semiHidden="0" w:uiPriority="33" w:unhideWhenUsed="0" w:qFormat="1"/>
+    <w:lsdException w:name="Bibliography" w:uiPriority="37"/>
+    <w:lsdException w:name="TOC Heading" w:uiPriority="39" w:qFormat="1"/>
+  </w:latentStyles>
+  <w:style w:type="paragraph" w:default="1" w:styleId="Normal">
+    <w:name w:val="Normal"/>
+    <w:qFormat/>
+  </w:style>
+  <w:style w:type="character" w:default="1" w:styleId="DefaultParagraphFont">
+    <w:name w:val="Default Paragraph Font"/>
+    <w:uiPriority w:val="1"/>
+    <w:semiHidden/>
+    <w:unhideWhenUsed/>
+  </w:style>
+  <w:style w:type="table" w:default="1" w:styleId="TableNormal">
+    <w:name w:val="Normal Table"/>
+    <w:uiPriority w:val="99"/>
+    <w:semiHidden/>
+    <w:unhideWhenUsed/>
+    <w:tblPr>
+      <w:tblInd w:w="0" w:type="dxa"/>
+      <w:tblCellMar>
+        <w:top w:w="0" w:type="dxa"/>
+        <w:left w:w="108" w:type="dxa"/>
+        <w:bottom w:w="0" w:type="dxa"/>
+        <w:right w:w="108" w:type="dxa"/>
+      </w:tblCellMar>
+    </w:tblPr>
+  </w:style>
+  <w:style w:type="numbering" w:default="1" w:styleId="NoList">
+    <w:name w:val="No List"/>
+    <w:uiPriority w:val="99"/>
+    <w:semiHidden/>
+    <w:unhideWhenUsed/>
+  </w:style>
+  <w:style w:type="paragraph" w:styleId="Header">
+    <w:name w:val="header"/>
+    <w:basedOn w:val="Normal"/>
+    <w:link w:val="HeaderChar"/>
+    <w:uiPriority w:val="99"/>
+    <w:unhideWhenUsed/>
+    <w:rsid w:val="002061F8"/>
+    <w:pPr>
+      <w:tabs>
+        <w:tab w:val="center" w:pos="4680"/>
+        <w:tab w:val="right" w:pos="9360"/>
+      </w:tabs>
+      <w:spacing w:after="0" w:line="240" w:lineRule="auto"/>
+    </w:pPr>
+  </w:style>
+  <w:style w:type="character" w:customStyle="1" w:styleId="HeaderChar">
+    <w:name w:val="Header Char"/>
+    <w:basedOn w:val="DefaultParagraphFont"/>
+    <w:link w:val="Header"/>
+    <w:uiPriority w:val="99"/>
+    <w:rsid w:val="002061F8"/>
+  </w:style>
+  <w:style w:type="paragraph" w:styleId="Footer">
+    <w:name w:val="footer"/>
+    <w:basedOn w:val="Normal"/>
+    <w:link w:val="FooterChar"/>
+    <w:uiPriority w:val="99"/>
+    <w:unhideWhenUsed/>
+    <w:rsid w:val="002061F8"/>
+    <w:pPr>
+      <w:tabs>
+        <w:tab w:val="center" w:pos="4680"/>
+        <w:tab w:val="right" w:pos="9360"/>
+      </w:tabs>
+      <w:spacing w:after="0" w:line="240" w:lineRule="auto"/>
+    </w:pPr>
+  </w:style>
+  <w:style w:type="character" w:customStyle="1" w:styleId="FooterChar">
+    <w:name w:val="Footer Char"/>
+    <w:basedOn w:val="DefaultParagraphFont"/>
+    <w:link w:val="Footer"/>
+    <w:uiPriority w:val="99"/>
+    <w:rsid w:val="002061F8"/>
+  </w:style>
+  <w:style w:type="table" w:styleId="TableGrid">
+    <w:name w:val="Table Grid"/>
+    <w:basedOn w:val="TableNormal"/>
+    <w:uiPriority w:val="59"/>
+    <w:rsid w:val="005667DF"/>
+    <w:pPr>
+      <w:spacing w:after="0" w:line="240" w:lineRule="auto"/>
+    </w:pPr>
+    <w:tblPr>
+      <w:tblBorders>
+        <w:top w:val="single" w:sz="4" w:space="0" w:color="auto"/>
+        <w:left w:val="single" w:sz="4" w:space="0" w:color="auto"/>
+        <w:bottom w:val="single" w:sz="4" w:space="0" w:color="auto"/>
+        <w:right w:val="single" w:sz="4" w:space="0" w:color="auto"/>
+        <w:insideH w:val="single" w:sz="4" w:space="0" w:color="auto"/>
+        <w:insideV w:val="single" w:sz="4" w:space="0" w:color="auto"/>
+      </w:tblBorders>
+    </w:tblPr>
+  </w:style>
+  <w:style w:type="paragraph" w:styleId="ListParagraph">
+    <w:name w:val="List Paragraph"/>
+    <w:basedOn w:val="Normal"/>
+    <w:uiPriority w:val="34"/>
+    <w:qFormat/>
+    <w:rsid w:val="00A266CA"/>
+    <w:pPr>
+      <w:ind w:left="720"/>
+      <w:contextualSpacing/>
+    </w:pPr>
+  </w:style>
+</w:styles>
+</file>
+
+<file path=word/stylesWithEffects.xml><?xml version="1.0" encoding="utf-8"?>
+<w:styles xmlns:wpc="http://schemas.microsoft.com/office/word/2010/wordprocessingCanvas" xmlns:mc="http://schemas.openxmlformats.org/markup-compatibility/2006" xmlns:o="urn:schemas-microsoft-com:office:office" xmlns:r="http://schemas.openxmlformats.org/officeDocument/2006/relationships" xmlns:m="http://schemas.openxmlformats.org/officeDocument/2006/math" xmlns:v="urn:schemas-microsoft-com:vml" xmlns:wp14="http://schemas.microsoft.com/office/word/2010/wordprocessingDrawing" xmlns:wp="http://schemas.openxmlformats.org/drawingml/2006/wordprocessingDrawing" xmlns:w10="urn:schemas-microsoft-com:office:word" xmlns:w="http://schemas.openxmlformats.org/wordprocessingml/2006/main" xmlns:w14="http://schemas.microsoft.com/office/word/2010/wordml" xmlns:wpg="http://schemas.microsoft.com/office/word/2010/wordprocessingGroup" xmlns:wpi="http://schemas.microsoft.com/office/word/2010/wordprocessingInk" xmlns:wne="http://schemas.microsoft.com/office/word/2006/wordml" xmlns:wps="http://schemas.microsoft.com/office/word/2010/wordprocessingShape" mc:Ignorable="w14 wp14">
+  <w:docDefaults>
+    <w:rPrDefault>
+      <w:rPr>
+        <w:rFonts w:asciiTheme="minorHAnsi" w:eastAsiaTheme="minorHAnsi" w:hAnsiTheme="minorHAnsi" w:cstheme="minorBidi"/>
+        <w:sz w:val="22"/>
+        <w:szCs w:val="22"/>
+        <w:lang w:val="en-US" w:eastAsia="en-US" w:bidi="ar-SA"/>
+      </w:rPr>
+    </w:rPrDefault>
+    <w:pPrDefault>
+      <w:pPr>
+        <w:spacing w:after="200" w:line="276" w:lineRule="auto"/>
+      </w:pPr>
+    </w:pPrDefault>
+  </w:docDefaults>
+  <w:latentStyles w:defLockedState="0" w:defUIPriority="99" w:defSemiHidden="1" w:defUnhideWhenUsed="1" w:defQFormat="0" w:count="267">
+    <w:lsdException w:name="Normal" w:semiHidden="0" w:uiPriority="0" w:unhideWhenUsed="0" w:qFormat="1"/>
+    <w:lsdException w:name="heading 1" w:semiHidden="0" w:uiPriority="9" w:unhideWhenUsed="0" w:qFormat="1"/>
+    <w:lsdException w:name="heading 2" w:uiPriority="9" w:qFormat="1"/>
+    <w:lsdException w:name="heading 3" w:uiPriority="9" w:qFormat="1"/>
+    <w:lsdException w:name="heading 4" w:uiPriority="9" w:qFormat="1"/>
+    <w:lsdException w:name="heading 5" w:uiPriority="9" w:qFormat="1"/>
+    <w:lsdException w:name="heading 6" w:uiPriority="9" w:qFormat="1"/>
+    <w:lsdException w:name="heading 7" w:uiPriority="9" w:qFormat="1"/>
+    <w:lsdException w:name="heading 8" w:uiPriority="9" w:qFormat="1"/>
+    <w:lsdException w:name="heading 9" w:uiPriority="9" w:qFormat="1"/>
+    <w:lsdException w:name="toc 1" w:uiPriority="39"/>
+    <w:lsdException w:name="toc 2" w:uiPriority="39"/>
+    <w:lsdException w:name="toc 3" w:uiPriority="39"/>
+    <w:lsdException w:name="toc 4" w:uiPriority="39"/>
+    <w:lsdException w:name="toc 5" w:uiPriority="39"/>
+    <w:lsdException w:name="toc 6" w:uiPriority="39"/>
+    <w:lsdException w:name="toc 7" w:uiPriority="39"/>
+    <w:lsdException w:name="toc 8" w:uiPriority="39"/>
+    <w:lsdException w:name="toc 9" w:uiPriority="39"/>
+    <w:lsdException w:name="caption" w:uiPriority="35" w:qFormat="1"/>
+    <w:lsdException w:name="Title" w:semiHidden="0" w:uiPriority="10" w:unhideWhenUsed="0" w:qFormat="1"/>
+    <w:lsdException w:name="Default Paragraph Font" w:uiPriority="1"/>
+    <w:lsdException w:name="Subtitle" w:semiHidden="0" w:uiPriority="11" w:unhideWhenUsed="0" w:qFormat="1"/>
+    <w:lsdException w:name="Strong" w:semiHidden="0" w:uiPriority="22" w:unhideWhenUsed="0" w:qFormat="1"/>
+    <w:lsdException w:name="Emphasis" w:semiHidden="0" w:uiPriority="20" w:unhideWhenUsed="0" w:qFormat="1"/>
+    <w:lsdException w:name="Table Grid" w:semiHidden="0" w:uiPriority="59" w:unhideWhenUsed="0"/>
+    <w:lsdException w:name="Placeholder Text" w:unhideWhenUsed="0"/>
+    <w:lsdException w:name="No Spacing" w:semiHidden="0" w:uiPriority="1" w:unhideWhenUsed="0" w:qFormat="1"/>
+    <w:lsdException w:name="Light Shading" w:semiHidden="0" w:uiPriority="60" w:unhideWhenUsed="0"/>
+    <w:lsdException w:name="Light List" w:semiHidden="0" w:uiPriority="61" w:unhideWhenUsed="0"/>
+    <w:lsdException w:name="Light Grid" w:semiHidden="0" w:uiPriority="62" w:unhideWhenUsed="0"/>
+    <w:lsdException w:name="Medium Shading 1" w:semiHidden="0" w:uiPriority="63" w:unhideWhenUsed="0"/>
+    <w:lsdException w:name="Medium Shading 2" w:semiHidden="0" w:uiPriority="64" w:unhideWhenUsed="0"/>
+    <w:lsdException w:name="Medium List 1" w:semiHidden="0" w:uiPriority="65" w:unhideWhenUsed="0"/>
+    <w:lsdException w:name="Medium List 2" w:semiHidden="0" w:uiPriority="66" w:unhideWhenUsed="0"/>
+    <w:lsdException w:name="Medium Grid 1" w:semiHidden="0" w:uiPriority="67" w:unhideWhenUsed="0"/>
+    <w:lsdException w:name="Medium Grid 2" w:semiHidden="0" w:uiPriority="68" w:unhideWhenUsed="0"/>
+    <w:lsdException w:name="Medium Grid 3" w:semiHidden="0" w:uiPriority="69" w:unhideWhenUsed="0"/>
+    <w:lsdException w:name="Dark List" w:semiHidden="0" w:uiPriority="70" w:unhideWhenUsed="0"/>
+    <w:lsdException w:name="Colorful Shading" w:semiHidden="0" w:uiPriority="71" w:unhideWhenUsed="0"/>
+    <w:lsdException w:name="Colorful List" w:semiHidden="0" w:uiPriority="72" w:unhideWhenUsed="0"/>
+    <w:lsdException w:name="Colorful Grid" w:semiHidden="0" w:uiPriority="73" w:unhideWhenUsed="0"/>
+    <w:lsdException w:name="Light Shading Accent 1" w:semiHidden="0" w:uiPriority="60" w:unhideWhenUsed="0"/>
+    <w:lsdException w:name="Light List Accent 1" w:semiHidden="0" w:uiPriority="61" w:unhideWhenUsed="0"/>
+    <w:lsdException w:name="Light Grid Accent 1" w:semiHidden="0" w:uiPriority="62" w:unhideWhenUsed="0"/>
+    <w:lsdException w:name="Medium Shading 1 Accent 1" w:semiHidden="0" w:uiPriority="63" w:unhideWhenUsed="0"/>
+    <w:lsdException w:name="Medium Shading 2 Accent 1" w:semiHidden="0" w:uiPriority="64" w:unhideWhenUsed="0"/>
+    <w:lsdException w:name="Medium List 1 Accent 1" w:semiHidden="0" w:uiPriority="65" w:unhideWhenUsed="0"/>
+    <w:lsdException w:name="Revision" w:unhideWhenUsed="0"/>
+    <w:lsdException w:name="List Paragraph" w:semiHidden="0" w:uiPriority="34" w:unhideWhenUsed="0" w:qFormat="1"/>
+    <w:lsdException w:name="Quote" w:semiHidden="0" w:uiPriority="29" w:unhideWhenUsed="0" w:qFormat="1"/>
+    <w:lsdException w:name="Intense Quote" w:semiHidden="0" w:uiPriority="30" w:unhideWhenUsed="0" w:qFormat="1"/>
+    <w:lsdException w:name="Medium List 2 Accent 1" w:semiHidden="0" w:uiPriority="66" w:unhideWhenUsed="0"/>
+    <w:lsdException w:name="Medium Grid 1 Accent 1" w:semiHidden="0" w:uiPriority="67" w:unhideWhenUsed="0"/>
+    <w:lsdException w:name="Medium Grid 2 Accent 1" w:semiHidden="0" w:uiPriority="68" w:unhideWhenUsed="0"/>
+    <w:lsdException w:name="Medium Grid 3 Accent 1" w:semiHidden="0" w:uiPriority="69" w:unhideWhenUsed="0"/>
+    <w:lsdException w:name="Dark List Accent 1" w:semiHidden="0" w:uiPriority="70" w:unhideWhenUsed="0"/>
+    <w:lsdException w:name="Colorful Shading Accent 1" w:semiHidden="0" w:uiPriority="71" w:unhideWhenUsed="0"/>
+    <w:lsdException w:name="Colorful List Accent 1" w:semiHidden="0" w:uiPriority="72" w:unhideWhenUsed="0"/>
+    <w:lsdException w:name="Colorful Grid Accent 1" w:semiHidden="0" w:uiPriority="73" w:unhideWhenUsed="0"/>
+    <w:lsdException w:name="Light Shading Accent 2" w:semiHidden="0" w:uiPriority="60" w:unhideWhenUsed="0"/>
+    <w:lsdException w:name="Light List Accent 2" w:semiHidden="0" w:uiPriority="61" w:unhideWhenUsed="0"/>
+    <w:lsdException w:name="Light Grid Accent 2" w:semiHidden="0" w:uiPriority="62" w:unhideWhenUsed="0"/>
+    <w:lsdException w:name="Medium Shading 1 Accent 2" w:semiHidden="0" w:uiPriority="63" w:unhideWhenUsed="0"/>
+    <w:lsdException w:name="Medium Shading 2 Accent 2" w:semiHidden="0" w:uiPriority="64" w:unhideWhenUsed="0"/>
+    <w:lsdException w:name="Medium List 1 Accent 2" w:semiHidden="0" w:uiPriority="65" w:unhideWhenUsed="0"/>
+    <w:lsdException w:name="Medium List 2 Accent 2" w:semiHidden="0" w:uiPriority="66" w:unhideWhenUsed="0"/>
+    <w:lsdException w:name="Medium Grid 1 Accent 2" w:semiHidden="0" w:uiPriority="67" w:unhideWhenUsed="0"/>
+    <w:lsdException w:name="Medium Grid 2 Accent 2" w:semiHidden="0" w:uiPriority="68" w:unhideWhenUsed="0"/>
+    <w:lsdException w:name="Medium Grid 3 Accent 2" w:semiHidden="0" w:uiPriority="69" w:unhideWhenUsed="0"/>
+    <w:lsdException w:name="Dark List Accent 2" w:semiHidden="0" w:uiPriority="70" w:unhideWhenUsed="0"/>
+    <w:lsdException w:name="Colorful Shading Accent 2" w:semiHidden="0" w:uiPriority="71" w:unhideWhenUsed="0"/>
+    <w:lsdException w:name="Colorful List Accent 2" w:semiHidden="0" w:uiPriority="72" w:unhideWhenUsed="0"/>
+    <w:lsdException w:name="Colorful Grid Accent 2" w:semiHidden="0" w:uiPriority="73" w:unhideWhenUsed="0"/>
+    <w:lsdException w:name="Light Shading Accent 3" w:semiHidden="0" w:uiPriority="60" w:unhideWhenUsed="0"/>
+    <w:lsdException w:name="Light List Accent 3" w:semiHidden="0" w:uiPriority="61" w:unhideWhenUsed="0"/>
+    <w:lsdException w:name="Light Grid Accent 3" w:semiHidden="0" w:uiPriority="62" w:unhideWhenUsed="0"/>
+    <w:lsdException w:name="Medium Shading 1 Accent 3" w:semiHidden="0" w:uiPriority="63" w:unhideWhenUsed="0"/>
+    <w:lsdException w:name="Medium Shading 2 Accent 3" w:semiHidden="0" w:uiPriority="64" w:unhideWhenUsed="0"/>
+    <w:lsdException w:name="Medium List 1 Accent 3" w:semiHidden="0" w:uiPriority="65" w:unhideWhenUsed="0"/>
+    <w:lsdException w:name="Medium List 2 Accent 3" w:semiHidden="0" w:uiPriority="66" w:unhideWhenUsed="0"/>
+    <w:lsdException w:name="Medium Grid 1 Accent 3" w:semiHidden="0" w:uiPriority="67" w:unhideWhenUsed="0"/>
+    <w:lsdException w:name="Medium Grid 2 Accent 3" w:semiHidden="0" w:uiPriority="68" w:unhideWhenUsed="0"/>
+    <w:lsdException w:name="Medium Grid 3 Accent 3" w:semiHidden="0" w:uiPriority="69" w:unhideWhenUsed="0"/>
+    <w:lsdException w:name="Dark List Accent 3" w:semiHidden="0" w:uiPriority="70" w:unhideWhenUsed="0"/>
+    <w:lsdException w:name="Colorful Shading Accent 3" w:semiHidden="0" w:uiPriority="71" w:unhideWhenUsed="0"/>
+    <w:lsdException w:name="Colorful List Accent 3" w:semiHidden="0" w:uiPriority="72" w:unhideWhenUsed="0"/>
+    <w:lsdException w:name="Colorful Grid Accent 3" w:semiHidden="0" w:uiPriority="73" w:unhideWhenUsed="0"/>
+    <w:lsdException w:name="Light Shading Accent 4" w:semiHidden="0" w:uiPriority="60" w:unhideWhenUsed="0"/>
+    <w:lsdException w:name="Light List Accent 4" w:semiHidden="0" w:uiPriority="61" w:unhideWhenUsed="0"/>
+    <w:lsdException w:name="Light Grid Accent 4" w:semiHidden="0" w:uiPriority="62" w:unhideWhenUsed="0"/>
+    <w:lsdException w:name="Medium Shading 1 Accent 4" w:semiHidden="0" w:uiPriority="63" w:unhideWhenUsed="0"/>
+    <w:lsdException w:name="Medium Shading 2 Accent 4" w:semiHidden="0" w:uiPriority="64" w:unhideWhenUsed="0"/>
+    <w:lsdException w:name="Medium List 1 Accent 4" w:semiHidden="0" w:uiPriority="65" w:unhideWhenUsed="0"/>
+    <w:lsdException w:name="Medium List 2 Accent 4" w:semiHidden="0" w:uiPriority="66" w:unhideWhenUsed="0"/>
+    <w:lsdException w:name="Medium Grid 1 Accent 4" w:semiHidden="0" w:uiPriority="67" w:unhideWhenUsed="0"/>
+    <w:lsdException w:name="Medium Grid 2 Accent 4" w:semiHidden="0" w:uiPriority="68" w:unhideWhenUsed="0"/>
+    <w:lsdException w:name="Medium Grid 3 Accent 4" w:semiHidden="0" w:uiPriority="69" w:unhideWhenUsed="0"/>
+    <w:lsdException w:name="Dark List Accent 4" w:semiHidden="0" w:uiPriority="70" w:unhideWhenUsed="0"/>
+    <w:lsdException w:name="Colorful Shading Accent 4" w:semiHidden="0" w:uiPriority="71" w:unhideWhenUsed="0"/>
+    <w:lsdException w:name="Colorful List Accent 4" w:semiHidden="0" w:uiPriority="72" w:unhideWhenUsed="0"/>
+    <w:lsdException w:name="Colorful Grid Accent 4" w:semiHidden="0" w:uiPriority="73" w:unhideWhenUsed="0"/>
+    <w:lsdException w:name="Light Shading Accent 5" w:semiHidden="0" w:uiPriority="60" w:unhideWhenUsed="0"/>
+    <w:lsdException w:name="Light List Accent 5" w:semiHidden="0" w:uiPriority="61" w:unhideWhenUsed="0"/>
+    <w:lsdException w:name="Light Grid Accent 5" w:semiHidden="0" w:uiPriority="62" w:unhideWhenUsed="0"/>
+    <w:lsdException w:name="Medium Shading 1 Accent 5" w:semiHidden="0" w:uiPriority="63" w:unhideWhenUsed="0"/>
+    <w:lsdException w:name="Medium Shading 2 Accent 5" w:semiHidden="0" w:uiPriority="64" w:unhideWhenUsed="0"/>
+    <w:lsdException w:name="Medium List 1 Accent 5" w:semiHidden="0" w:uiPriority="65" w:unhideWhenUsed="0"/>
+    <w:lsdException w:name="Medium List 2 Accent 5" w:semiHidden="0" w:uiPriority="66" w:unhideWhenUsed="0"/>
+    <w:lsdException w:name="Medium Grid 1 Accent 5" w:semiHidden="0" w:uiPriority="67" w:unhideWhenUsed="0"/>
+    <w:lsdException w:name="Medium Grid 2 Accent 5" w:semiHidden="0" w:uiPriority="68" w:unhideWhenUsed="0"/>
+    <w:lsdException w:name="Medium Grid 3 Accent 5" w:semiHidden="0" w:uiPriority="69" w:unhideWhenUsed="0"/>
+    <w:lsdException w:name="Dark List Accent 5" w:semiHidden="0" w:uiPriority="70" w:unhideWhenUsed="0"/>
+    <w:lsdException w:name="Colorful Shading Accent 5" w:semiHidden="0" w:uiPriority="71" w:unhideWhenUsed="0"/>
+    <w:lsdException w:name="Colorful List Accent 5" w:semiHidden="0" w:uiPriority="72" w:unhideWhenUsed="0"/>
+    <w:lsdException w:name="Colorful Grid Accent 5" w:semiHidden="0" w:uiPriority="73" w:unhideWhenUsed="0"/>
+    <w:lsdException w:name="Light Shading Accent 6" w:semiHidden="0" w:uiPriority="60" w:unhideWhenUsed="0"/>
+    <w:lsdException w:name="Light List Accent 6" w:semiHidden="0" w:uiPriority="61" w:unhideWhenUsed="0"/>
+    <w:lsdException w:name="Light Grid Accent 6" w:semiHidden="0" w:uiPriority="62" w:unhideWhenUsed="0"/>
+    <w:lsdException w:name="Medium Shading 1 Accent 6" w:semiHidden="0" w:uiPriority="63" w:unhideWhenUsed="0"/>
+    <w:lsdException w:name="Medium Shading 2 Accent 6" w:semiHidden="0" w:uiPriority="64" w:unhideWhenUsed="0"/>
+    <w:lsdException w:name="Medium List 1 Accent 6" w:semiHidden="0" w:uiPriority="65" w:unhideWhenUsed="0"/>
+    <w:lsdException w:name="Medium List 2 Accent 6" w:semiHidden="0" w:uiPriority="66" w:unhideWhenUsed="0"/>
+    <w:lsdException w:name="Medium Grid 1 Accent 6" w:semiHidden="0" w:uiPriority="67" w:unhideWhenUsed="0"/>
+    <w:lsdException w:name="Medium Grid 2 Accent 6" w:semiHidden="0" w:uiPriority="68" w:unhideWhenUsed="0"/>
+    <w:lsdException w:name="Medium Grid 3 Accent 6" w:semiHidden="0" w:uiPriority="69" w:unhideWhenUsed="0"/>
+    <w:lsdException w:name="Dark List Accent 6" w:semiHidden="0" w:uiPriority="70" w:unhideWhenUsed="0"/>
+    <w:lsdException w:name="Colorful Shading Accent 6" w:semiHidden="0" w:uiPriority="71" w:unhideWhenUsed="0"/>
+    <w:lsdException w:name="Colorful List Accent 6" w:semiHidden="0" w:uiPriority="72" w:unhideWhenUsed="0"/>
+    <w:lsdException w:name="Colorful Grid Accent 6" w:semiHidden="0" w:uiPriority="73" w:unhideWhenUsed="0"/>
+    <w:lsdException w:name="Subtle Emphasis" w:semiHidden="0" w:uiPriority="19" w:unhideWhenUsed="0" w:qFormat="1"/>
+    <w:lsdException w:name="Intense Emphasis" w:semiHidden="0" w:uiPriority="21" w:unhideWhenUsed="0" w:qFormat="1"/>
+    <w:lsdException w:name="Subtle Reference" w:semiHidden="0" w:uiPriority="31" w:unhideWhenUsed="0" w:qFormat="1"/>
+    <w:lsdException w:name="Intense Reference" w:semiHidden="0" w:uiPriority="32" w:unhideWhenUsed="0" w:qFormat="1"/>
+    <w:lsdException w:name="Book Title" w:semiHidden="0" w:uiPriority="33" w:unhideWhenUsed="0" w:qFormat="1"/>
+    <w:lsdException w:name="Bibliography" w:uiPriority="37"/>
+    <w:lsdException w:name="TOC Heading" w:uiPriority="39" w:qFormat="1"/>
   </w:latentStyles>
   <w:style w:type="paragraph" w:default="1" w:styleId="Normal">
     <w:name w:val="Normal"/>

</xml_diff>

<commit_message>
Notes for Lecture 09
</commit_message>
<xml_diff>
--- a/Notes/SOC5850_Notes_Lectures.docx
+++ b/Notes/SOC5850_Notes_Lectures.docx
@@ -1267,8 +1267,6 @@
       <w:pPr>
         <w:spacing w:after="0"/>
       </w:pPr>
-      <w:bookmarkStart w:id="0" w:name="_GoBack"/>
-      <w:bookmarkEnd w:id="0"/>
       <w:r>
         <w:lastRenderedPageBreak/>
         <w:t>The difference between performance measurement and program evalu</w:t>
@@ -2242,10 +2240,141 @@
     <w:p>
       <w:pPr>
         <w:spacing w:after="0"/>
-      </w:pPr>
+        <w:sectPr>
+          <w:headerReference w:type="default" r:id="rId15"/>
+          <w:pgSz w:w="12240" w:h="15840"/>
+          <w:pgMar w:top="1440" w:right="1440" w:bottom="1440" w:left="1440" w:header="720" w:footer="720" w:gutter="0"/>
+          <w:pgNumType w:start="1"/>
+          <w:cols w:space="720"/>
+          <w:docGrid w:linePitch="360"/>
+        </w:sectPr>
+      </w:pPr>
+    </w:p>
+    <w:p>
+      <w:pPr>
+        <w:spacing w:after="0"/>
+      </w:pPr>
+      <w:r>
+        <w:lastRenderedPageBreak/>
+        <w:t xml:space="preserve">Class </w:t>
+      </w:r>
+      <w:r>
+        <w:t>Mini-Project</w:t>
+      </w:r>
+    </w:p>
+    <w:p>
+      <w:pPr>
+        <w:pStyle w:val="ListParagraph"/>
+        <w:numPr>
+          <w:ilvl w:val="0"/>
+          <w:numId w:val="16"/>
+        </w:numPr>
+        <w:spacing w:after="0"/>
+      </w:pPr>
+      <w:r>
+        <w:t xml:space="preserve">Data collection from participants </w:t>
+      </w:r>
+    </w:p>
+    <w:p>
+      <w:pPr>
+        <w:pStyle w:val="ListParagraph"/>
+        <w:numPr>
+          <w:ilvl w:val="1"/>
+          <w:numId w:val="16"/>
+        </w:numPr>
+        <w:spacing w:after="0"/>
+      </w:pPr>
+      <w:r>
+        <w:t>At regular group meeting on November 17, 2018</w:t>
+      </w:r>
+    </w:p>
+    <w:p>
+      <w:pPr>
+        <w:pStyle w:val="ListParagraph"/>
+        <w:numPr>
+          <w:ilvl w:val="1"/>
+          <w:numId w:val="16"/>
+        </w:numPr>
+        <w:spacing w:after="0"/>
+      </w:pPr>
+      <w:r>
+        <w:t>Administer questionnaire (e.g., 1 page) first</w:t>
+      </w:r>
+    </w:p>
+    <w:p>
+      <w:pPr>
+        <w:pStyle w:val="ListParagraph"/>
+        <w:numPr>
+          <w:ilvl w:val="1"/>
+          <w:numId w:val="16"/>
+        </w:numPr>
+        <w:spacing w:after="0"/>
+      </w:pPr>
+      <w:r>
+        <w:t>In person interview (in small focus groups)</w:t>
+      </w:r>
+    </w:p>
+    <w:p>
+      <w:pPr>
+        <w:pStyle w:val="ListParagraph"/>
+        <w:numPr>
+          <w:ilvl w:val="0"/>
+          <w:numId w:val="16"/>
+        </w:numPr>
+        <w:spacing w:after="0"/>
+      </w:pPr>
+      <w:r>
+        <w:t>Data collection from mentors</w:t>
+      </w:r>
+    </w:p>
+    <w:p>
+      <w:pPr>
+        <w:pStyle w:val="ListParagraph"/>
+        <w:numPr>
+          <w:ilvl w:val="1"/>
+          <w:numId w:val="16"/>
+        </w:numPr>
+        <w:spacing w:after="0"/>
+      </w:pPr>
+      <w:r>
+        <w:t>In person during class session if they are available</w:t>
+      </w:r>
+    </w:p>
+    <w:p>
+      <w:pPr>
+        <w:pStyle w:val="ListParagraph"/>
+        <w:numPr>
+          <w:ilvl w:val="1"/>
+          <w:numId w:val="16"/>
+        </w:numPr>
+        <w:spacing w:after="0"/>
+      </w:pPr>
+      <w:r>
+        <w:t>Otherwise phone interviews</w:t>
+      </w:r>
+    </w:p>
+    <w:p>
+      <w:pPr>
+        <w:pStyle w:val="ListParagraph"/>
+        <w:numPr>
+          <w:ilvl w:val="0"/>
+          <w:numId w:val="16"/>
+        </w:numPr>
+        <w:spacing w:after="0"/>
+      </w:pPr>
+      <w:r>
+        <w:t>Request attendance records for meetings</w:t>
+      </w:r>
+    </w:p>
+    <w:p>
+      <w:pPr>
+        <w:spacing w:after="0"/>
+      </w:pPr>
+      <w:bookmarkStart w:id="0" w:name="_GoBack"/>
+      <w:bookmarkEnd w:id="0"/>
     </w:p>
     <w:sectPr>
-      <w:headerReference w:type="default" r:id="rId15"/>
+      <w:headerReference w:type="default" r:id="rId16"/>
       <w:pgSz w:w="12240" w:h="15840"/>
       <w:pgMar w:top="1440" w:right="1440" w:bottom="1440" w:left="1440" w:header="720" w:footer="720" w:gutter="0"/>
       <w:pgNumType w:start="1"/>
@@ -3019,6 +3148,100 @@
         <w:b/>
         <w:noProof/>
       </w:rPr>
+      <w:t>2</w:t>
+    </w:r>
+    <w:r>
+      <w:rPr>
+        <w:b/>
+      </w:rPr>
+      <w:fldChar w:fldCharType="end"/>
+    </w:r>
+    <w:r>
+      <w:t xml:space="preserve"> of </w:t>
+    </w:r>
+    <w:r>
+      <w:rPr>
+        <w:b/>
+      </w:rPr>
+      <w:fldChar w:fldCharType="begin"/>
+    </w:r>
+    <w:r>
+      <w:rPr>
+        <w:b/>
+      </w:rPr>
+      <w:instrText xml:space="preserve"> SECTIONPAGES   \* MERGEFORMAT </w:instrText>
+    </w:r>
+    <w:r>
+      <w:rPr>
+        <w:b/>
+      </w:rPr>
+      <w:fldChar w:fldCharType="separate"/>
+    </w:r>
+    <w:r>
+      <w:rPr>
+        <w:b/>
+        <w:noProof/>
+      </w:rPr>
+      <w:t>2</w:t>
+    </w:r>
+    <w:r>
+      <w:rPr>
+        <w:b/>
+      </w:rPr>
+      <w:fldChar w:fldCharType="end"/>
+    </w:r>
+  </w:p>
+  <w:p>
+    <w:pPr>
+      <w:pStyle w:val="Header"/>
+    </w:pPr>
+  </w:p>
+</w:hdr>
+</file>
+
+<file path=word/header9.xml><?xml version="1.0" encoding="utf-8"?>
+<w:hdr xmlns:wpc="http://schemas.microsoft.com/office/word/2010/wordprocessingCanvas" xmlns:mc="http://schemas.openxmlformats.org/markup-compatibility/2006" xmlns:o="urn:schemas-microsoft-com:office:office" xmlns:r="http://schemas.openxmlformats.org/officeDocument/2006/relationships" xmlns:m="http://schemas.openxmlformats.org/officeDocument/2006/math" xmlns:v="urn:schemas-microsoft-com:vml" xmlns:wp14="http://schemas.microsoft.com/office/word/2010/wordprocessingDrawing" xmlns:wp="http://schemas.openxmlformats.org/drawingml/2006/wordprocessingDrawing" xmlns:w10="urn:schemas-microsoft-com:office:word" xmlns:w="http://schemas.openxmlformats.org/wordprocessingml/2006/main" xmlns:w14="http://schemas.microsoft.com/office/word/2010/wordml" xmlns:wpg="http://schemas.microsoft.com/office/word/2010/wordprocessingGroup" xmlns:wpi="http://schemas.microsoft.com/office/word/2010/wordprocessingInk" xmlns:wne="http://schemas.microsoft.com/office/word/2006/wordml" xmlns:wps="http://schemas.microsoft.com/office/word/2010/wordprocessingShape" mc:Ignorable="w14 wp14">
+  <w:p>
+    <w:pPr>
+      <w:pStyle w:val="Header"/>
+    </w:pPr>
+    <w:r>
+      <w:t>SOC 5850 Policy Evaluation and Assessment</w:t>
+    </w:r>
+  </w:p>
+  <w:p>
+    <w:pPr>
+      <w:pStyle w:val="Header"/>
+      <w:rPr>
+        <w:b/>
+      </w:rPr>
+    </w:pPr>
+    <w:r>
+      <w:t xml:space="preserve">Lecture 9 on October 25, 2018 | Page </w:t>
+    </w:r>
+    <w:r>
+      <w:rPr>
+        <w:b/>
+      </w:rPr>
+      <w:fldChar w:fldCharType="begin"/>
+    </w:r>
+    <w:r>
+      <w:rPr>
+        <w:b/>
+      </w:rPr>
+      <w:instrText xml:space="preserve"> PAGE  \* Arabic  \* MERGEFORMAT </w:instrText>
+    </w:r>
+    <w:r>
+      <w:rPr>
+        <w:b/>
+      </w:rPr>
+      <w:fldChar w:fldCharType="separate"/>
+    </w:r>
+    <w:r>
+      <w:rPr>
+        <w:b/>
+        <w:noProof/>
+      </w:rPr>
       <w:t>1</w:t>
     </w:r>
     <w:r>
@@ -3053,7 +3276,7 @@
         <w:b/>
         <w:noProof/>
       </w:rPr>
-      <w:t>2</w:t>
+      <w:t>1</w:t>
     </w:r>
     <w:r>
       <w:rPr>
@@ -3611,6 +3834,119 @@
     </w:lvl>
   </w:abstractNum>
   <w:abstractNum w:abstractNumId="5">
+    <w:nsid w:val="214514E7"/>
+    <w:multiLevelType w:val="hybridMultilevel"/>
+    <w:tmpl w:val="4C7E0694"/>
+    <w:lvl w:ilvl="0" w:tplc="04090001">
+      <w:start w:val="1"/>
+      <w:numFmt w:val="bullet"/>
+      <w:lvlText w:val=""/>
+      <w:lvlJc w:val="left"/>
+      <w:pPr>
+        <w:ind w:left="720" w:hanging="360"/>
+      </w:pPr>
+      <w:rPr>
+        <w:rFonts w:ascii="Symbol" w:hAnsi="Symbol" w:hint="default"/>
+      </w:rPr>
+    </w:lvl>
+    <w:lvl w:ilvl="1" w:tplc="04090003">
+      <w:start w:val="1"/>
+      <w:numFmt w:val="bullet"/>
+      <w:lvlText w:val="o"/>
+      <w:lvlJc w:val="left"/>
+      <w:pPr>
+        <w:ind w:left="1440" w:hanging="360"/>
+      </w:pPr>
+      <w:rPr>
+        <w:rFonts w:ascii="Courier New" w:hAnsi="Courier New" w:cs="Courier New" w:hint="default"/>
+      </w:rPr>
+    </w:lvl>
+    <w:lvl w:ilvl="2" w:tplc="04090005" w:tentative="1">
+      <w:start w:val="1"/>
+      <w:numFmt w:val="bullet"/>
+      <w:lvlText w:val=""/>
+      <w:lvlJc w:val="left"/>
+      <w:pPr>
+        <w:ind w:left="2160" w:hanging="360"/>
+      </w:pPr>
+      <w:rPr>
+        <w:rFonts w:ascii="Wingdings" w:hAnsi="Wingdings" w:hint="default"/>
+      </w:rPr>
+    </w:lvl>
+    <w:lvl w:ilvl="3" w:tplc="04090001" w:tentative="1">
+      <w:start w:val="1"/>
+      <w:numFmt w:val="bullet"/>
+      <w:lvlText w:val=""/>
+      <w:lvlJc w:val="left"/>
+      <w:pPr>
+        <w:ind w:left="2880" w:hanging="360"/>
+      </w:pPr>
+      <w:rPr>
+        <w:rFonts w:ascii="Symbol" w:hAnsi="Symbol" w:hint="default"/>
+      </w:rPr>
+    </w:lvl>
+    <w:lvl w:ilvl="4" w:tplc="04090003" w:tentative="1">
+      <w:start w:val="1"/>
+      <w:numFmt w:val="bullet"/>
+      <w:lvlText w:val="o"/>
+      <w:lvlJc w:val="left"/>
+      <w:pPr>
+        <w:ind w:left="3600" w:hanging="360"/>
+      </w:pPr>
+      <w:rPr>
+        <w:rFonts w:ascii="Courier New" w:hAnsi="Courier New" w:cs="Courier New" w:hint="default"/>
+      </w:rPr>
+    </w:lvl>
+    <w:lvl w:ilvl="5" w:tplc="04090005" w:tentative="1">
+      <w:start w:val="1"/>
+      <w:numFmt w:val="bullet"/>
+      <w:lvlText w:val=""/>
+      <w:lvlJc w:val="left"/>
+      <w:pPr>
+        <w:ind w:left="4320" w:hanging="360"/>
+      </w:pPr>
+      <w:rPr>
+        <w:rFonts w:ascii="Wingdings" w:hAnsi="Wingdings" w:hint="default"/>
+      </w:rPr>
+    </w:lvl>
+    <w:lvl w:ilvl="6" w:tplc="04090001" w:tentative="1">
+      <w:start w:val="1"/>
+      <w:numFmt w:val="bullet"/>
+      <w:lvlText w:val=""/>
+      <w:lvlJc w:val="left"/>
+      <w:pPr>
+        <w:ind w:left="5040" w:hanging="360"/>
+      </w:pPr>
+      <w:rPr>
+        <w:rFonts w:ascii="Symbol" w:hAnsi="Symbol" w:hint="default"/>
+      </w:rPr>
+    </w:lvl>
+    <w:lvl w:ilvl="7" w:tplc="04090003" w:tentative="1">
+      <w:start w:val="1"/>
+      <w:numFmt w:val="bullet"/>
+      <w:lvlText w:val="o"/>
+      <w:lvlJc w:val="left"/>
+      <w:pPr>
+        <w:ind w:left="5760" w:hanging="360"/>
+      </w:pPr>
+      <w:rPr>
+        <w:rFonts w:ascii="Courier New" w:hAnsi="Courier New" w:cs="Courier New" w:hint="default"/>
+      </w:rPr>
+    </w:lvl>
+    <w:lvl w:ilvl="8" w:tplc="04090005" w:tentative="1">
+      <w:start w:val="1"/>
+      <w:numFmt w:val="bullet"/>
+      <w:lvlText w:val=""/>
+      <w:lvlJc w:val="left"/>
+      <w:pPr>
+        <w:ind w:left="6480" w:hanging="360"/>
+      </w:pPr>
+      <w:rPr>
+        <w:rFonts w:ascii="Wingdings" w:hAnsi="Wingdings" w:hint="default"/>
+      </w:rPr>
+    </w:lvl>
+  </w:abstractNum>
+  <w:abstractNum w:abstractNumId="6">
     <w:nsid w:val="2DAF3D2B"/>
     <w:multiLevelType w:val="hybridMultilevel"/>
     <w:tmpl w:val="B6347A8C"/>
@@ -3723,7 +4059,7 @@
       </w:rPr>
     </w:lvl>
   </w:abstractNum>
-  <w:abstractNum w:abstractNumId="6">
+  <w:abstractNum w:abstractNumId="7">
     <w:nsid w:val="44884C69"/>
     <w:multiLevelType w:val="hybridMultilevel"/>
     <w:tmpl w:val="37FC28CE"/>
@@ -3836,7 +4172,7 @@
       </w:rPr>
     </w:lvl>
   </w:abstractNum>
-  <w:abstractNum w:abstractNumId="7">
+  <w:abstractNum w:abstractNumId="8">
     <w:nsid w:val="4A2A7188"/>
     <w:multiLevelType w:val="hybridMultilevel"/>
     <w:tmpl w:val="6F188A32"/>
@@ -3949,7 +4285,7 @@
       </w:rPr>
     </w:lvl>
   </w:abstractNum>
-  <w:abstractNum w:abstractNumId="8">
+  <w:abstractNum w:abstractNumId="9">
     <w:nsid w:val="4B454A54"/>
     <w:multiLevelType w:val="hybridMultilevel"/>
     <w:tmpl w:val="68064A42"/>
@@ -4062,7 +4398,7 @@
       </w:rPr>
     </w:lvl>
   </w:abstractNum>
-  <w:abstractNum w:abstractNumId="9">
+  <w:abstractNum w:abstractNumId="10">
     <w:nsid w:val="5AB35118"/>
     <w:multiLevelType w:val="hybridMultilevel"/>
     <w:tmpl w:val="22FEB05A"/>
@@ -4175,7 +4511,7 @@
       </w:rPr>
     </w:lvl>
   </w:abstractNum>
-  <w:abstractNum w:abstractNumId="10">
+  <w:abstractNum w:abstractNumId="11">
     <w:nsid w:val="6A504116"/>
     <w:multiLevelType w:val="hybridMultilevel"/>
     <w:tmpl w:val="4F9A5CD8"/>
@@ -4261,7 +4597,7 @@
       </w:pPr>
     </w:lvl>
   </w:abstractNum>
-  <w:abstractNum w:abstractNumId="11">
+  <w:abstractNum w:abstractNumId="12">
     <w:nsid w:val="6B2A73DA"/>
     <w:multiLevelType w:val="hybridMultilevel"/>
     <w:tmpl w:val="9A647270"/>
@@ -4374,7 +4710,7 @@
       </w:rPr>
     </w:lvl>
   </w:abstractNum>
-  <w:abstractNum w:abstractNumId="12">
+  <w:abstractNum w:abstractNumId="13">
     <w:nsid w:val="75602428"/>
     <w:multiLevelType w:val="hybridMultilevel"/>
     <w:tmpl w:val="9F60A814"/>
@@ -4487,7 +4823,7 @@
       </w:rPr>
     </w:lvl>
   </w:abstractNum>
-  <w:abstractNum w:abstractNumId="13">
+  <w:abstractNum w:abstractNumId="14">
     <w:nsid w:val="756A3171"/>
     <w:multiLevelType w:val="hybridMultilevel"/>
     <w:tmpl w:val="E11EC0D2"/>
@@ -4600,7 +4936,7 @@
       </w:rPr>
     </w:lvl>
   </w:abstractNum>
-  <w:abstractNum w:abstractNumId="14">
+  <w:abstractNum w:abstractNumId="15">
     <w:nsid w:val="7D9B7344"/>
     <w:multiLevelType w:val="hybridMultilevel"/>
     <w:tmpl w:val="B1101FFE"/>
@@ -4714,22 +5050,22 @@
     </w:lvl>
   </w:abstractNum>
   <w:num w:numId="1">
-    <w:abstractNumId w:val="5"/>
+    <w:abstractNumId w:val="6"/>
   </w:num>
   <w:num w:numId="2">
-    <w:abstractNumId w:val="13"/>
+    <w:abstractNumId w:val="14"/>
   </w:num>
   <w:num w:numId="3">
-    <w:abstractNumId w:val="9"/>
+    <w:abstractNumId w:val="10"/>
   </w:num>
   <w:num w:numId="4">
-    <w:abstractNumId w:val="7"/>
+    <w:abstractNumId w:val="8"/>
   </w:num>
   <w:num w:numId="5">
     <w:abstractNumId w:val="1"/>
   </w:num>
   <w:num w:numId="6">
-    <w:abstractNumId w:val="12"/>
+    <w:abstractNumId w:val="13"/>
   </w:num>
   <w:num w:numId="7">
     <w:abstractNumId w:val="0"/>
@@ -4741,22 +5077,25 @@
     <w:abstractNumId w:val="2"/>
   </w:num>
   <w:num w:numId="10">
-    <w:abstractNumId w:val="14"/>
+    <w:abstractNumId w:val="15"/>
   </w:num>
   <w:num w:numId="11">
     <w:abstractNumId w:val="3"/>
   </w:num>
   <w:num w:numId="12">
-    <w:abstractNumId w:val="10"/>
+    <w:abstractNumId w:val="11"/>
   </w:num>
   <w:num w:numId="13">
-    <w:abstractNumId w:val="11"/>
+    <w:abstractNumId w:val="12"/>
   </w:num>
   <w:num w:numId="14">
-    <w:abstractNumId w:val="6"/>
+    <w:abstractNumId w:val="7"/>
   </w:num>
   <w:num w:numId="15">
-    <w:abstractNumId w:val="8"/>
+    <w:abstractNumId w:val="9"/>
+  </w:num>
+  <w:num w:numId="16">
+    <w:abstractNumId w:val="5"/>
   </w:num>
 </w:numbering>
 </file>

</xml_diff>

<commit_message>
Notes for Lecture 10
</commit_message>
<xml_diff>
--- a/Notes/SOC5850_Notes_Lectures.docx
+++ b/Notes/SOC5850_Notes_Lectures.docx
@@ -2388,6 +2388,128 @@
       <w:pPr>
         <w:spacing w:after="0"/>
       </w:pPr>
+      <w:r>
+        <w:lastRenderedPageBreak/>
+        <w:t>Class Mini-Project</w:t>
+      </w:r>
+    </w:p>
+    <w:p>
+      <w:pPr>
+        <w:pStyle w:val="ListParagraph"/>
+        <w:numPr>
+          <w:ilvl w:val="0"/>
+          <w:numId w:val="17"/>
+        </w:numPr>
+        <w:spacing w:after="0"/>
+      </w:pPr>
+      <w:r>
+        <w:t xml:space="preserve">Conducted interview via Zoom with Joyce </w:t>
+      </w:r>
+      <w:proofErr w:type="spellStart"/>
+      <w:r>
+        <w:t>Mugure</w:t>
+      </w:r>
+      <w:proofErr w:type="spellEnd"/>
+      <w:r>
+        <w:t xml:space="preserve"> and David </w:t>
+      </w:r>
+      <w:proofErr w:type="spellStart"/>
+      <w:r>
+        <w:t>Githinji</w:t>
+      </w:r>
+      <w:proofErr w:type="spellEnd"/>
+      <w:r>
+        <w:t>.</w:t>
+      </w:r>
+    </w:p>
+    <w:p>
+      <w:pPr>
+        <w:pStyle w:val="ListParagraph"/>
+        <w:numPr>
+          <w:ilvl w:val="0"/>
+          <w:numId w:val="17"/>
+        </w:numPr>
+        <w:spacing w:after="0"/>
+      </w:pPr>
+      <w:r>
+        <w:t xml:space="preserve">Schedule separate phone interview with Geoffrey </w:t>
+      </w:r>
+      <w:proofErr w:type="spellStart"/>
+      <w:r>
+        <w:t>Soyiantet</w:t>
+      </w:r>
+      <w:proofErr w:type="spellEnd"/>
+      <w:r>
+        <w:t>.</w:t>
+      </w:r>
+    </w:p>
+    <w:p>
+      <w:pPr>
+        <w:pStyle w:val="ListParagraph"/>
+        <w:numPr>
+          <w:ilvl w:val="0"/>
+          <w:numId w:val="17"/>
+        </w:numPr>
+        <w:spacing w:after="0"/>
+      </w:pPr>
+      <w:r>
+        <w:t xml:space="preserve">Send follow up email with the questions we didn’t ask to Joyce </w:t>
+      </w:r>
+      <w:proofErr w:type="spellStart"/>
+      <w:r>
+        <w:t>Mugure</w:t>
+      </w:r>
+      <w:proofErr w:type="spellEnd"/>
+      <w:r>
+        <w:t xml:space="preserve"> and David </w:t>
+      </w:r>
+      <w:proofErr w:type="spellStart"/>
+      <w:r>
+        <w:t>Githinji</w:t>
+      </w:r>
+      <w:proofErr w:type="spellEnd"/>
+      <w:r>
+        <w:t>.</w:t>
+      </w:r>
+    </w:p>
+    <w:p>
+      <w:pPr>
+        <w:pStyle w:val="ListParagraph"/>
+        <w:numPr>
+          <w:ilvl w:val="0"/>
+          <w:numId w:val="17"/>
+        </w:numPr>
+        <w:spacing w:after="0"/>
+      </w:pPr>
+      <w:r>
+        <w:t xml:space="preserve">Create </w:t>
+      </w:r>
+      <w:proofErr w:type="spellStart"/>
+      <w:r>
+        <w:t>Qualtrics</w:t>
+      </w:r>
+      <w:proofErr w:type="spellEnd"/>
+      <w:r>
+        <w:t xml:space="preserve"> survey for the mentors that we don’t get to interview.</w:t>
+      </w:r>
+    </w:p>
+    <w:p>
+      <w:pPr>
+        <w:pStyle w:val="ListParagraph"/>
+        <w:numPr>
+          <w:ilvl w:val="0"/>
+          <w:numId w:val="17"/>
+        </w:numPr>
+        <w:spacing w:after="0"/>
+      </w:pPr>
+      <w:r>
+        <w:t>Consolidate question list for mentors.</w:t>
+      </w:r>
+    </w:p>
+    <w:p>
+      <w:pPr>
+        <w:spacing w:after="0"/>
+      </w:pPr>
       <w:bookmarkStart w:id="0" w:name="_GoBack"/>
       <w:bookmarkEnd w:id="0"/>
     </w:p>
@@ -4624,6 +4746,119 @@
     </w:lvl>
   </w:abstractNum>
   <w:abstractNum w:abstractNumId="11">
+    <w:nsid w:val="6803149B"/>
+    <w:multiLevelType w:val="hybridMultilevel"/>
+    <w:tmpl w:val="79D2F97A"/>
+    <w:lvl w:ilvl="0" w:tplc="04090001">
+      <w:start w:val="1"/>
+      <w:numFmt w:val="bullet"/>
+      <w:lvlText w:val=""/>
+      <w:lvlJc w:val="left"/>
+      <w:pPr>
+        <w:ind w:left="720" w:hanging="360"/>
+      </w:pPr>
+      <w:rPr>
+        <w:rFonts w:ascii="Symbol" w:hAnsi="Symbol" w:hint="default"/>
+      </w:rPr>
+    </w:lvl>
+    <w:lvl w:ilvl="1" w:tplc="04090003" w:tentative="1">
+      <w:start w:val="1"/>
+      <w:numFmt w:val="bullet"/>
+      <w:lvlText w:val="o"/>
+      <w:lvlJc w:val="left"/>
+      <w:pPr>
+        <w:ind w:left="1440" w:hanging="360"/>
+      </w:pPr>
+      <w:rPr>
+        <w:rFonts w:ascii="Courier New" w:hAnsi="Courier New" w:cs="Courier New" w:hint="default"/>
+      </w:rPr>
+    </w:lvl>
+    <w:lvl w:ilvl="2" w:tplc="04090005" w:tentative="1">
+      <w:start w:val="1"/>
+      <w:numFmt w:val="bullet"/>
+      <w:lvlText w:val=""/>
+      <w:lvlJc w:val="left"/>
+      <w:pPr>
+        <w:ind w:left="2160" w:hanging="360"/>
+      </w:pPr>
+      <w:rPr>
+        <w:rFonts w:ascii="Wingdings" w:hAnsi="Wingdings" w:hint="default"/>
+      </w:rPr>
+    </w:lvl>
+    <w:lvl w:ilvl="3" w:tplc="04090001" w:tentative="1">
+      <w:start w:val="1"/>
+      <w:numFmt w:val="bullet"/>
+      <w:lvlText w:val=""/>
+      <w:lvlJc w:val="left"/>
+      <w:pPr>
+        <w:ind w:left="2880" w:hanging="360"/>
+      </w:pPr>
+      <w:rPr>
+        <w:rFonts w:ascii="Symbol" w:hAnsi="Symbol" w:hint="default"/>
+      </w:rPr>
+    </w:lvl>
+    <w:lvl w:ilvl="4" w:tplc="04090003" w:tentative="1">
+      <w:start w:val="1"/>
+      <w:numFmt w:val="bullet"/>
+      <w:lvlText w:val="o"/>
+      <w:lvlJc w:val="left"/>
+      <w:pPr>
+        <w:ind w:left="3600" w:hanging="360"/>
+      </w:pPr>
+      <w:rPr>
+        <w:rFonts w:ascii="Courier New" w:hAnsi="Courier New" w:cs="Courier New" w:hint="default"/>
+      </w:rPr>
+    </w:lvl>
+    <w:lvl w:ilvl="5" w:tplc="04090005" w:tentative="1">
+      <w:start w:val="1"/>
+      <w:numFmt w:val="bullet"/>
+      <w:lvlText w:val=""/>
+      <w:lvlJc w:val="left"/>
+      <w:pPr>
+        <w:ind w:left="4320" w:hanging="360"/>
+      </w:pPr>
+      <w:rPr>
+        <w:rFonts w:ascii="Wingdings" w:hAnsi="Wingdings" w:hint="default"/>
+      </w:rPr>
+    </w:lvl>
+    <w:lvl w:ilvl="6" w:tplc="04090001" w:tentative="1">
+      <w:start w:val="1"/>
+      <w:numFmt w:val="bullet"/>
+      <w:lvlText w:val=""/>
+      <w:lvlJc w:val="left"/>
+      <w:pPr>
+        <w:ind w:left="5040" w:hanging="360"/>
+      </w:pPr>
+      <w:rPr>
+        <w:rFonts w:ascii="Symbol" w:hAnsi="Symbol" w:hint="default"/>
+      </w:rPr>
+    </w:lvl>
+    <w:lvl w:ilvl="7" w:tplc="04090003" w:tentative="1">
+      <w:start w:val="1"/>
+      <w:numFmt w:val="bullet"/>
+      <w:lvlText w:val="o"/>
+      <w:lvlJc w:val="left"/>
+      <w:pPr>
+        <w:ind w:left="5760" w:hanging="360"/>
+      </w:pPr>
+      <w:rPr>
+        <w:rFonts w:ascii="Courier New" w:hAnsi="Courier New" w:cs="Courier New" w:hint="default"/>
+      </w:rPr>
+    </w:lvl>
+    <w:lvl w:ilvl="8" w:tplc="04090005" w:tentative="1">
+      <w:start w:val="1"/>
+      <w:numFmt w:val="bullet"/>
+      <w:lvlText w:val=""/>
+      <w:lvlJc w:val="left"/>
+      <w:pPr>
+        <w:ind w:left="6480" w:hanging="360"/>
+      </w:pPr>
+      <w:rPr>
+        <w:rFonts w:ascii="Wingdings" w:hAnsi="Wingdings" w:hint="default"/>
+      </w:rPr>
+    </w:lvl>
+  </w:abstractNum>
+  <w:abstractNum w:abstractNumId="12">
     <w:nsid w:val="6A504116"/>
     <w:multiLevelType w:val="hybridMultilevel"/>
     <w:tmpl w:val="4F9A5CD8"/>
@@ -4709,7 +4944,7 @@
       </w:pPr>
     </w:lvl>
   </w:abstractNum>
-  <w:abstractNum w:abstractNumId="12">
+  <w:abstractNum w:abstractNumId="13">
     <w:nsid w:val="6B2A73DA"/>
     <w:multiLevelType w:val="hybridMultilevel"/>
     <w:tmpl w:val="9A647270"/>
@@ -4822,7 +5057,7 @@
       </w:rPr>
     </w:lvl>
   </w:abstractNum>
-  <w:abstractNum w:abstractNumId="13">
+  <w:abstractNum w:abstractNumId="14">
     <w:nsid w:val="75602428"/>
     <w:multiLevelType w:val="hybridMultilevel"/>
     <w:tmpl w:val="9F60A814"/>
@@ -4935,7 +5170,7 @@
       </w:rPr>
     </w:lvl>
   </w:abstractNum>
-  <w:abstractNum w:abstractNumId="14">
+  <w:abstractNum w:abstractNumId="15">
     <w:nsid w:val="756A3171"/>
     <w:multiLevelType w:val="hybridMultilevel"/>
     <w:tmpl w:val="E11EC0D2"/>
@@ -5048,7 +5283,7 @@
       </w:rPr>
     </w:lvl>
   </w:abstractNum>
-  <w:abstractNum w:abstractNumId="15">
+  <w:abstractNum w:abstractNumId="16">
     <w:nsid w:val="7D9B7344"/>
     <w:multiLevelType w:val="hybridMultilevel"/>
     <w:tmpl w:val="B1101FFE"/>
@@ -5165,7 +5400,7 @@
     <w:abstractNumId w:val="6"/>
   </w:num>
   <w:num w:numId="2">
-    <w:abstractNumId w:val="14"/>
+    <w:abstractNumId w:val="15"/>
   </w:num>
   <w:num w:numId="3">
     <w:abstractNumId w:val="10"/>
@@ -5177,7 +5412,7 @@
     <w:abstractNumId w:val="1"/>
   </w:num>
   <w:num w:numId="6">
-    <w:abstractNumId w:val="13"/>
+    <w:abstractNumId w:val="14"/>
   </w:num>
   <w:num w:numId="7">
     <w:abstractNumId w:val="0"/>
@@ -5189,16 +5424,16 @@
     <w:abstractNumId w:val="2"/>
   </w:num>
   <w:num w:numId="10">
-    <w:abstractNumId w:val="15"/>
+    <w:abstractNumId w:val="16"/>
   </w:num>
   <w:num w:numId="11">
     <w:abstractNumId w:val="3"/>
   </w:num>
   <w:num w:numId="12">
-    <w:abstractNumId w:val="11"/>
+    <w:abstractNumId w:val="12"/>
   </w:num>
   <w:num w:numId="13">
-    <w:abstractNumId w:val="12"/>
+    <w:abstractNumId w:val="13"/>
   </w:num>
   <w:num w:numId="14">
     <w:abstractNumId w:val="7"/>
@@ -5208,6 +5443,9 @@
   </w:num>
   <w:num w:numId="16">
     <w:abstractNumId w:val="5"/>
+  </w:num>
+  <w:num w:numId="17">
+    <w:abstractNumId w:val="11"/>
   </w:num>
 </w:numbering>
 </file>

</xml_diff>